<commit_message>
Add new final paragraphs to manuscript using Joy and Dale's comments
</commit_message>
<xml_diff>
--- a/HGWP_ACE2016_Final.docx
+++ b/HGWP_ACE2016_Final.docx
@@ -24,12 +24,12 @@
     <w:p>
       <w:pPr>
         <w:sectPr>
-          <w:headerReference w:type="even" r:id="rId8"/>
-          <w:headerReference w:type="default" r:id="rId9"/>
-          <w:footerReference w:type="even" r:id="rId10"/>
-          <w:footerReference w:type="default" r:id="rId11"/>
-          <w:headerReference w:type="first" r:id="rId12"/>
-          <w:footerReference w:type="first" r:id="rId13"/>
+          <w:headerReference w:type="even" r:id="rId9"/>
+          <w:headerReference w:type="default" r:id="rId10"/>
+          <w:footerReference w:type="even" r:id="rId11"/>
+          <w:footerReference w:type="default" r:id="rId12"/>
+          <w:headerReference w:type="first" r:id="rId13"/>
+          <w:footerReference w:type="first" r:id="rId14"/>
           <w:pgSz w:w="12240" w:h="15840" w:code="1"/>
           <w:pgMar w:top="1080" w:right="1080" w:bottom="1440" w:left="1080" w:header="720" w:footer="720" w:gutter="0"/>
           <w:cols w:space="720"/>
@@ -510,8 +510,6 @@
           <w:sz w:val="16"/>
         </w:rPr>
       </w:pPr>
-      <w:bookmarkStart w:id="0" w:name="_GoBack"/>
-      <w:bookmarkEnd w:id="0"/>
       <w:r>
         <w:rPr>
           <w:sz w:val="16"/>
@@ -526,14 +524,12 @@
           <w:sz w:val="16"/>
         </w:rPr>
       </w:pPr>
-      <w:proofErr w:type="gramStart"/>
       <w:r>
         <w:rPr>
           <w:sz w:val="16"/>
         </w:rPr>
         <w:t>Conference’10, Month 1–2, 2010, City, State, Country.</w:t>
       </w:r>
-      <w:proofErr w:type="gramEnd"/>
     </w:p>
     <w:p>
       <w:pPr>
@@ -542,14 +538,12 @@
           <w:sz w:val="16"/>
         </w:rPr>
       </w:pPr>
-      <w:proofErr w:type="gramStart"/>
       <w:r>
         <w:rPr>
           <w:sz w:val="16"/>
         </w:rPr>
         <w:t>Copyright 2010 ACM 1-58113-000-0/00/0010 …$15.00.</w:t>
       </w:r>
-      <w:proofErr w:type="gramEnd"/>
     </w:p>
     <w:p>
       <w:pPr>
@@ -588,15 +582,7 @@
     </w:p>
     <w:p>
       <w:r>
-        <w:t xml:space="preserve">To address this serious problem, academics in New Zealand, led by computer scientists at the Universities of Canterbury and Otago and in consultation with a number of high school teachers, designed a set of modern computer science standards for secondary schools. The goal was to accurately reflect the role of computing in the academic, professional and lay communities, </w:t>
-      </w:r>
-      <w:proofErr w:type="gramStart"/>
-      <w:r>
-        <w:t>and</w:t>
-      </w:r>
-      <w:proofErr w:type="gramEnd"/>
-      <w:r>
-        <w:t xml:space="preserve"> to increase the </w:t>
+        <w:t xml:space="preserve">To address this serious problem, academics in New Zealand, led by computer scientists at the Universities of Canterbury and Otago and in consultation with a number of high school teachers, designed a set of modern computer science standards for secondary schools. The goal was to accurately reflect the role of computing in the academic, professional and lay communities, and to increase the </w:t>
       </w:r>
       <w:r>
         <w:t>rigor</w:t>
@@ -739,15 +725,7 @@
     </w:p>
     <w:p>
       <w:r>
-        <w:t xml:space="preserve">A number of specific approaches were taken to support teachers after </w:t>
-      </w:r>
-      <w:proofErr w:type="gramStart"/>
-      <w:r>
-        <w:t>the  introduction</w:t>
-      </w:r>
-      <w:proofErr w:type="gramEnd"/>
-      <w:r>
-        <w:t xml:space="preserve"> of the Digital Technologies standards in 2011. Among these were</w:t>
+        <w:t>A number of specific approaches were taken to support teachers after the  introduction of the Digital Technologies standards in 2011. Among these were</w:t>
       </w:r>
       <w:r>
         <w:t xml:space="preserve"> c</w:t>
@@ -862,131 +840,122 @@
       <w:r>
         <w:t xml:space="preserve"> will not learn validated educational </w:t>
       </w:r>
-      <w:proofErr w:type="gramStart"/>
       <w:r>
         <w:t xml:space="preserve">techniques </w:t>
       </w:r>
       <w:r>
-        <w:t xml:space="preserve"> for</w:t>
-      </w:r>
-      <w:proofErr w:type="gramEnd"/>
+        <w:t xml:space="preserve"> for </w:t>
+      </w:r>
+      <w:r>
+        <w:rPr>
+          <w:i/>
+        </w:rPr>
+        <w:t>teaching</w:t>
+      </w:r>
       <w:r>
         <w:t xml:space="preserve"> </w:t>
       </w:r>
       <w:r>
-        <w:rPr>
-          <w:i/>
-        </w:rPr>
-        <w:t>teaching</w:t>
+        <w:t>programming</w:t>
+      </w:r>
+      <w:r>
+        <w:t xml:space="preserve">). </w:t>
+      </w:r>
+      <w:r>
+        <w:t xml:space="preserve">The </w:t>
+      </w:r>
+      <w:r>
+        <w:t xml:space="preserve">large </w:t>
+      </w:r>
+      <w:r>
+        <w:t xml:space="preserve">teacher training </w:t>
+      </w:r>
+      <w:r>
+        <w:t>conferences</w:t>
+      </w:r>
+      <w:r>
+        <w:t xml:space="preserve"> do explore PCK, but</w:t>
+      </w:r>
+      <w:r>
+        <w:t xml:space="preserve"> tend to be expensive and </w:t>
+      </w:r>
+      <w:r>
+        <w:t xml:space="preserve">to </w:t>
+      </w:r>
+      <w:r>
+        <w:t xml:space="preserve">require substantial </w:t>
+      </w:r>
+      <w:r>
+        <w:t xml:space="preserve">travel for rural teachers. </w:t>
+      </w:r>
+    </w:p>
+    <w:p>
+      <w:r>
+        <w:t xml:space="preserve">At ANON_INST, </w:t>
+      </w:r>
+      <w:r>
+        <w:t>o</w:t>
+      </w:r>
+      <w:r>
+        <w:t>ur c</w:t>
+      </w:r>
+      <w:r>
+        <w:t>urrent focus is on providing professional development</w:t>
+      </w:r>
+      <w:r>
+        <w:t xml:space="preserve"> that </w:t>
+      </w:r>
+      <w:r>
+        <w:t xml:space="preserve">addresses the CK and PCK needs of </w:t>
+      </w:r>
+      <w:r>
+        <w:t xml:space="preserve">in-service </w:t>
+      </w:r>
+      <w:r>
+        <w:t>teachers in our region</w:t>
+      </w:r>
+      <w:r>
+        <w:t xml:space="preserve"> (which includes many rural schools)</w:t>
+      </w:r>
+      <w:r>
+        <w:t>,</w:t>
+      </w:r>
+      <w:r>
+        <w:t xml:space="preserve"> with a </w:t>
+      </w:r>
+      <w:r>
+        <w:t>delivery model</w:t>
+      </w:r>
+      <w:r>
+        <w:t xml:space="preserve"> that is practical and effective for them.</w:t>
+      </w:r>
+      <w:r>
+        <w:t xml:space="preserve"> To this end, i</w:t>
+      </w:r>
+      <w:r>
+        <w:t xml:space="preserve">n 2013 and 2014, faculty in the Department of Information Technology offered a number of </w:t>
+      </w:r>
+      <w:r>
+        <w:t xml:space="preserve">short </w:t>
+      </w:r>
+      <w:r>
+        <w:t xml:space="preserve">training workshops for high school teachers adjusting to the new Digital Technology standards. In this discussion, we consider only </w:t>
+      </w:r>
+      <w:r>
+        <w:t>the workshop</w:t>
       </w:r>
       <w:r>
         <w:t xml:space="preserve"> </w:t>
       </w:r>
       <w:r>
-        <w:t>programming</w:t>
-      </w:r>
-      <w:r>
-        <w:t xml:space="preserve">). </w:t>
-      </w:r>
-      <w:r>
-        <w:t xml:space="preserve">The </w:t>
-      </w:r>
-      <w:r>
-        <w:t xml:space="preserve">large </w:t>
-      </w:r>
-      <w:r>
-        <w:t xml:space="preserve">teacher training </w:t>
-      </w:r>
-      <w:r>
-        <w:t>conferences</w:t>
-      </w:r>
-      <w:r>
-        <w:t xml:space="preserve"> do explore PCK, but</w:t>
-      </w:r>
-      <w:r>
-        <w:t xml:space="preserve"> tend to be expensive and </w:t>
-      </w:r>
-      <w:r>
-        <w:t xml:space="preserve">to </w:t>
-      </w:r>
-      <w:r>
-        <w:t xml:space="preserve">require substantial </w:t>
-      </w:r>
-      <w:r>
-        <w:t xml:space="preserve">travel for rural teachers. </w:t>
-      </w:r>
-    </w:p>
-    <w:p>
-      <w:r>
-        <w:t xml:space="preserve">At ANON_INST, </w:t>
-      </w:r>
-      <w:r>
-        <w:t>o</w:t>
-      </w:r>
-      <w:r>
-        <w:t>ur c</w:t>
-      </w:r>
-      <w:r>
-        <w:t>urrent focus is on providing professional development</w:t>
-      </w:r>
-      <w:r>
-        <w:t xml:space="preserve"> that </w:t>
-      </w:r>
-      <w:r>
-        <w:t xml:space="preserve">addresses the CK and PCK needs of </w:t>
-      </w:r>
-      <w:r>
-        <w:t xml:space="preserve">in-service </w:t>
-      </w:r>
-      <w:r>
-        <w:t>teachers in our region</w:t>
-      </w:r>
-      <w:r>
-        <w:t xml:space="preserve"> (which includes many rural schools)</w:t>
-      </w:r>
-      <w:proofErr w:type="gramStart"/>
-      <w:r>
-        <w:t>,</w:t>
-      </w:r>
-      <w:proofErr w:type="gramEnd"/>
-      <w:r>
-        <w:t xml:space="preserve"> with a </w:t>
-      </w:r>
-      <w:r>
-        <w:t>delivery model</w:t>
-      </w:r>
-      <w:r>
-        <w:t xml:space="preserve"> that is practical and effective for them.</w:t>
-      </w:r>
-      <w:r>
-        <w:t xml:space="preserve"> To this end, i</w:t>
-      </w:r>
-      <w:r>
-        <w:t xml:space="preserve">n 2013 and 2014, faculty in the Department of Information Technology offered a number of </w:t>
-      </w:r>
-      <w:r>
-        <w:t xml:space="preserve">short </w:t>
-      </w:r>
-      <w:r>
-        <w:t xml:space="preserve">training workshops for high school teachers adjusting to the new Digital Technology standards. In this discussion, we consider only </w:t>
-      </w:r>
-      <w:r>
-        <w:t>the workshop</w:t>
+        <w:t xml:space="preserve">that </w:t>
       </w:r>
       <w:r>
         <w:t xml:space="preserve"> </w:t>
       </w:r>
-      <w:proofErr w:type="gramStart"/>
-      <w:r>
-        <w:t xml:space="preserve">that </w:t>
-      </w:r>
-      <w:r>
-        <w:t xml:space="preserve"> </w:t>
-      </w:r>
       <w:r>
         <w:t>focused</w:t>
       </w:r>
-      <w:proofErr w:type="gramEnd"/>
       <w:r>
         <w:t xml:space="preserve"> specifically on the teaching of computer programming. This workshop was offered once in each year, with slight changes in the schedule and content (discussed below) being made between the 2013 and 2014 occurrences. It is intended for </w:t>
       </w:r>
@@ -1003,15 +972,7 @@
         <w:t xml:space="preserve"> the</w:t>
       </w:r>
       <w:r>
-        <w:t xml:space="preserve"> specific structure and </w:t>
-      </w:r>
-      <w:proofErr w:type="gramStart"/>
-      <w:r>
-        <w:t>content,</w:t>
-      </w:r>
-      <w:proofErr w:type="gramEnd"/>
-      <w:r>
-        <w:t xml:space="preserve"> and preliminary outcomes.</w:t>
+        <w:t xml:space="preserve"> specific structure and content, and preliminary outcomes.</w:t>
       </w:r>
     </w:p>
     <w:p>
@@ -1098,13 +1059,8 @@
         <w:t xml:space="preserve"> </w:t>
       </w:r>
       <w:r>
-        <w:t xml:space="preserve">teachers and the ANON_INST faculty, to provide necessary </w:t>
-      </w:r>
-      <w:proofErr w:type="gramStart"/>
-      <w:r>
-        <w:t>support.</w:t>
-      </w:r>
-      <w:proofErr w:type="gramEnd"/>
+        <w:t>teachers and the ANON_INST faculty, to provide necessary support.</w:t>
+      </w:r>
     </w:p>
     <w:p>
       <w:pPr>
@@ -1153,15 +1109,7 @@
         <w:t xml:space="preserve">does not acquaint him or </w:t>
       </w:r>
       <w:r>
-        <w:t xml:space="preserve">her with these techniques [10, 25, </w:t>
-      </w:r>
-      <w:proofErr w:type="gramStart"/>
-      <w:r>
-        <w:t>26</w:t>
-      </w:r>
-      <w:proofErr w:type="gramEnd"/>
-      <w:r>
-        <w:t>]</w:t>
+        <w:t>her with these techniques [10, 25, 26]</w:t>
       </w:r>
       <w:r>
         <w:t>.</w:t>
@@ -1179,15 +1127,7 @@
         <w:t>[23]</w:t>
       </w:r>
       <w:r>
-        <w:t xml:space="preserve"> as a tool to support problem decomposition and computational thinking. We model the use of a simplified Pair Programming </w:t>
-      </w:r>
-      <w:proofErr w:type="gramStart"/>
-      <w:r>
-        <w:t>methodology, that</w:t>
-      </w:r>
-      <w:proofErr w:type="gramEnd"/>
-      <w:r>
-        <w:t xml:space="preserve"> has been used effectively with novice programmers </w:t>
+        <w:t xml:space="preserve"> as a tool to support problem decomposition and computational thinking. We model the use of a simplified Pair Programming methodology, that has been used effectively with novice programmers </w:t>
       </w:r>
       <w:r>
         <w:t>[32]</w:t>
@@ -1218,15 +1158,7 @@
         <w:t xml:space="preserve"> One of the most common criticisms of computing education in schools is that it too often teaches "tool use" rather than</w:t>
       </w:r>
       <w:r>
-        <w:t xml:space="preserve"> computing theory and concepts [13, 21, </w:t>
-      </w:r>
-      <w:proofErr w:type="gramStart"/>
-      <w:r>
-        <w:t>24</w:t>
-      </w:r>
-      <w:proofErr w:type="gramEnd"/>
-      <w:r>
-        <w:t>]</w:t>
+        <w:t xml:space="preserve"> computing theory and concepts [13, 21, 24]</w:t>
       </w:r>
       <w:r>
         <w:t xml:space="preserve">. The limitation of this approach is self-evident -- concentrate exclusively on the details of the tool, and all you have taught is how to use that particular tool. An understanding of core concepts is essential to enable students (and teachers) to move independently to new languages, systems, environments and computational problems. </w:t>
@@ -1376,15 +1308,7 @@
         <w:t>[e.g. 27].</w:t>
       </w:r>
       <w:r>
-        <w:t xml:space="preserve"> Several features of Scratch ensure this ease: The block combination constraints prevent syntax errors; </w:t>
-      </w:r>
-      <w:proofErr w:type="gramStart"/>
-      <w:r>
-        <w:t>many complex behaviours</w:t>
-      </w:r>
-      <w:proofErr w:type="gramEnd"/>
-      <w:r>
-        <w:t xml:space="preserve"> (e.g. collision detection) are implemented as single statement primitives; the interpreted execution model provides immediate visual feedback, etc. These features mean that Scratch is likely to be a good choice both for our novice teachers and for their novi</w:t>
+        <w:t xml:space="preserve"> Several features of Scratch ensure this ease: The block combination constraints prevent syntax errors; many complex behaviours (e.g. collision detection) are implemented as single statement primitives; the interpreted execution model provides immediate visual feedback, etc. These features mean that Scratch is likely to be a good choice both for our novice teachers and for their novi</w:t>
       </w:r>
       <w:r>
         <w:t>ce students</w:t>
@@ -1410,15 +1334,7 @@
         <w:t>easy to teach with</w:t>
       </w:r>
       <w:r>
-        <w:t xml:space="preserve">. That is, it can be easier to develop good pedagogical technique when working with Scratch than when working with a traditional text-based language. For example, a recommended pedagogical approach is to </w:t>
-      </w:r>
-      <w:proofErr w:type="gramStart"/>
-      <w:r>
-        <w:t>clarify  abstract</w:t>
-      </w:r>
-      <w:proofErr w:type="gramEnd"/>
-      <w:r>
-        <w:t xml:space="preserve"> c</w:t>
+        <w:t>. That is, it can be easier to develop good pedagogical technique when working with Scratch than when working with a traditional text-based language. For example, a recommended pedagogical approach is to clarify  abstract c</w:t>
       </w:r>
       <w:r>
         <w:t>oncepts with concrete examples [</w:t>
@@ -1430,21 +1346,13 @@
         <w:t>12]</w:t>
       </w:r>
       <w:r>
-        <w:t xml:space="preserve">. </w:t>
-      </w:r>
-      <w:proofErr w:type="gramStart"/>
-      <w:r>
-        <w:t xml:space="preserve">When working with a text-based language, providing a concrete example of an abstract programming concept such as "conditionals" would involve a verbal description (potentially difficult to </w:t>
+        <w:t xml:space="preserve">. When working with a text-based language, providing a concrete example of an abstract programming concept such as "conditionals" would involve a verbal description (potentially difficult to </w:t>
       </w:r>
       <w:r>
         <w:t>produce</w:t>
       </w:r>
       <w:r>
-        <w:t>) or advance preparation of some sort of demonstration program (time-consuming and inflexible).</w:t>
-      </w:r>
-      <w:proofErr w:type="gramEnd"/>
-      <w:r>
-        <w:t xml:space="preserve"> In Scratch, conditional behaviours can be explicitly and immediately demonstrated by constructing a conditional syntax block and clicking on it, producing alternative </w:t>
+        <w:t xml:space="preserve">) or advance preparation of some sort of demonstration program (time-consuming and inflexible). In Scratch, conditional behaviours can be explicitly and immediately demonstrated by constructing a conditional syntax block and clicking on it, producing alternative </w:t>
       </w:r>
       <w:r>
         <w:t xml:space="preserve">visible </w:t>
@@ -1455,15 +1363,7 @@
     </w:p>
     <w:p>
       <w:r>
-        <w:t xml:space="preserve">In spite of these strengths, using Scratch has certain documented risks. </w:t>
-      </w:r>
-      <w:proofErr w:type="spellStart"/>
-      <w:r>
-        <w:t>Meerbaum-Salant</w:t>
-      </w:r>
-      <w:proofErr w:type="spellEnd"/>
-      <w:r>
-        <w:t xml:space="preserve"> and her colleagues </w:t>
+        <w:t xml:space="preserve">In spite of these strengths, using Scratch has certain documented risks. Meerbaum-Salant and her colleagues </w:t>
       </w:r>
       <w:r>
         <w:t>[19]</w:t>
@@ -1492,15 +1392,7 @@
         <w:t>suggested</w:t>
       </w:r>
       <w:r>
-        <w:t xml:space="preserve"> shortcoming </w:t>
-      </w:r>
-      <w:proofErr w:type="gramStart"/>
-      <w:r>
-        <w:t>of  VPLs</w:t>
-      </w:r>
-      <w:proofErr w:type="gramEnd"/>
-      <w:r>
-        <w:t xml:space="preserve"> in general is the potential difficulty students will encounter when migrating (as they inevitably must) from the VPL environment to a traditional text-based programming language. This problem extends beyond the obvious difficulties of acquiring a qualitatively different syntax and into the core semantics of programming. The logic for implementing some common functionality is very different in Scratch than in traditional languages. For example, modern Object Oriented programming languages enable communication between entities through the use of method calls. That is, an object A can communicate with an object B by calling one of B's methods, perhaps passing in data and receiving a returned result. In Scratch, this sort of communication is not possible. Sprites communicate exclusively through </w:t>
+        <w:t xml:space="preserve"> shortcoming of  VPLs in general is the potential difficulty students will encounter when migrating (as they inevitably must) from the VPL environment to a traditional text-based programming language. This problem extends beyond the obvious difficulties of acquiring a qualitatively different syntax and into the core semantics of programming. The logic for implementing some common functionality is very different in Scratch than in traditional languages. For example, modern Object Oriented programming languages enable communication between entities through the use of method calls. That is, an object A can communicate with an object B by calling one of B's methods, perhaps passing in data and receiving a returned result. In Scratch, this sort of communication is not possible. Sprites communicate exclusively through </w:t>
       </w:r>
       <w:r>
         <w:rPr>
@@ -1524,18 +1416,10 @@
         <w:t xml:space="preserve">e.g. </w:t>
       </w:r>
       <w:r>
-        <w:t>11</w:t>
-      </w:r>
-      <w:proofErr w:type="gramStart"/>
-      <w:r>
-        <w:t>]</w:t>
-      </w:r>
-      <w:r>
-        <w:t xml:space="preserve">  while</w:t>
-      </w:r>
-      <w:proofErr w:type="gramEnd"/>
-      <w:r>
-        <w:t xml:space="preserve"> others have not </w:t>
+        <w:t>11]</w:t>
+      </w:r>
+      <w:r>
+        <w:t xml:space="preserve">  while others have not </w:t>
       </w:r>
       <w:r>
         <w:t>[</w:t>
@@ -1555,19 +1439,12 @@
       <w:r>
         <w:t xml:space="preserve">In face of these equivocal results, it seems sensible to make teachers aware of the potential </w:t>
       </w:r>
-      <w:proofErr w:type="spellStart"/>
       <w:r>
         <w:t>dfficulties</w:t>
       </w:r>
-      <w:proofErr w:type="spellEnd"/>
-      <w:r>
-        <w:t xml:space="preserve"> and be prepared to provide support for these teachers when they first </w:t>
-      </w:r>
-      <w:proofErr w:type="gramStart"/>
-      <w:r>
-        <w:t>migrate</w:t>
-      </w:r>
-      <w:proofErr w:type="gramEnd"/>
+      <w:r>
+        <w:t xml:space="preserve"> and be prepared to provide support for these teachers when they first migrate</w:t>
+      </w:r>
       <w:r>
         <w:t xml:space="preserve"> themselves</w:t>
       </w:r>
@@ -1597,15 +1474,7 @@
         </w:numPr>
       </w:pPr>
       <w:r>
-        <w:t xml:space="preserve">Essential programming concepts and how to use </w:t>
-      </w:r>
-      <w:proofErr w:type="gramStart"/>
-      <w:r>
-        <w:t>Scratch</w:t>
-      </w:r>
-      <w:proofErr w:type="gramEnd"/>
-      <w:r>
-        <w:t xml:space="preserve"> to teach them.</w:t>
+        <w:t>Essential programming concepts and how to use Scratch to teach them.</w:t>
       </w:r>
     </w:p>
     <w:p>
@@ -1641,26 +1510,128 @@
         <w:rPr>
           <w:b/>
         </w:rPr>
-        <w:t xml:space="preserve">Section 1: Essential programming concepts and how to use </w:t>
-      </w:r>
-      <w:proofErr w:type="gramStart"/>
+        <w:t>Section 1: Essential programming concepts and how to use Scratch to teach them</w:t>
+      </w:r>
       <w:r>
         <w:rPr>
           <w:b/>
         </w:rPr>
-        <w:t>Scratch</w:t>
-      </w:r>
-      <w:proofErr w:type="gramEnd"/>
+        <w:t>.</w:t>
+      </w:r>
       <w:r>
         <w:rPr>
           <w:b/>
         </w:rPr>
-        <w:t xml:space="preserve"> to teach them</w:t>
-      </w:r>
-      <w:r>
+        <w:t xml:space="preserve"> </w:t>
+      </w:r>
+      <w:r>
+        <w:t xml:space="preserve">The first section begins with a general outline of the workshop plan, and an explanation of what Scratch is, and why we have selected it for </w:t>
+      </w:r>
+      <w:r>
+        <w:t>the workshop</w:t>
+      </w:r>
+      <w:r>
+        <w:t xml:space="preserve">.  We discuss both the strengths and weakness of Scratch in this context, and emphasise the importance of teaching programming, not teaching Scratch. </w:t>
+      </w:r>
+    </w:p>
+    <w:p>
+      <w:r>
+        <w:t xml:space="preserve">We then work through the essential principles of computer programming: problem decomposition, sequence, conditionals, loops and data. We also cover some more advanced concepts that are primitive to Scratch, such as event-driven design (e.g. responding to mouse and keyboard events) and multi-threading (the way that all sprites in a Scratch program are running their scripts in parallel). </w:t>
+      </w:r>
+    </w:p>
+    <w:p>
+      <w:r>
+        <w:t xml:space="preserve">The materials we use for this section (PowerPoint slides and programming exercises) are set at a level which would also be suitable for use with high school students. Teachers are encouraged to view this section of the workshop as providing materials they can use and a model they can follow when they return to their classrooms. This structure ensures that even non-programmers will be able to follow the presentation, and gives the teachers the immediate confidence of knowing that their introductory classroom materials are already prepared. </w:t>
+      </w:r>
+    </w:p>
+    <w:p>
+      <w:r>
+        <w:t xml:space="preserve">Each concept in turn is introduced and discussed in its abstract form; that is, without reference to a particular language or development environment. For example, the initial discussion of conditionals focuses on the need for problem solutions to be able to follow alternate paths depending on the problem state -- no time is spent worrying about semi-colons </w:t>
+      </w:r>
+      <w:r>
+        <w:t>or</w:t>
+      </w:r>
+      <w:r>
+        <w:t xml:space="preserve"> parentheses. This approach highlights the essential difference between programm</w:t>
+      </w:r>
+      <w:r>
+        <w:t>ing as an intellectual practice</w:t>
+      </w:r>
+      <w:r>
+        <w:t xml:space="preserve"> and the programming tools we use to perform that practice. After the principle has been discussed abstractly, we demonstrate how to depict the associated logic in an Activity Diagram. This introduces an effective teaching tool and again emphasises the importance of underlying concept over syntactic detail.  Next we illustrate the details of the principle's implementation in Scratch, and support the participants through one or more simple programming exercises. There is evidence that presenting a single concept, followed by extensive rehearsal, produces good learning outcomes in introductory programming </w:t>
+      </w:r>
+      <w:r>
+        <w:t>[18].</w:t>
+      </w:r>
+      <w:r>
+        <w:t xml:space="preserve"> By using this structure in the workshop, we simultaneously build the skills of the participants and demonstrate an effective structure for their own teaching practice.</w:t>
+      </w:r>
+    </w:p>
+    <w:p>
+      <w:r>
+        <w:t xml:space="preserve">The early, very simple exercises are performed with each participant at his or her own machine. As the problem complexity increases, we introduce </w:t>
+      </w:r>
+      <w:r>
+        <w:t>the</w:t>
+      </w:r>
+      <w:r>
+        <w:t xml:space="preserve"> simplified Pair Programming protocol </w:t>
+      </w:r>
+      <w:r>
+        <w:t xml:space="preserve">[32]. </w:t>
+      </w:r>
+      <w:r>
+        <w:t xml:space="preserve"> By providing the classroom materials, </w:t>
+      </w:r>
+      <w:r>
+        <w:t>modeling</w:t>
+      </w:r>
+      <w:r>
+        <w:t xml:space="preserve"> the effective presentation of programming concepts and explicitly demonstrating specific validated pedagogical</w:t>
+      </w:r>
+      <w:r>
+        <w:t xml:space="preserve"> techniques</w:t>
+      </w:r>
+      <w:r>
+        <w:t xml:space="preserve">, we ensure that our participants are developing both CK and PCK. </w:t>
+      </w:r>
+    </w:p>
+    <w:p>
+      <w:r>
+        <w:t xml:space="preserve">This section of the workshop fills the first day, taking approximately six hours of </w:t>
+      </w:r>
+      <w:r>
+        <w:t>focused</w:t>
+      </w:r>
+      <w:r>
+        <w:t xml:space="preserve"> work time, divided by brief tea and lunch breaks. Participants in both workshops have responded very positively to this section, but have also indicated that it requires a great deal of concentration, and can be fatiguing. We therefore end the workshop in the late afternoon and do not schedule any evening activities, t</w:t>
+      </w:r>
+      <w:r>
+        <w:t>o allow time for rest and reflect</w:t>
+      </w:r>
+      <w:r>
+        <w:t>ion on the day's</w:t>
+      </w:r>
+      <w:r>
+        <w:t xml:space="preserve"> material.</w:t>
+      </w:r>
+    </w:p>
+    <w:p>
+      <w:pPr>
         <w:rPr>
           <w:b/>
         </w:rPr>
+      </w:pPr>
+      <w:r>
+        <w:rPr>
+          <w:b/>
+        </w:rPr>
+        <w:t>Section 2: Complete Scratch programming projects suitable for the high school classroom</w:t>
+      </w:r>
+      <w:r>
+        <w:rPr>
+          <w:b/>
+        </w:rPr>
         <w:t>.</w:t>
       </w:r>
       <w:r>
@@ -1670,97 +1641,50 @@
         <w:t xml:space="preserve"> </w:t>
       </w:r>
       <w:r>
-        <w:t xml:space="preserve">The first section begins with a general outline of the workshop plan, and an explanation of what Scratch is, and why we have selected it for </w:t>
-      </w:r>
-      <w:r>
-        <w:t>the workshop</w:t>
-      </w:r>
-      <w:r>
-        <w:t xml:space="preserve">.  We discuss both the strengths and weakness of Scratch in this context, and emphasise the importance of teaching programming, not teaching Scratch. </w:t>
-      </w:r>
-    </w:p>
-    <w:p>
-      <w:r>
-        <w:t xml:space="preserve">We then work through the essential principles of computer programming: problem decomposition, sequence, conditionals, loops and data. We also cover some more advanced concepts that are primitive to Scratch, such as event-driven design (e.g. responding to mouse and keyboard events) and multi-threading (the way that all sprites in a Scratch program are running their scripts in parallel). </w:t>
-      </w:r>
-    </w:p>
-    <w:p>
-      <w:r>
-        <w:t xml:space="preserve">The materials we use for this section (PowerPoint slides and programming exercises) are set at a level which would also be suitable for use with high school students. Teachers are encouraged to view this section of the workshop as providing materials they can use and a model they can follow when they return to their classrooms. This structure ensures that even non-programmers will be able to follow the presentation, and gives the teachers the immediate confidence of knowing that their introductory classroom materials are already prepared. </w:t>
-      </w:r>
-    </w:p>
-    <w:p>
-      <w:r>
-        <w:t xml:space="preserve">Each concept in turn is introduced and discussed in its abstract form; that is, without reference to a particular language or development environment. For example, the initial discussion of conditionals focuses on the need for problem solutions to be able to follow alternate paths depending on the problem state -- no time is spent worrying about semi-colons </w:t>
-      </w:r>
-      <w:r>
-        <w:t>or</w:t>
-      </w:r>
-      <w:r>
-        <w:t xml:space="preserve"> parentheses. This approach highlights the essential difference between programm</w:t>
-      </w:r>
-      <w:r>
-        <w:t>ing as an intellectual practice</w:t>
-      </w:r>
-      <w:r>
-        <w:t xml:space="preserve"> and the programming tools we use to perform that practice. After the principle has been discussed abstractly, we demonstrate how to depict the associated logic in an Activity Diagram. This introduces an effective teaching tool and again emphasises the importance of underlying concept over syntactic detail.  Next we illustrate the details of the principle's implementation in Scratch, and support the participants through one or more simple programming exercises. There is evidence that presenting a single concept, followed by extensive rehearsal, produces good learning outcomes in introductory programming </w:t>
-      </w:r>
-      <w:r>
-        <w:t>[18].</w:t>
-      </w:r>
-      <w:r>
-        <w:t xml:space="preserve"> By using this structure in the workshop, we simultaneously build the skills of the participants and demonstrate an effective structure for their own teaching practice.</w:t>
-      </w:r>
-    </w:p>
-    <w:p>
-      <w:r>
-        <w:t xml:space="preserve">The early, very simple exercises are performed with each participant at his or her own machine. As the problem complexity increases, we introduce </w:t>
-      </w:r>
-      <w:r>
-        <w:t>the</w:t>
-      </w:r>
-      <w:r>
-        <w:t xml:space="preserve"> simplified Pair Programming protocol </w:t>
-      </w:r>
-      <w:r>
-        <w:t xml:space="preserve">[32]. </w:t>
-      </w:r>
-      <w:r>
-        <w:t xml:space="preserve"> By providing the classroom materials, </w:t>
-      </w:r>
-      <w:r>
-        <w:t>modeling</w:t>
-      </w:r>
-      <w:r>
-        <w:t xml:space="preserve"> the effective presentation of programming concepts and explicitly demonstrating specific validated pedagogical</w:t>
-      </w:r>
-      <w:r>
-        <w:t xml:space="preserve"> techniques</w:t>
-      </w:r>
-      <w:r>
-        <w:t xml:space="preserve">, we ensure that our participants are developing both CK and PCK. </w:t>
-      </w:r>
-    </w:p>
-    <w:p>
-      <w:r>
-        <w:t xml:space="preserve">This section of the workshop fills the first day, taking approximately six hours of </w:t>
-      </w:r>
-      <w:r>
-        <w:t>focused</w:t>
-      </w:r>
-      <w:r>
-        <w:t xml:space="preserve"> work time, divided by brief tea and lunch breaks. Participants in both workshops have responded very positively to this section, but have also indicated that it requires a great deal of concentration, and can be fatiguing. We therefore end the workshop in the late afternoon and do not schedule any evening activities, t</w:t>
-      </w:r>
-      <w:r>
-        <w:t>o allow time for rest and reflect</w:t>
-      </w:r>
-      <w:r>
-        <w:t>ion on the day's</w:t>
-      </w:r>
-      <w:r>
-        <w:t xml:space="preserve"> material.</w:t>
-      </w:r>
-    </w:p>
+        <w:t xml:space="preserve">In the second section of the workshop we move from the basic principles to more pragmatic considerations of how to structure a multi-week module on introductory computer programming. Our primary goals in this section are to 1) strength the participants' developing programming skills, 2) </w:t>
+      </w:r>
+      <w:r>
+        <w:t xml:space="preserve">to </w:t>
+      </w:r>
+      <w:r>
+        <w:t xml:space="preserve">provide complete classroom materials and confidence in their delivery and solution and 3) to direct participants to useful teaching resources for Scratch. The second and third of these again address the concern teachers have about not </w:t>
+      </w:r>
+      <w:r>
+        <w:t>being able</w:t>
+      </w:r>
+      <w:r>
+        <w:t xml:space="preserve"> to transfer </w:t>
+      </w:r>
+      <w:r>
+        <w:t>what they learn in a workshop</w:t>
+      </w:r>
+      <w:r>
+        <w:t xml:space="preserve"> to their own classrooms. The discussion of how to locate quality resources is especially appreciated by teachers who have tried to "teach themselves Scratch online" and have become lost in the vast amount of user-generated content available, not all of which is pedagogically sound.</w:t>
+      </w:r>
+    </w:p>
+    <w:p>
+      <w:r>
+        <w:t xml:space="preserve">In this section, we work through two complete programming projects based on examples found in  the excellent online book </w:t>
+      </w:r>
+      <w:r>
+        <w:rPr>
+          <w:i/>
+        </w:rPr>
+        <w:t>Starting from Scratch</w:t>
+      </w:r>
+      <w:r>
+        <w:t xml:space="preserve">, by Jeremy Scott [28]. </w:t>
+      </w:r>
+      <w:r>
+        <w:t>We recommend this book, and its companion tutor's manual, as a rich source of example projects. We find especially effective the number of extension exercises that come with each project, as they promote essential rehearsal. For our workshop, we make minor modifications to the Scott material to further explain certain points and, occasionally, to adjust the language for the New Zealand reader.</w:t>
+      </w:r>
+    </w:p>
+    <w:p>
+      <w:r>
+        <w:t>All workshop participants complete the two programming projects. The first project is done individually; the second is done using our modified Pair Programming protocol. The workshop facilitators assist the teachers as needed to ensure that all are able to produce working solutions (again, giving them the confidence necessary to use the materials in their own classrooms). This session is, without question, the part of the workshop that the participants enjoy the most. It is gratifying to see teachers who had previously been very negative about the possibility of learning to program and the responsibility of having to teach it, experience the great satisfaction that comes from successfully constructing a dynamic, interactive digital artefact.</w:t>
+      </w:r>
+    </w:p>
+    <w:p/>
     <w:p>
       <w:pPr>
         <w:rPr>
@@ -1771,12 +1695,24 @@
         <w:rPr>
           <w:b/>
         </w:rPr>
-        <w:t>Section 2: Complete Scratch programming projects suitable for the high school classroom</w:t>
+        <w:t>Section 3</w:t>
       </w:r>
       <w:r>
         <w:rPr>
           <w:b/>
         </w:rPr>
+        <w:t xml:space="preserve">: </w:t>
+      </w:r>
+      <w:r>
+        <w:rPr>
+          <w:b/>
+        </w:rPr>
+        <w:t>Teaching children good software development practices</w:t>
+      </w:r>
+      <w:r>
+        <w:rPr>
+          <w:b/>
+        </w:rPr>
         <w:t>.</w:t>
       </w:r>
       <w:r>
@@ -1786,104 +1722,7 @@
         <w:t xml:space="preserve"> </w:t>
       </w:r>
       <w:r>
-        <w:t xml:space="preserve">In the second section of the workshop we move from the basic principles to more pragmatic considerations of how to structure a multi-week module on introductory computer programming. Our primary goals in this section are to 1) strength the participants' developing programming skills, 2) </w:t>
-      </w:r>
-      <w:r>
-        <w:t xml:space="preserve">to </w:t>
-      </w:r>
-      <w:r>
-        <w:t xml:space="preserve">provide complete classroom materials and confidence in their delivery and solution and 3) to direct participants to useful teaching resources for Scratch. The second and third of these again address the concern teachers have about not </w:t>
-      </w:r>
-      <w:r>
-        <w:t>being able</w:t>
-      </w:r>
-      <w:r>
-        <w:t xml:space="preserve"> to transfer </w:t>
-      </w:r>
-      <w:r>
-        <w:t>what they learn in a workshop</w:t>
-      </w:r>
-      <w:r>
-        <w:t xml:space="preserve"> to their own classrooms. The discussion of how to locate quality resources is especially appreciated by teachers who have tried to "teach themselves Scratch online" and have become lost in the vast amount of user-generated content available, not all of which is pedagogically sound.</w:t>
-      </w:r>
-    </w:p>
-    <w:p>
-      <w:r>
-        <w:t xml:space="preserve">In this section, we work through two complete programming projects based on examples found </w:t>
-      </w:r>
-      <w:proofErr w:type="gramStart"/>
-      <w:r>
-        <w:t>in  the</w:t>
-      </w:r>
-      <w:proofErr w:type="gramEnd"/>
-      <w:r>
-        <w:t xml:space="preserve"> excellent online book </w:t>
-      </w:r>
-      <w:r>
-        <w:rPr>
-          <w:i/>
-        </w:rPr>
-        <w:t>Starting from Scratch</w:t>
-      </w:r>
-      <w:r>
-        <w:t xml:space="preserve">, by Jeremy Scott [28]. </w:t>
-      </w:r>
-      <w:r>
-        <w:t>We recommend this book, and its companion tutor's manual, as a rich source of example projects. We find especially effective the number of extension exercises that come with each project, as they promote essential rehearsal. For our workshop, we make minor modifications to the Scott material to further explain certain points and, occasionally, to adjust the language for the New Zealand reader.</w:t>
-      </w:r>
-    </w:p>
-    <w:p>
-      <w:r>
-        <w:t>All workshop participants complete the two programming projects. The first project is done individually; the second is done using our modified Pair Programming protocol. The workshop facilitators assist the teachers as needed to ensure that all are able to produce working solutions (again, giving them the confidence necessary to use the materials in their own classrooms). This session is, without question, the part of the workshop that the participants enjoy the most. It is gratifying to see teachers who had previously been very negative about the possibility of learning to program and the responsibility of having to teach it, experience the great satisfaction that comes from successfully constructing a dynamic, interactive digital artefact.</w:t>
-      </w:r>
-    </w:p>
-    <w:p/>
-    <w:p>
-      <w:pPr>
-        <w:rPr>
-          <w:b/>
-        </w:rPr>
-      </w:pPr>
-      <w:r>
-        <w:rPr>
-          <w:b/>
-        </w:rPr>
-        <w:t>Section 3</w:t>
-      </w:r>
-      <w:r>
-        <w:rPr>
-          <w:b/>
-        </w:rPr>
-        <w:t xml:space="preserve">: </w:t>
-      </w:r>
-      <w:r>
-        <w:rPr>
-          <w:b/>
-        </w:rPr>
-        <w:t>Teaching children good software development practices</w:t>
-      </w:r>
-      <w:r>
-        <w:rPr>
-          <w:b/>
-        </w:rPr>
-        <w:t>.</w:t>
-      </w:r>
-      <w:r>
-        <w:rPr>
-          <w:b/>
-        </w:rPr>
-        <w:t xml:space="preserve"> </w:t>
-      </w:r>
-      <w:r>
-        <w:t xml:space="preserve">In the final section of the workshop we discuss how to support a complete software development project. The programming industry has a number of development protocols designed to ensure smooth progress from initial concept, through logical and physical design, to implementation, deployment and testing. Such approaches are not, however, commonly included in introductory programming courses. However, for the secondary school teacher, we believe incorporating a formal software development life cycle has a number of benefits. First, it helps to build good software practices from the very beginning of a student’s education, avoiding problems such as those identified by </w:t>
-      </w:r>
-      <w:proofErr w:type="spellStart"/>
-      <w:r>
-        <w:t>Meerbaum-Salant</w:t>
-      </w:r>
-      <w:proofErr w:type="spellEnd"/>
-      <w:r>
-        <w:t xml:space="preserve"> and her colleagues </w:t>
+        <w:t xml:space="preserve">In the final section of the workshop we discuss how to support a complete software development project. The programming industry has a number of development protocols designed to ensure smooth progress from initial concept, through logical and physical design, to implementation, deployment and testing. Such approaches are not, however, commonly included in introductory programming courses. However, for the secondary school teacher, we believe incorporating a formal software development life cycle has a number of benefits. First, it helps to build good software practices from the very beginning of a student’s education, avoiding problems such as those identified by Meerbaum-Salant and her colleagues </w:t>
       </w:r>
       <w:r>
         <w:t>[19]</w:t>
@@ -1966,7 +1805,6 @@
         <w:pStyle w:val="Caption"/>
         <w:keepNext/>
       </w:pPr>
-      <w:proofErr w:type="gramStart"/>
       <w:r>
         <w:t xml:space="preserve">Table </w:t>
       </w:r>
@@ -1992,11 +1830,7 @@
         <w:fldChar w:fldCharType="end"/>
       </w:r>
       <w:r>
-        <w:t>.</w:t>
-      </w:r>
-      <w:proofErr w:type="gramEnd"/>
-      <w:r>
-        <w:t xml:space="preserve"> </w:t>
+        <w:t xml:space="preserve">. </w:t>
       </w:r>
       <w:r>
         <w:t>Simplified SDLC</w:t>
@@ -2013,7 +1847,7 @@
           <w:insideH w:val="single" w:sz="2" w:space="0" w:color="000000"/>
           <w:insideV w:val="single" w:sz="2" w:space="0" w:color="000000"/>
         </w:tblBorders>
-        <w:tblLook w:val="0163" w:firstRow="1" w:lastRow="1" w:firstColumn="0" w:lastColumn="1" w:noHBand="0" w:noVBand="0"/>
+        <w:tblLook w:val="0160" w:firstRow="1" w:lastRow="1" w:firstColumn="0" w:lastColumn="1" w:noHBand="0" w:noVBand="0"/>
       </w:tblPr>
       <w:tblGrid>
         <w:gridCol w:w="1526"/>
@@ -2288,15 +2122,7 @@
         </w:rPr>
       </w:pPr>
       <w:r>
-        <w:t xml:space="preserve">The 2013 offering of the Scratch workshop was attended by six teachers; the 2014 workshop was attended by 8 teachers. Participants included teachers from local high schools (i.e. those in ANON_CITY) and those from the rural centres up to 200 </w:t>
-      </w:r>
-      <w:proofErr w:type="spellStart"/>
-      <w:r>
-        <w:t>kms</w:t>
-      </w:r>
-      <w:proofErr w:type="spellEnd"/>
-      <w:r>
-        <w:t xml:space="preserve"> distant. Classroom situations for the participants ranged from a large a</w:t>
+        <w:t>The 2013 offering of the Scratch workshop was attended by six teachers; the 2014 workshop was attended by 8 teachers. Participants included teachers from local high schools (i.e. those in ANON_CITY) and those from the rural centres up to 200 kms distant. Classroom situations for the participants ranged from a large a</w:t>
       </w:r>
       <w:r>
         <w:t>ll-girl</w:t>
@@ -2547,15 +2373,7 @@
         <w:t>. For exa</w:t>
       </w:r>
       <w:r>
-        <w:t xml:space="preserve">mple </w:t>
-      </w:r>
-      <w:proofErr w:type="spellStart"/>
-      <w:r>
-        <w:t>Ahamed</w:t>
-      </w:r>
-      <w:proofErr w:type="spellEnd"/>
-      <w:r>
-        <w:t xml:space="preserve"> and his colleagues [1] </w:t>
+        <w:t xml:space="preserve">mple Ahamed and his colleagues [1] </w:t>
       </w:r>
       <w:r>
         <w:t xml:space="preserve">describe a workshop for STEM teachers interested in adding computing (and hence computational thinking) to their curricula. While self-report responses to the workshops were positive, the authors note that </w:t>
@@ -2686,13 +2504,8 @@
       <w:r>
         <w:t xml:space="preserve">currently </w:t>
       </w:r>
-      <w:proofErr w:type="gramStart"/>
-      <w:r>
-        <w:t>are</w:t>
-      </w:r>
-      <w:proofErr w:type="gramEnd"/>
-      <w:r>
-        <w:t xml:space="preserve"> the small number of student Scratch projects that have been sent to us by the teachers. Although we have been extremely encouraged by the quality of this work, we are reluctant to make generalisations from examples selected by the teachers for our inspection and feedback, as these are likely to be the most complex available.</w:t>
+      <w:r>
+        <w:t>are the small number of student Scratch projects that have been sent to us by the teachers. Although we have been extremely encouraged by the quality of this work, we are reluctant to make generalisations from examples selected by the teachers for our inspection and feedback, as these are likely to be the most complex available.</w:t>
       </w:r>
       <w:r>
         <w:t xml:space="preserve"> </w:t>
@@ -2787,6 +2600,109 @@
       </w:r>
       <w:r>
         <w:t>quality classroom materials.</w:t>
+      </w:r>
+    </w:p>
+    <w:p>
+      <w:r>
+        <w:t xml:space="preserve">We started with the question “Can you learn to teach programming in two days?” Our experience has convinced us that the answer is “it depends”. The participants in our workshops were clearly able to understand the pedagogical principles discussed, but were seriously challenged by the technical demands of computer programming. Thus, it may well be possible to improve the PCK of an experienced programmer in a very short time. However, for the many in-service text and information </w:t>
+      </w:r>
+      <w:r>
+        <w:t xml:space="preserve">teachers who </w:t>
+      </w:r>
+      <w:r>
+        <w:t>have no computer programming background, much more is required.</w:t>
+      </w:r>
+    </w:p>
+    <w:p>
+      <w:r>
+        <w:t xml:space="preserve">For this important group, a more effective approach could be to </w:t>
+      </w:r>
+      <w:r>
+        <w:t>provide an initial two-day work</w:t>
+      </w:r>
+      <w:r>
+        <w:t xml:space="preserve">shop as described in the paper then follow with an organized ongoing training programme.  For example, one could </w:t>
+      </w:r>
+      <w:r>
+        <w:t xml:space="preserve">provide a weekly classroom resource, a weekly on-line discussion forum, and a more advanced workshop at the end of the year. This </w:t>
+      </w:r>
+      <w:r>
+        <w:t>would</w:t>
+      </w:r>
+      <w:r>
+        <w:t xml:space="preserve"> ensure that the teachers keep in cont</w:t>
+      </w:r>
+      <w:r>
+        <w:t xml:space="preserve">act with us and with each other, establishing an enduring community of practice[x]. Such a formalized ongoing relationship would also </w:t>
+      </w:r>
+      <w:r>
+        <w:t>facilitate</w:t>
+      </w:r>
+      <w:r>
+        <w:t xml:space="preserve"> the collection of longitudinal efficacy data. </w:t>
+      </w:r>
+      <w:r>
+        <w:t>It would allow, for example, tracking of student enrollments to see what proportion of students chose to continue study of computer science after their initial exposure to programming.</w:t>
+      </w:r>
+      <w:r>
+        <w:rPr>
+          <w:rStyle w:val="FootnoteReference"/>
+        </w:rPr>
+        <w:footnoteReference w:id="4"/>
+      </w:r>
+    </w:p>
+    <w:p>
+      <w:r>
+        <w:t>We believe that such an approach would be effective and would improve the capability of in-service high school teachers and the quality of programming education they were able to provide. However, there are realistic issues which cannot be ignored</w:t>
+      </w:r>
+      <w:r>
+        <w:t xml:space="preserve">: First, in-service teachers everywhere have high workloads and limitied time or funding for travel. Thus, a single tertiary institution can serve only a limited group of local teachers. For such a programme to be widely effective, many (perhaps most) colleges, polytechnics and universities need to participate. Second, </w:t>
+      </w:r>
+      <w:r>
+        <w:t>funding issues must be addressed. To make our programme affordable to participants, we chose to charge only a nominal fee, which was not sufficient to cover the time required by the workshop facilitators – that is, our institution took a financial loss on the project. This is obviously not sustainable, and a more reali</w:t>
+      </w:r>
+      <w:r>
+        <w:t>stic funding model must be foun</w:t>
+      </w:r>
+      <w:r>
+        <w:t xml:space="preserve">d. </w:t>
+      </w:r>
+      <w:r>
+        <w:t>For example, one might seek c</w:t>
+      </w:r>
+      <w:r>
+        <w:t xml:space="preserve">ollaboration with </w:t>
+      </w:r>
+      <w:r>
+        <w:t xml:space="preserve">local </w:t>
+      </w:r>
+      <w:r>
+        <w:t>industry partners, who would expect to benefit directly from an increasing pool of IT graduates</w:t>
+      </w:r>
+      <w:r>
+        <w:t>.</w:t>
+      </w:r>
+      <w:bookmarkStart w:id="0" w:name="_GoBack"/>
+      <w:bookmarkEnd w:id="0"/>
+    </w:p>
+    <w:p>
+      <w:pPr>
+        <w:spacing w:after="0"/>
+        <w:jc w:val="left"/>
+      </w:pPr>
+    </w:p>
+    <w:p>
+      <w:pPr>
+        <w:ind w:left="720"/>
+      </w:pPr>
+      <w:r>
+        <w:t xml:space="preserve"> </w:t>
+      </w:r>
+      <w:r>
+        <w:t xml:space="preserve"> </w:t>
+      </w:r>
+      <w:r>
+        <w:br/>
       </w:r>
     </w:p>
     <w:p>
@@ -2802,45 +2718,8 @@
       <w:pPr>
         <w:pStyle w:val="References"/>
       </w:pPr>
-      <w:proofErr w:type="spellStart"/>
-      <w:r>
-        <w:t>Ahamed</w:t>
-      </w:r>
-      <w:proofErr w:type="spellEnd"/>
-      <w:r>
-        <w:t xml:space="preserve">, S.I., </w:t>
-      </w:r>
-      <w:proofErr w:type="spellStart"/>
-      <w:r>
-        <w:t>Brylow</w:t>
-      </w:r>
-      <w:proofErr w:type="spellEnd"/>
-      <w:r>
-        <w:t xml:space="preserve">, D., Ge, R., </w:t>
-      </w:r>
-      <w:proofErr w:type="spellStart"/>
-      <w:r>
-        <w:t>Madiraju</w:t>
-      </w:r>
-      <w:proofErr w:type="spellEnd"/>
-      <w:r>
-        <w:t>, P., Merrill</w:t>
-      </w:r>
-      <w:proofErr w:type="gramStart"/>
-      <w:r>
-        <w:t>,  S</w:t>
-      </w:r>
-      <w:proofErr w:type="gramEnd"/>
-      <w:r>
-        <w:t xml:space="preserve">. J., and </w:t>
-      </w:r>
-      <w:proofErr w:type="spellStart"/>
-      <w:r>
-        <w:t>Struble</w:t>
-      </w:r>
-      <w:proofErr w:type="spellEnd"/>
-      <w:r>
-        <w:t>, C. A., Early, J.P., 2010. Computational Thinking for the Sciences. In SIGCSE '10 Proceedings of the 41st ACM technical symposium on Computer science education. 42-46. DOI=10.1145/1734263.1734277</w:t>
+      <w:r>
+        <w:t>Ahamed, S.I., Brylow, D., Ge, R., Madiraju, P., Merrill,  S. J., and Struble, C. A., Early, J.P., 2010. Computational Thinking for the Sciences. In SIGCSE '10 Proceedings of the 41st ACM technical symposium on Computer science education. 42-46. DOI=10.1145/1734263.1734277</w:t>
       </w:r>
     </w:p>
     <w:p>
@@ -2848,23 +2727,7 @@
         <w:pStyle w:val="References"/>
       </w:pPr>
       <w:r>
-        <w:t xml:space="preserve">Armoni, M., </w:t>
-      </w:r>
-      <w:proofErr w:type="spellStart"/>
-      <w:r>
-        <w:t>Meerbaum-</w:t>
-      </w:r>
-      <w:proofErr w:type="gramStart"/>
-      <w:r>
-        <w:t>Salant</w:t>
-      </w:r>
-      <w:proofErr w:type="spellEnd"/>
-      <w:r>
-        <w:t xml:space="preserve"> ,</w:t>
-      </w:r>
-      <w:proofErr w:type="gramEnd"/>
-      <w:r>
-        <w:t xml:space="preserve"> O., and Ben-Ari , M. 2015. From Scratch to "Real" Programming. ACM Transactions on Computing Education, 14,4,25. DOI= 10.1145/2677087.</w:t>
+        <w:t>Armoni, M., Meerbaum-Salant , O., and Ben-Ari , M. 2015. From Scratch to "Real" Programming. ACM Transactions on Computing Education, 14,4,25. DOI= 10.1145/2677087.</w:t>
       </w:r>
     </w:p>
     <w:p>
@@ -2872,15 +2735,7 @@
         <w:pStyle w:val="References"/>
       </w:pPr>
       <w:r>
-        <w:t xml:space="preserve">Bell, S., Frey, T., and </w:t>
-      </w:r>
-      <w:proofErr w:type="spellStart"/>
-      <w:r>
-        <w:t>Vasserman</w:t>
-      </w:r>
-      <w:proofErr w:type="spellEnd"/>
-      <w:r>
-        <w:t>, E. 2014. Spreading the Word: Introducing Pre-Service Teachers to</w:t>
+        <w:t>Bell, S., Frey, T., and Vasserman, E. 2014. Spreading the Word: Introducing Pre-Service Teachers to</w:t>
       </w:r>
       <w:r>
         <w:t xml:space="preserve"> </w:t>
@@ -2905,15 +2760,7 @@
         <w:pStyle w:val="References"/>
       </w:pPr>
       <w:r>
-        <w:t xml:space="preserve">Bell, T., </w:t>
-      </w:r>
-      <w:proofErr w:type="spellStart"/>
-      <w:r>
-        <w:t>Andreae</w:t>
-      </w:r>
-      <w:proofErr w:type="spellEnd"/>
-      <w:r>
-        <w:t>, P., and Lambert, L. 2010. Computer Science in New Zealand High Schools. In ACE 2010. Proceedings of the 12th Australasian Computing Education Conference, 103, 15-22.</w:t>
+        <w:t>Bell, T., Andreae, P., and Lambert, L. 2010. Computer Science in New Zealand High Schools. In ACE 2010. Proceedings of the 12th Australasian Computing Education Conference, 103, 15-22.</w:t>
       </w:r>
     </w:p>
     <w:p>
@@ -2921,44 +2768,15 @@
         <w:pStyle w:val="References"/>
       </w:pPr>
       <w:r>
-        <w:t xml:space="preserve">Benda, K., </w:t>
-      </w:r>
-      <w:proofErr w:type="spellStart"/>
-      <w:r>
-        <w:t>Bruckmand</w:t>
-      </w:r>
-      <w:proofErr w:type="spellEnd"/>
-      <w:r>
-        <w:t xml:space="preserve">, A., and </w:t>
-      </w:r>
-      <w:proofErr w:type="spellStart"/>
-      <w:r>
-        <w:t>Guzdial</w:t>
-      </w:r>
-      <w:proofErr w:type="spellEnd"/>
-      <w:r>
-        <w:t>, M. 2012. When Life and Learning Do Not Fit: Challenges of Workload and Communication in Introductory Computer Science Online. ACM Transactions on Computing Education, 12, 4, Article 15. DOI= 10.1145/2382564.2382567.</w:t>
+        <w:t>Benda, K., Bruckmand, A., and Guzdial, M. 2012. When Life and Learning Do Not Fit: Challenges of Workload and Communication in Introductory Computer Science Online. ACM Transactions on Computing Education, 12, 4, Article 15. DOI= 10.1145/2382564.2382567.</w:t>
       </w:r>
     </w:p>
     <w:p>
       <w:pPr>
         <w:pStyle w:val="References"/>
       </w:pPr>
-      <w:proofErr w:type="spellStart"/>
-      <w:r>
-        <w:t>Bort</w:t>
-      </w:r>
-      <w:proofErr w:type="spellEnd"/>
-      <w:r>
-        <w:t xml:space="preserve">, H., and </w:t>
-      </w:r>
-      <w:proofErr w:type="spellStart"/>
-      <w:r>
-        <w:t>Brylow</w:t>
-      </w:r>
-      <w:proofErr w:type="spellEnd"/>
-      <w:r>
-        <w:t>, D. 2013. CS4</w:t>
+      <w:r>
+        <w:t>Bort, H., and Brylow, D. 2013. CS4</w:t>
       </w:r>
       <w:r>
         <w:t xml:space="preserve"> </w:t>
@@ -2977,21 +2795,8 @@
       <w:pPr>
         <w:pStyle w:val="References"/>
       </w:pPr>
-      <w:proofErr w:type="spellStart"/>
-      <w:r>
-        <w:t>Byckling</w:t>
-      </w:r>
-      <w:proofErr w:type="spellEnd"/>
-      <w:r>
-        <w:t xml:space="preserve">, P., and Sajaniemi, J. 2006. A role-based analysis model for the evaluation of novices' programming knowledge development. In ICER '06: Proceedings of the 2006 international workshop on </w:t>
-      </w:r>
-      <w:proofErr w:type="gramStart"/>
-      <w:r>
-        <w:t>Computing</w:t>
-      </w:r>
-      <w:proofErr w:type="gramEnd"/>
-      <w:r>
-        <w:t xml:space="preserve"> education research, 85-96. DOI= 10.1145/1151588.1151602.</w:t>
+      <w:r>
+        <w:t>Byckling, P., and Sajaniemi, J. 2006. A role-based analysis model for the evaluation of novices' programming knowledge development. In ICER '06: Proceedings of the 2006 international workshop on Computing education research, 85-96. DOI= 10.1145/1151588.1151602.</w:t>
       </w:r>
     </w:p>
     <w:p>
@@ -3007,15 +2812,7 @@
         <w:pStyle w:val="References"/>
       </w:pPr>
       <w:r>
-        <w:t xml:space="preserve">Cooper, S., Grover, S., </w:t>
-      </w:r>
-      <w:proofErr w:type="spellStart"/>
-      <w:r>
-        <w:t>Guzdial</w:t>
-      </w:r>
-      <w:proofErr w:type="spellEnd"/>
-      <w:r>
-        <w:t>, M., and Simon, B. 2014. A future for computing education research. Communications of the ACM, 57, 11, 34-36. DOI= 10.1145/2668899.</w:t>
+        <w:t>Cooper, S., Grover, S., Guzdial, M., and Simon, B. 2014. A future for computing education research. Communications of the ACM, 57, 11, 34-36. DOI= 10.1145/2668899.</w:t>
       </w:r>
     </w:p>
     <w:p>
@@ -3023,23 +2820,7 @@
         <w:pStyle w:val="References"/>
       </w:pPr>
       <w:r>
-        <w:t xml:space="preserve">Duncan, C., Bell, T., and </w:t>
-      </w:r>
-      <w:proofErr w:type="spellStart"/>
-      <w:r>
-        <w:t>Tanimoto</w:t>
-      </w:r>
-      <w:proofErr w:type="spellEnd"/>
-      <w:r>
-        <w:t xml:space="preserve">, S. 2014. Should </w:t>
-      </w:r>
-      <w:proofErr w:type="gramStart"/>
-      <w:r>
-        <w:t>Your</w:t>
-      </w:r>
-      <w:proofErr w:type="gramEnd"/>
-      <w:r>
-        <w:t xml:space="preserve"> 8-year-old Learn Coding. In WiPSCE'14, Proceedings of the 9th Workshop in Primary and Secondary Computing Education, 60-69. DOI= 10.1145/2670757.2670774.</w:t>
+        <w:t>Duncan, C., Bell, T., and Tanimoto, S. 2014. Should Your 8-year-old Learn Coding. In WiPSCE'14, Proceedings of the 9th Workshop in Primary and Secondary Computing Education, 60-69. DOI= 10.1145/2670757.2670774.</w:t>
       </w:r>
     </w:p>
     <w:p>
@@ -3047,31 +2828,7 @@
         <w:pStyle w:val="References"/>
       </w:pPr>
       <w:r>
-        <w:t xml:space="preserve">Felder, R. M., Woods, D. R., </w:t>
-      </w:r>
-      <w:proofErr w:type="spellStart"/>
-      <w:r>
-        <w:t>Stice</w:t>
-      </w:r>
-      <w:proofErr w:type="spellEnd"/>
-      <w:r>
-        <w:t xml:space="preserve">, J. E., &amp; </w:t>
-      </w:r>
-      <w:proofErr w:type="spellStart"/>
-      <w:r>
-        <w:t>Rugarcia</w:t>
-      </w:r>
-      <w:proofErr w:type="spellEnd"/>
-      <w:r>
-        <w:t xml:space="preserve"> (2000). The future of education II. Teaching methods that work. Chem. Engr. Education, 34</w:t>
-      </w:r>
-      <w:proofErr w:type="gramStart"/>
-      <w:r>
-        <w:t>,1</w:t>
-      </w:r>
-      <w:proofErr w:type="gramEnd"/>
-      <w:r>
-        <w:t>, 26-30.</w:t>
+        <w:t>Felder, R. M., Woods, D. R., Stice, J. E., &amp; Rugarcia (2000). The future of education II. Teaching methods that work. Chem. Engr. Education, 34,1, 26-30.</w:t>
       </w:r>
     </w:p>
     <w:p>
@@ -3094,42 +2851,16 @@
       <w:pPr>
         <w:pStyle w:val="References"/>
       </w:pPr>
-      <w:proofErr w:type="spellStart"/>
-      <w:r>
-        <w:t>Kaučič</w:t>
-      </w:r>
-      <w:proofErr w:type="spellEnd"/>
-      <w:r>
-        <w:t xml:space="preserve">, B., and </w:t>
-      </w:r>
-      <w:proofErr w:type="spellStart"/>
-      <w:r>
-        <w:t>Asič</w:t>
-      </w:r>
-      <w:proofErr w:type="spellEnd"/>
-      <w:r>
-        <w:t xml:space="preserve">, T. 2011. Improving Introductory Programming with Scratch. In MIPRO Proceedings of the 34th International Convention on Information and Communication Technology, Electronics and Microelectronics, 1095 - 1100. </w:t>
+      <w:r>
+        <w:t xml:space="preserve">Kaučič, B., and Asič, T. 2011. Improving Introductory Programming with Scratch. In MIPRO Proceedings of the 34th International Convention on Information and Communication Technology, Electronics and Microelectronics, 1095 - 1100. </w:t>
       </w:r>
     </w:p>
     <w:p>
       <w:pPr>
         <w:pStyle w:val="References"/>
       </w:pPr>
-      <w:proofErr w:type="spellStart"/>
-      <w:r>
-        <w:t>Liberman</w:t>
-      </w:r>
-      <w:proofErr w:type="spellEnd"/>
-      <w:r>
-        <w:t xml:space="preserve">, N., Kolikant, Y B-D., and </w:t>
-      </w:r>
-      <w:proofErr w:type="spellStart"/>
-      <w:r>
-        <w:t>Beeri</w:t>
-      </w:r>
-      <w:proofErr w:type="spellEnd"/>
-      <w:r>
-        <w:t>, C. 2009. In-service teachers learning of a new paradigm: a case study. In ICER '09 Proceedings of the fifth international workshop on computing education, 43-50. DOI= 10.1145/1584322.1584329.</w:t>
+      <w:r>
+        <w:t>Liberman, N., Kolikant, Y B-D., and Beeri, C. 2009. In-service teachers learning of a new paradigm: a case study. In ICER '09 Proceedings of the fifth international workshop on computing education, 43-50. DOI= 10.1145/1584322.1584329.</w:t>
       </w:r>
     </w:p>
     <w:p>
@@ -3137,73 +2868,23 @@
         <w:pStyle w:val="References"/>
       </w:pPr>
       <w:r>
-        <w:t xml:space="preserve">Maloney, J., Resnick, M., Rusk, N., Silverman, and B., </w:t>
-      </w:r>
-      <w:proofErr w:type="spellStart"/>
-      <w:r>
-        <w:t>Eastmond</w:t>
-      </w:r>
-      <w:proofErr w:type="spellEnd"/>
-      <w:r>
-        <w:t xml:space="preserve">, E. 2010. The Scratch Programming Language and Environment. ACM Transactions of Computing Education, 10, 4, (November 2010). DOI= 10.1145/1868358.1868363. </w:t>
+        <w:t xml:space="preserve">Maloney, J., Resnick, M., Rusk, N., Silverman, and B., Eastmond, E. 2010. The Scratch Programming Language and Environment. ACM Transactions of Computing Education, 10, 4, (November 2010). DOI= 10.1145/1868358.1868363. </w:t>
       </w:r>
     </w:p>
     <w:p>
       <w:pPr>
         <w:pStyle w:val="References"/>
       </w:pPr>
-      <w:proofErr w:type="spellStart"/>
-      <w:r>
-        <w:t>Meerbaum-</w:t>
-      </w:r>
-      <w:proofErr w:type="gramStart"/>
-      <w:r>
-        <w:t>Salant</w:t>
-      </w:r>
-      <w:proofErr w:type="spellEnd"/>
-      <w:r>
-        <w:t xml:space="preserve"> ,</w:t>
-      </w:r>
-      <w:proofErr w:type="gramEnd"/>
-      <w:r>
-        <w:t xml:space="preserve"> O., Armoni, M., and Ben-Ari , M. 2010. Learning computer science concepts with Scratch. In ICER '10 Proceedings of the Sixth international workshop on </w:t>
-      </w:r>
-      <w:proofErr w:type="gramStart"/>
-      <w:r>
-        <w:t>Computing</w:t>
-      </w:r>
-      <w:proofErr w:type="gramEnd"/>
-      <w:r>
-        <w:t xml:space="preserve"> education research. 69-76. DOI= 10.1145/1839594.1839607.</w:t>
+      <w:r>
+        <w:t>Meerbaum-Salant , O., Armoni, M., and Ben-Ari , M. 2010. Learning computer science concepts with Scratch. In ICER '10 Proceedings of the Sixth international workshop on Computing education research. 69-76. DOI= 10.1145/1839594.1839607.</w:t>
       </w:r>
     </w:p>
     <w:p>
       <w:pPr>
         <w:pStyle w:val="References"/>
       </w:pPr>
-      <w:proofErr w:type="spellStart"/>
-      <w:r>
-        <w:t>Meerbaum-</w:t>
-      </w:r>
-      <w:proofErr w:type="gramStart"/>
-      <w:r>
-        <w:t>Salant</w:t>
-      </w:r>
-      <w:proofErr w:type="spellEnd"/>
-      <w:r>
-        <w:t xml:space="preserve"> ,</w:t>
-      </w:r>
-      <w:proofErr w:type="gramEnd"/>
-      <w:r>
-        <w:t xml:space="preserve"> O., Armoni, M., and Ben-Ari , M. 2011. Habits of Programming in Scratch. In </w:t>
-      </w:r>
-      <w:proofErr w:type="spellStart"/>
-      <w:r>
-        <w:t>ITiCSE</w:t>
-      </w:r>
-      <w:proofErr w:type="spellEnd"/>
-      <w:r>
-        <w:t xml:space="preserve"> '11: Proceedings of the 16th annual conference on Innovation and technology in computer science education. 168-172. DOI= 10.1145/1999747.1999796.</w:t>
+      <w:r>
+        <w:t>Meerbaum-Salant , O., Armoni, M., and Ben-Ari , M. 2011. Habits of Programming in Scratch. In ITiCSE '11: Proceedings of the 16th annual conference on Innovation and technology in computer science education. 168-172. DOI= 10.1145/1999747.1999796.</w:t>
       </w:r>
     </w:p>
     <w:p>
@@ -3211,23 +2892,7 @@
         <w:pStyle w:val="References"/>
       </w:pPr>
       <w:r>
-        <w:t xml:space="preserve">Ni, L., and </w:t>
-      </w:r>
-      <w:proofErr w:type="spellStart"/>
-      <w:r>
-        <w:t>Guzdial</w:t>
-      </w:r>
-      <w:proofErr w:type="spellEnd"/>
-      <w:r>
-        <w:t>, M. 2012. Who AM I</w:t>
-      </w:r>
-      <w:proofErr w:type="gramStart"/>
-      <w:r>
-        <w:t>?:</w:t>
-      </w:r>
-      <w:proofErr w:type="gramEnd"/>
-      <w:r>
-        <w:t xml:space="preserve"> understanding high school computer science teachers' professional identity. In SIGCSE '12 Proceedings of the 43rd ACM technical symposium on Computer Science Education, 499-504. DOI= 10.1145/2157136.2157283.</w:t>
+        <w:t>Ni, L., and Guzdial, M. 2012. Who AM I?: understanding high school computer science teachers' professional identity. In SIGCSE '12 Proceedings of the 43rd ACM technical symposium on Computer Science Education, 499-504. DOI= 10.1145/2157136.2157283.</w:t>
       </w:r>
     </w:p>
     <w:p>
@@ -3235,23 +2900,7 @@
         <w:pStyle w:val="References"/>
       </w:pPr>
       <w:r>
-        <w:t xml:space="preserve">Opel, S., and </w:t>
-      </w:r>
-      <w:proofErr w:type="spellStart"/>
-      <w:r>
-        <w:t>Brinda</w:t>
-      </w:r>
-      <w:proofErr w:type="spellEnd"/>
-      <w:r>
-        <w:t xml:space="preserve">, T. 2013. Arguments for Contextual Teaching with Learning Fields in Vocational IT Schools – Results of an Interview Study among IT and CS Training Companies. </w:t>
-      </w:r>
-      <w:proofErr w:type="spellStart"/>
-      <w:r>
-        <w:t>WiPSCE</w:t>
-      </w:r>
-      <w:proofErr w:type="spellEnd"/>
-      <w:r>
-        <w:t xml:space="preserve"> '13: Proceedings of the 8th Workshop in Primary and Secondary Computing Education, 122-131. DOI= 10.1145/2532748.2532749.</w:t>
+        <w:t>Opel, S., and Brinda, T. 2013. Arguments for Contextual Teaching with Learning Fields in Vocational IT Schools – Results of an Interview Study among IT and CS Training Companies. WiPSCE '13: Proceedings of the 8th Workshop in Primary and Secondary Computing Education, 122-131. DOI= 10.1145/2532748.2532749.</w:t>
       </w:r>
     </w:p>
     <w:p>
@@ -3259,37 +2908,13 @@
         <w:pStyle w:val="References"/>
       </w:pPr>
       <w:r>
-        <w:t xml:space="preserve">Opel, S., </w:t>
-      </w:r>
-      <w:proofErr w:type="spellStart"/>
-      <w:r>
-        <w:t>Höpfl</w:t>
-      </w:r>
-      <w:proofErr w:type="spellEnd"/>
-      <w:r>
-        <w:t xml:space="preserve">, A., and </w:t>
-      </w:r>
-      <w:proofErr w:type="spellStart"/>
-      <w:r>
-        <w:t>Brinda</w:t>
-      </w:r>
-      <w:proofErr w:type="spellEnd"/>
-      <w:r>
-        <w:t>, T. 2013. Practical Implementation of Learning Fields in Vocational</w:t>
+        <w:t>Opel, S., Höpfl, A., and Brinda, T. 2013. Practical Implementation of Learning Fields in Vocational</w:t>
       </w:r>
       <w:r>
         <w:t xml:space="preserve"> </w:t>
       </w:r>
       <w:r>
-        <w:t xml:space="preserve">IT/CS Education – A Guideline on Designing Learning Situations. </w:t>
-      </w:r>
-      <w:proofErr w:type="spellStart"/>
-      <w:r>
-        <w:t>WiPSCE</w:t>
-      </w:r>
-      <w:proofErr w:type="spellEnd"/>
-      <w:r>
-        <w:t xml:space="preserve"> '13: Proceedings of the 8th Workshop in Primary and Secondary Computing Education, 132-135. DOI= 10.1145/2532748.2532760.</w:t>
+        <w:t>IT/CS Education – A Guideline on Designing Learning Situations. WiPSCE '13: Proceedings of the 8th Workshop in Primary and Secondary Computing Education, 132-135. DOI= 10.1145/2532748.2532760.</w:t>
       </w:r>
     </w:p>
     <w:p>
@@ -3297,15 +2922,7 @@
         <w:pStyle w:val="References"/>
       </w:pPr>
       <w:r>
-        <w:t>Parsons, D., Wood, K. and Haden, P. 2015. What Are We Doing When We Assess Programming</w:t>
-      </w:r>
-      <w:proofErr w:type="gramStart"/>
-      <w:r>
-        <w:t>?.</w:t>
-      </w:r>
-      <w:proofErr w:type="gramEnd"/>
-      <w:r>
-        <w:t xml:space="preserve"> In ACE '15: Proceedings of the Seventeenth Australasian Computing Education. 160, 119-127.</w:t>
+        <w:t>Parsons, D., Wood, K. and Haden, P. 2015. What Are We Doing When We Assess Programming?. In ACE '15: Proceedings of the Seventeenth Australasian Computing Education. 160, 119-127.</w:t>
       </w:r>
     </w:p>
     <w:p>
@@ -3313,23 +2930,7 @@
         <w:pStyle w:val="References"/>
       </w:pPr>
       <w:r>
-        <w:t xml:space="preserve">Ragonis, N. 2012. Integrating the Teaching of Algorithmic Patterns </w:t>
-      </w:r>
-      <w:proofErr w:type="gramStart"/>
-      <w:r>
-        <w:t>into  Computer</w:t>
-      </w:r>
-      <w:proofErr w:type="gramEnd"/>
-      <w:r>
-        <w:t xml:space="preserve"> Science Teacher Preparation Programs. </w:t>
-      </w:r>
-      <w:proofErr w:type="spellStart"/>
-      <w:r>
-        <w:t>ITiCSE</w:t>
-      </w:r>
-      <w:proofErr w:type="spellEnd"/>
-      <w:r>
-        <w:t xml:space="preserve"> '12: Proceedings of the 17th ACM annual conference on Innovation and technology in computer science education. 339-344. DOI= 10.1145/2325296.2325375.</w:t>
+        <w:t>Ragonis, N. 2012. Integrating the Teaching of Algorithmic Patterns into  Computer Science Teacher Preparation Programs. ITiCSE '12: Proceedings of the 17th ACM annual conference on Innovation and technology in computer science education. 339-344. DOI= 10.1145/2325296.2325375.</w:t>
       </w:r>
     </w:p>
     <w:p>
@@ -3337,15 +2938,7 @@
         <w:pStyle w:val="References"/>
       </w:pPr>
       <w:r>
-        <w:t xml:space="preserve">Ragonis, N., and Hazzan, O. 2008. Tutoring Model for promoting teaching skills of computer science prospective teachers. </w:t>
-      </w:r>
-      <w:proofErr w:type="spellStart"/>
-      <w:r>
-        <w:t>ITiCSE</w:t>
-      </w:r>
-      <w:proofErr w:type="spellEnd"/>
-      <w:r>
-        <w:t xml:space="preserve"> '08: Proceedings of the 13th ACM annual conference on Innovation and technology in computer science education. 276-280. DOI= 10.1145/1597849.1384345.</w:t>
+        <w:t>Ragonis, N., and Hazzan, O. 2008. Tutoring Model for promoting teaching skills of computer science prospective teachers. ITiCSE '08: Proceedings of the 13th ACM annual conference on Innovation and technology in computer science education. 276-280. DOI= 10.1145/1597849.1384345.</w:t>
       </w:r>
     </w:p>
     <w:p>
@@ -3353,52 +2946,15 @@
         <w:pStyle w:val="References"/>
       </w:pPr>
       <w:r>
-        <w:t xml:space="preserve">Ragonis, N., Hazzan, O., and Gal-Ezer, J. 2010. A Survey of Computer Science Teacher </w:t>
-      </w:r>
-      <w:proofErr w:type="gramStart"/>
-      <w:r>
-        <w:t>Preparation  Programs</w:t>
-      </w:r>
-      <w:proofErr w:type="gramEnd"/>
-      <w:r>
-        <w:t xml:space="preserve"> in Israel Tells Us: Computer Science Deserves  a Designated High School Teacher Preparation!  In SIGCSE '10: Proceedings of the 41st ACM technical symposium on Computer science education. 401-405. DOI= 10.1145/1734263.1734402.</w:t>
+        <w:t>Ragonis, N., Hazzan, O., and Gal-Ezer, J. 2010. A Survey of Computer Science Teacher Preparation  Programs in Israel Tells Us: Computer Science Deserves  a Designated High School Teacher Preparation!  In SIGCSE '10: Proceedings of the 41st ACM technical symposium on Computer science education. 401-405. DOI= 10.1145/1734263.1734402.</w:t>
       </w:r>
     </w:p>
     <w:p>
       <w:pPr>
         <w:pStyle w:val="References"/>
       </w:pPr>
-      <w:proofErr w:type="spellStart"/>
-      <w:r>
-        <w:t>Ruf</w:t>
-      </w:r>
-      <w:proofErr w:type="spellEnd"/>
-      <w:r>
-        <w:t xml:space="preserve">, A., </w:t>
-      </w:r>
-      <w:proofErr w:type="spellStart"/>
-      <w:r>
-        <w:t>Mhuling</w:t>
-      </w:r>
-      <w:proofErr w:type="spellEnd"/>
-      <w:r>
-        <w:t xml:space="preserve">, A., and </w:t>
-      </w:r>
-      <w:proofErr w:type="spellStart"/>
-      <w:r>
-        <w:t>Hubwieser</w:t>
-      </w:r>
-      <w:proofErr w:type="spellEnd"/>
-      <w:r>
-        <w:t xml:space="preserve">, P. 2014. Scratch vs. Karel – Impact on Learning Outcomes and Motivation. In </w:t>
-      </w:r>
-      <w:proofErr w:type="spellStart"/>
-      <w:r>
-        <w:t>WiPSCE</w:t>
-      </w:r>
-      <w:proofErr w:type="spellEnd"/>
-      <w:r>
-        <w:t xml:space="preserve"> '14: Proceedings of the 9th Workshop in Primary and Secondary Computing Education. 50-59. DOI= 10.1145/2670757.2670772.</w:t>
+      <w:r>
+        <w:t>Ruf, A., Mhuling, A., and Hubwieser, P. 2014. Scratch vs. Karel – Impact on Learning Outcomes and Motivation. In WiPSCE '14: Proceedings of the 9th Workshop in Primary and Secondary Computing Education. 50-59. DOI= 10.1145/2670757.2670772.</w:t>
       </w:r>
     </w:p>
     <w:p>
@@ -3422,15 +2978,7 @@
         <w:pStyle w:val="References"/>
       </w:pPr>
       <w:r>
-        <w:t xml:space="preserve">Thompson, D., and Bell, T. 2012. Adoption of new Computer Science high school standards by New Zealand teachers. In </w:t>
-      </w:r>
-      <w:proofErr w:type="spellStart"/>
-      <w:r>
-        <w:t>WiPSCE</w:t>
-      </w:r>
-      <w:proofErr w:type="spellEnd"/>
-      <w:r>
-        <w:t>' 13. Proceedings of the 8th Workshop in Primary and Secondary Computing Education, 87-90. DOI= 10.1145/2532748.2532759.</w:t>
+        <w:t>Thompson, D., and Bell, T. 2012. Adoption of new Computer Science high school standards by New Zealand teachers. In WiPSCE' 13. Proceedings of the 8th Workshop in Primary and Secondary Computing Education, 87-90. DOI= 10.1145/2532748.2532759.</w:t>
       </w:r>
     </w:p>
     <w:p>
@@ -3438,15 +2986,7 @@
         <w:pStyle w:val="References"/>
       </w:pPr>
       <w:r>
-        <w:t xml:space="preserve">Ward B., Bell, T., </w:t>
-      </w:r>
-      <w:proofErr w:type="spellStart"/>
-      <w:r>
-        <w:t>Marghitu</w:t>
-      </w:r>
-      <w:proofErr w:type="spellEnd"/>
-      <w:r>
-        <w:t>, D., and Lambert, L. 2010. Teaching computer science concepts in Scratch and Alice. Journal of Computing Sciences in Colleges. 26, 2, 173-180.</w:t>
+        <w:t>Ward B., Bell, T., Marghitu, D., and Lambert, L. 2010. Teaching computer science concepts in Scratch and Alice. Journal of Computing Sciences in Colleges. 26, 2, 173-180.</w:t>
       </w:r>
     </w:p>
     <w:p>
@@ -3454,15 +2994,7 @@
         <w:pStyle w:val="References"/>
       </w:pPr>
       <w:r>
-        <w:t xml:space="preserve">Wood, K., Parsons, D., Gasson, J., and Haden, P. 2013. It's never too early: pair programming in </w:t>
-      </w:r>
-      <w:proofErr w:type="gramStart"/>
-      <w:r>
-        <w:t>CS1 .</w:t>
-      </w:r>
-      <w:proofErr w:type="gramEnd"/>
-      <w:r>
-        <w:t xml:space="preserve"> In ACE '13: Proceedings of the Fifteenth Australasian Computing Education, 136, 13-21.</w:t>
+        <w:t>Wood, K., Parsons, D., Gasson, J., and Haden, P. 2013. It's never too early: pair programming in CS1 . In ACE '13: Proceedings of the Fifteenth Australasian Computing Education, 136, 13-21.</w:t>
       </w:r>
     </w:p>
     <w:p>
@@ -3583,30 +3115,17 @@
         <w:footnoteRef/>
       </w:r>
       <w:r>
+        <w:t xml:space="preserve"> Standards 91075 and 91076. Details at www.nzqa.govt.nz/ncea/</w:t>
+      </w:r>
+      <w:r>
         <w:t xml:space="preserve"> </w:t>
       </w:r>
-      <w:proofErr w:type="gramStart"/>
-      <w:r>
-        <w:t>Standards 91075 and 91076.</w:t>
-      </w:r>
-      <w:proofErr w:type="gramEnd"/>
-      <w:r>
-        <w:t xml:space="preserve"> </w:t>
-      </w:r>
-      <w:proofErr w:type="gramStart"/>
-      <w:r>
-        <w:t>Details at www.nzqa.govt.nz/ncea/</w:t>
-      </w:r>
-      <w:r>
-        <w:t xml:space="preserve"> </w:t>
-      </w:r>
       <w:r>
         <w:t>assessment</w:t>
       </w:r>
       <w:r>
         <w:t>.</w:t>
       </w:r>
-      <w:proofErr w:type="gramEnd"/>
     </w:p>
   </w:footnote>
   <w:footnote w:id="2">
@@ -3641,6 +3160,22 @@
       </w:r>
       <w:r>
         <w:t xml:space="preserve"> For many of the 2014 cohort, the scheduled time for Digital Technologies is late in the February-December academic year. </w:t>
+      </w:r>
+    </w:p>
+  </w:footnote>
+  <w:footnote w:id="4">
+    <w:p>
+      <w:pPr>
+        <w:pStyle w:val="FootnoteText"/>
+      </w:pPr>
+      <w:r>
+        <w:rPr>
+          <w:rStyle w:val="FootnoteReference"/>
+        </w:rPr>
+        <w:footnoteRef/>
+      </w:r>
+      <w:r>
+        <w:t xml:space="preserve"> Our thanks to Reviewer 2 for this suggestion</w:t>
       </w:r>
     </w:p>
   </w:footnote>
@@ -3843,6 +3378,119 @@
     </w:lvl>
   </w:abstractNum>
   <w:abstractNum w:abstractNumId="2">
+    <w:nsid w:val="0B212FA4"/>
+    <w:multiLevelType w:val="hybridMultilevel"/>
+    <w:tmpl w:val="A7CA788C"/>
+    <w:lvl w:ilvl="0" w:tplc="14090001">
+      <w:start w:val="1"/>
+      <w:numFmt w:val="bullet"/>
+      <w:lvlText w:val=""/>
+      <w:lvlJc w:val="left"/>
+      <w:pPr>
+        <w:ind w:left="720" w:hanging="360"/>
+      </w:pPr>
+      <w:rPr>
+        <w:rFonts w:ascii="Symbol" w:hAnsi="Symbol" w:hint="default"/>
+      </w:rPr>
+    </w:lvl>
+    <w:lvl w:ilvl="1" w:tplc="14090003" w:tentative="1">
+      <w:start w:val="1"/>
+      <w:numFmt w:val="bullet"/>
+      <w:lvlText w:val="o"/>
+      <w:lvlJc w:val="left"/>
+      <w:pPr>
+        <w:ind w:left="1440" w:hanging="360"/>
+      </w:pPr>
+      <w:rPr>
+        <w:rFonts w:ascii="Courier New" w:hAnsi="Courier New" w:cs="Courier New" w:hint="default"/>
+      </w:rPr>
+    </w:lvl>
+    <w:lvl w:ilvl="2" w:tplc="14090005" w:tentative="1">
+      <w:start w:val="1"/>
+      <w:numFmt w:val="bullet"/>
+      <w:lvlText w:val=""/>
+      <w:lvlJc w:val="left"/>
+      <w:pPr>
+        <w:ind w:left="2160" w:hanging="360"/>
+      </w:pPr>
+      <w:rPr>
+        <w:rFonts w:ascii="Wingdings" w:hAnsi="Wingdings" w:hint="default"/>
+      </w:rPr>
+    </w:lvl>
+    <w:lvl w:ilvl="3" w:tplc="14090001" w:tentative="1">
+      <w:start w:val="1"/>
+      <w:numFmt w:val="bullet"/>
+      <w:lvlText w:val=""/>
+      <w:lvlJc w:val="left"/>
+      <w:pPr>
+        <w:ind w:left="2880" w:hanging="360"/>
+      </w:pPr>
+      <w:rPr>
+        <w:rFonts w:ascii="Symbol" w:hAnsi="Symbol" w:hint="default"/>
+      </w:rPr>
+    </w:lvl>
+    <w:lvl w:ilvl="4" w:tplc="14090003" w:tentative="1">
+      <w:start w:val="1"/>
+      <w:numFmt w:val="bullet"/>
+      <w:lvlText w:val="o"/>
+      <w:lvlJc w:val="left"/>
+      <w:pPr>
+        <w:ind w:left="3600" w:hanging="360"/>
+      </w:pPr>
+      <w:rPr>
+        <w:rFonts w:ascii="Courier New" w:hAnsi="Courier New" w:cs="Courier New" w:hint="default"/>
+      </w:rPr>
+    </w:lvl>
+    <w:lvl w:ilvl="5" w:tplc="14090005" w:tentative="1">
+      <w:start w:val="1"/>
+      <w:numFmt w:val="bullet"/>
+      <w:lvlText w:val=""/>
+      <w:lvlJc w:val="left"/>
+      <w:pPr>
+        <w:ind w:left="4320" w:hanging="360"/>
+      </w:pPr>
+      <w:rPr>
+        <w:rFonts w:ascii="Wingdings" w:hAnsi="Wingdings" w:hint="default"/>
+      </w:rPr>
+    </w:lvl>
+    <w:lvl w:ilvl="6" w:tplc="14090001" w:tentative="1">
+      <w:start w:val="1"/>
+      <w:numFmt w:val="bullet"/>
+      <w:lvlText w:val=""/>
+      <w:lvlJc w:val="left"/>
+      <w:pPr>
+        <w:ind w:left="5040" w:hanging="360"/>
+      </w:pPr>
+      <w:rPr>
+        <w:rFonts w:ascii="Symbol" w:hAnsi="Symbol" w:hint="default"/>
+      </w:rPr>
+    </w:lvl>
+    <w:lvl w:ilvl="7" w:tplc="14090003" w:tentative="1">
+      <w:start w:val="1"/>
+      <w:numFmt w:val="bullet"/>
+      <w:lvlText w:val="o"/>
+      <w:lvlJc w:val="left"/>
+      <w:pPr>
+        <w:ind w:left="5760" w:hanging="360"/>
+      </w:pPr>
+      <w:rPr>
+        <w:rFonts w:ascii="Courier New" w:hAnsi="Courier New" w:cs="Courier New" w:hint="default"/>
+      </w:rPr>
+    </w:lvl>
+    <w:lvl w:ilvl="8" w:tplc="14090005" w:tentative="1">
+      <w:start w:val="1"/>
+      <w:numFmt w:val="bullet"/>
+      <w:lvlText w:val=""/>
+      <w:lvlJc w:val="left"/>
+      <w:pPr>
+        <w:ind w:left="6480" w:hanging="360"/>
+      </w:pPr>
+      <w:rPr>
+        <w:rFonts w:ascii="Wingdings" w:hAnsi="Wingdings" w:hint="default"/>
+      </w:rPr>
+    </w:lvl>
+  </w:abstractNum>
+  <w:abstractNum w:abstractNumId="3">
     <w:nsid w:val="1F1A6005"/>
     <w:multiLevelType w:val="hybridMultilevel"/>
     <w:tmpl w:val="6B2A9C48"/>
@@ -3928,7 +3576,7 @@
       </w:pPr>
     </w:lvl>
   </w:abstractNum>
-  <w:abstractNum w:abstractNumId="3">
+  <w:abstractNum w:abstractNumId="4">
     <w:nsid w:val="3AF20532"/>
     <w:multiLevelType w:val="hybridMultilevel"/>
     <w:tmpl w:val="1A50E7F2"/>
@@ -4014,7 +3662,7 @@
       </w:pPr>
     </w:lvl>
   </w:abstractNum>
-  <w:abstractNum w:abstractNumId="4">
+  <w:abstractNum w:abstractNumId="5">
     <w:nsid w:val="3D616AB2"/>
     <w:multiLevelType w:val="hybridMultilevel"/>
     <w:tmpl w:val="F5F8AC40"/>
@@ -4127,120 +3775,232 @@
       </w:rPr>
     </w:lvl>
   </w:abstractNum>
-  <w:abstractNum w:abstractNumId="5">
-    <w:nsid w:val="52F708EA"/>
+  <w:abstractNum w:abstractNumId="6">
+    <w:nsid w:val="43CF0C45"/>
     <w:multiLevelType w:val="hybridMultilevel"/>
-    <w:tmpl w:val="8744BB90"/>
+    <w:tmpl w:val="B97E9980"/>
     <w:lvl w:ilvl="0" w:tplc="14090001">
       <w:start w:val="1"/>
       <w:numFmt w:val="bullet"/>
       <w:lvlText w:val=""/>
       <w:lvlJc w:val="left"/>
       <w:pPr>
-        <w:ind w:left="360" w:hanging="360"/>
+        <w:ind w:left="720" w:hanging="360"/>
       </w:pPr>
       <w:rPr>
         <w:rFonts w:ascii="Symbol" w:hAnsi="Symbol" w:hint="default"/>
       </w:rPr>
     </w:lvl>
-    <w:lvl w:ilvl="1" w:tplc="14090003" w:tentative="1">
+    <w:lvl w:ilvl="1" w:tplc="14090003">
       <w:start w:val="1"/>
       <w:numFmt w:val="bullet"/>
       <w:lvlText w:val="o"/>
       <w:lvlJc w:val="left"/>
       <w:pPr>
-        <w:ind w:left="1080" w:hanging="360"/>
+        <w:ind w:left="1440" w:hanging="360"/>
       </w:pPr>
       <w:rPr>
         <w:rFonts w:ascii="Courier New" w:hAnsi="Courier New" w:cs="Courier New" w:hint="default"/>
       </w:rPr>
     </w:lvl>
-    <w:lvl w:ilvl="2" w:tplc="14090005" w:tentative="1">
+    <w:lvl w:ilvl="2" w:tplc="14090005">
       <w:start w:val="1"/>
       <w:numFmt w:val="bullet"/>
       <w:lvlText w:val=""/>
       <w:lvlJc w:val="left"/>
       <w:pPr>
-        <w:ind w:left="1800" w:hanging="360"/>
+        <w:ind w:left="2160" w:hanging="360"/>
       </w:pPr>
       <w:rPr>
         <w:rFonts w:ascii="Wingdings" w:hAnsi="Wingdings" w:hint="default"/>
       </w:rPr>
     </w:lvl>
-    <w:lvl w:ilvl="3" w:tplc="14090001" w:tentative="1">
+    <w:lvl w:ilvl="3" w:tplc="14090001">
       <w:start w:val="1"/>
       <w:numFmt w:val="bullet"/>
       <w:lvlText w:val=""/>
       <w:lvlJc w:val="left"/>
       <w:pPr>
-        <w:ind w:left="2520" w:hanging="360"/>
+        <w:ind w:left="2880" w:hanging="360"/>
       </w:pPr>
       <w:rPr>
         <w:rFonts w:ascii="Symbol" w:hAnsi="Symbol" w:hint="default"/>
       </w:rPr>
     </w:lvl>
-    <w:lvl w:ilvl="4" w:tplc="14090003" w:tentative="1">
+    <w:lvl w:ilvl="4" w:tplc="14090003">
       <w:start w:val="1"/>
       <w:numFmt w:val="bullet"/>
       <w:lvlText w:val="o"/>
       <w:lvlJc w:val="left"/>
       <w:pPr>
-        <w:ind w:left="3240" w:hanging="360"/>
+        <w:ind w:left="3600" w:hanging="360"/>
       </w:pPr>
       <w:rPr>
         <w:rFonts w:ascii="Courier New" w:hAnsi="Courier New" w:cs="Courier New" w:hint="default"/>
       </w:rPr>
     </w:lvl>
-    <w:lvl w:ilvl="5" w:tplc="14090005" w:tentative="1">
+    <w:lvl w:ilvl="5" w:tplc="14090005">
       <w:start w:val="1"/>
       <w:numFmt w:val="bullet"/>
       <w:lvlText w:val=""/>
       <w:lvlJc w:val="left"/>
       <w:pPr>
-        <w:ind w:left="3960" w:hanging="360"/>
+        <w:ind w:left="4320" w:hanging="360"/>
       </w:pPr>
       <w:rPr>
         <w:rFonts w:ascii="Wingdings" w:hAnsi="Wingdings" w:hint="default"/>
       </w:rPr>
     </w:lvl>
-    <w:lvl w:ilvl="6" w:tplc="14090001" w:tentative="1">
+    <w:lvl w:ilvl="6" w:tplc="14090001">
       <w:start w:val="1"/>
       <w:numFmt w:val="bullet"/>
       <w:lvlText w:val=""/>
       <w:lvlJc w:val="left"/>
       <w:pPr>
-        <w:ind w:left="4680" w:hanging="360"/>
+        <w:ind w:left="5040" w:hanging="360"/>
       </w:pPr>
       <w:rPr>
         <w:rFonts w:ascii="Symbol" w:hAnsi="Symbol" w:hint="default"/>
       </w:rPr>
     </w:lvl>
-    <w:lvl w:ilvl="7" w:tplc="14090003" w:tentative="1">
+    <w:lvl w:ilvl="7" w:tplc="14090003">
       <w:start w:val="1"/>
       <w:numFmt w:val="bullet"/>
       <w:lvlText w:val="o"/>
       <w:lvlJc w:val="left"/>
       <w:pPr>
-        <w:ind w:left="5400" w:hanging="360"/>
+        <w:ind w:left="5760" w:hanging="360"/>
       </w:pPr>
       <w:rPr>
         <w:rFonts w:ascii="Courier New" w:hAnsi="Courier New" w:cs="Courier New" w:hint="default"/>
       </w:rPr>
     </w:lvl>
-    <w:lvl w:ilvl="8" w:tplc="14090005" w:tentative="1">
+    <w:lvl w:ilvl="8" w:tplc="14090005">
       <w:start w:val="1"/>
       <w:numFmt w:val="bullet"/>
       <w:lvlText w:val=""/>
       <w:lvlJc w:val="left"/>
       <w:pPr>
-        <w:ind w:left="6120" w:hanging="360"/>
+        <w:ind w:left="6480" w:hanging="360"/>
       </w:pPr>
       <w:rPr>
         <w:rFonts w:ascii="Wingdings" w:hAnsi="Wingdings" w:hint="default"/>
       </w:rPr>
     </w:lvl>
   </w:abstractNum>
-  <w:abstractNum w:abstractNumId="6">
+  <w:abstractNum w:abstractNumId="7">
+    <w:nsid w:val="52F708EA"/>
+    <w:multiLevelType w:val="hybridMultilevel"/>
+    <w:tmpl w:val="A8764182"/>
+    <w:lvl w:ilvl="0" w:tplc="14090001">
+      <w:start w:val="1"/>
+      <w:numFmt w:val="bullet"/>
+      <w:lvlText w:val=""/>
+      <w:lvlJc w:val="left"/>
+      <w:pPr>
+        <w:ind w:left="360" w:hanging="360"/>
+      </w:pPr>
+      <w:rPr>
+        <w:rFonts w:ascii="Symbol" w:hAnsi="Symbol" w:hint="default"/>
+      </w:rPr>
+    </w:lvl>
+    <w:lvl w:ilvl="1" w:tplc="7500F072">
+      <w:numFmt w:val="bullet"/>
+      <w:lvlText w:val="•"/>
+      <w:lvlJc w:val="left"/>
+      <w:pPr>
+        <w:ind w:left="1440" w:hanging="720"/>
+      </w:pPr>
+      <w:rPr>
+        <w:rFonts w:ascii="Times New Roman" w:eastAsia="Times New Roman" w:hAnsi="Times New Roman" w:cs="Times New Roman" w:hint="default"/>
+      </w:rPr>
+    </w:lvl>
+    <w:lvl w:ilvl="2" w:tplc="14090005" w:tentative="1">
+      <w:start w:val="1"/>
+      <w:numFmt w:val="bullet"/>
+      <w:lvlText w:val=""/>
+      <w:lvlJc w:val="left"/>
+      <w:pPr>
+        <w:ind w:left="1800" w:hanging="360"/>
+      </w:pPr>
+      <w:rPr>
+        <w:rFonts w:ascii="Wingdings" w:hAnsi="Wingdings" w:hint="default"/>
+      </w:rPr>
+    </w:lvl>
+    <w:lvl w:ilvl="3" w:tplc="14090001" w:tentative="1">
+      <w:start w:val="1"/>
+      <w:numFmt w:val="bullet"/>
+      <w:lvlText w:val=""/>
+      <w:lvlJc w:val="left"/>
+      <w:pPr>
+        <w:ind w:left="2520" w:hanging="360"/>
+      </w:pPr>
+      <w:rPr>
+        <w:rFonts w:ascii="Symbol" w:hAnsi="Symbol" w:hint="default"/>
+      </w:rPr>
+    </w:lvl>
+    <w:lvl w:ilvl="4" w:tplc="14090003" w:tentative="1">
+      <w:start w:val="1"/>
+      <w:numFmt w:val="bullet"/>
+      <w:lvlText w:val="o"/>
+      <w:lvlJc w:val="left"/>
+      <w:pPr>
+        <w:ind w:left="3240" w:hanging="360"/>
+      </w:pPr>
+      <w:rPr>
+        <w:rFonts w:ascii="Courier New" w:hAnsi="Courier New" w:cs="Courier New" w:hint="default"/>
+      </w:rPr>
+    </w:lvl>
+    <w:lvl w:ilvl="5" w:tplc="14090005" w:tentative="1">
+      <w:start w:val="1"/>
+      <w:numFmt w:val="bullet"/>
+      <w:lvlText w:val=""/>
+      <w:lvlJc w:val="left"/>
+      <w:pPr>
+        <w:ind w:left="3960" w:hanging="360"/>
+      </w:pPr>
+      <w:rPr>
+        <w:rFonts w:ascii="Wingdings" w:hAnsi="Wingdings" w:hint="default"/>
+      </w:rPr>
+    </w:lvl>
+    <w:lvl w:ilvl="6" w:tplc="14090001" w:tentative="1">
+      <w:start w:val="1"/>
+      <w:numFmt w:val="bullet"/>
+      <w:lvlText w:val=""/>
+      <w:lvlJc w:val="left"/>
+      <w:pPr>
+        <w:ind w:left="4680" w:hanging="360"/>
+      </w:pPr>
+      <w:rPr>
+        <w:rFonts w:ascii="Symbol" w:hAnsi="Symbol" w:hint="default"/>
+      </w:rPr>
+    </w:lvl>
+    <w:lvl w:ilvl="7" w:tplc="14090003" w:tentative="1">
+      <w:start w:val="1"/>
+      <w:numFmt w:val="bullet"/>
+      <w:lvlText w:val="o"/>
+      <w:lvlJc w:val="left"/>
+      <w:pPr>
+        <w:ind w:left="5400" w:hanging="360"/>
+      </w:pPr>
+      <w:rPr>
+        <w:rFonts w:ascii="Courier New" w:hAnsi="Courier New" w:cs="Courier New" w:hint="default"/>
+      </w:rPr>
+    </w:lvl>
+    <w:lvl w:ilvl="8" w:tplc="14090005" w:tentative="1">
+      <w:start w:val="1"/>
+      <w:numFmt w:val="bullet"/>
+      <w:lvlText w:val=""/>
+      <w:lvlJc w:val="left"/>
+      <w:pPr>
+        <w:ind w:left="6120" w:hanging="360"/>
+      </w:pPr>
+      <w:rPr>
+        <w:rFonts w:ascii="Wingdings" w:hAnsi="Wingdings" w:hint="default"/>
+      </w:rPr>
+    </w:lvl>
+  </w:abstractNum>
+  <w:abstractNum w:abstractNumId="8">
     <w:nsid w:val="6F1D6A21"/>
     <w:multiLevelType w:val="singleLevel"/>
     <w:tmpl w:val="A100F9DC"/>
@@ -4266,22 +4026,37 @@
     <w:abstractNumId w:val="0"/>
   </w:num>
   <w:num w:numId="2">
-    <w:abstractNumId w:val="6"/>
+    <w:abstractNumId w:val="8"/>
   </w:num>
   <w:num w:numId="3">
     <w:abstractNumId w:val="1"/>
   </w:num>
   <w:num w:numId="4">
+    <w:abstractNumId w:val="4"/>
+  </w:num>
+  <w:num w:numId="5">
     <w:abstractNumId w:val="3"/>
   </w:num>
-  <w:num w:numId="5">
+  <w:num w:numId="6">
+    <w:abstractNumId w:val="7"/>
+  </w:num>
+  <w:num w:numId="7">
+    <w:abstractNumId w:val="5"/>
+  </w:num>
+  <w:num w:numId="8">
     <w:abstractNumId w:val="2"/>
   </w:num>
-  <w:num w:numId="6">
-    <w:abstractNumId w:val="5"/>
-  </w:num>
-  <w:num w:numId="7">
-    <w:abstractNumId w:val="4"/>
+  <w:num w:numId="9">
+    <w:abstractNumId w:val="6"/>
+    <w:lvlOverride w:ilvl="0"/>
+    <w:lvlOverride w:ilvl="1"/>
+    <w:lvlOverride w:ilvl="2"/>
+    <w:lvlOverride w:ilvl="3"/>
+    <w:lvlOverride w:ilvl="4"/>
+    <w:lvlOverride w:ilvl="5"/>
+    <w:lvlOverride w:ilvl="6"/>
+    <w:lvlOverride w:ilvl="7"/>
+    <w:lvlOverride w:ilvl="8"/>
   </w:num>
 </w:numbering>
 </file>
@@ -4834,6 +4609,17 @@
       <w:lang w:val="en-US" w:eastAsia="en-US"/>
     </w:rPr>
   </w:style>
+  <w:style w:type="paragraph" w:styleId="ListParagraph">
+    <w:name w:val="List Paragraph"/>
+    <w:basedOn w:val="Normal"/>
+    <w:uiPriority w:val="34"/>
+    <w:qFormat/>
+    <w:rsid w:val="00EB7586"/>
+    <w:pPr>
+      <w:ind w:left="720"/>
+      <w:contextualSpacing/>
+    </w:pPr>
+  </w:style>
 </w:styles>
 </file>
 
@@ -5384,6 +5170,17 @@
       <w:sz w:val="18"/>
       <w:lang w:val="en-US" w:eastAsia="en-US"/>
     </w:rPr>
+  </w:style>
+  <w:style w:type="paragraph" w:styleId="ListParagraph">
+    <w:name w:val="List Paragraph"/>
+    <w:basedOn w:val="Normal"/>
+    <w:uiPriority w:val="34"/>
+    <w:qFormat/>
+    <w:rsid w:val="00EB7586"/>
+    <w:pPr>
+      <w:ind w:left="720"/>
+      <w:contextualSpacing/>
+    </w:pPr>
   </w:style>
 </w:styles>
 </file>
@@ -5669,4 +5466,16 @@
   <a:objectDefaults/>
   <a:extraClrSchemeLst/>
 </a:theme>
+</file>
+
+<file path=customXml/item1.xml><?xml version="1.0" encoding="utf-8"?>
+<b:Sources xmlns:b="http://schemas.openxmlformats.org/officeDocument/2006/bibliography" xmlns="http://schemas.openxmlformats.org/officeDocument/2006/bibliography" SelectedStyle="\APA.XSL" StyleName="APA"/>
+</file>
+
+<file path=customXml/itemProps1.xml><?xml version="1.0" encoding="utf-8"?>
+<ds:datastoreItem xmlns:ds="http://schemas.openxmlformats.org/officeDocument/2006/customXml" ds:itemID="{13F16705-CEF9-400F-A278-4255AA1123B2}">
+  <ds:schemaRefs>
+    <ds:schemaRef ds:uri="http://schemas.openxmlformats.org/officeDocument/2006/bibliography"/>
+  </ds:schemaRefs>
+</ds:datastoreItem>
 </file>
</xml_diff>

<commit_message>
All first pass changes made. Needs final check and response table before resubmission.
</commit_message>
<xml_diff>
--- a/HGWP_ACE2016_Final.docx
+++ b/HGWP_ACE2016_Final.docx
@@ -47,181 +47,121 @@
           <w:szCs w:val="18"/>
         </w:rPr>
       </w:pPr>
-      <w:r>
+    </w:p>
+    <w:p>
+      <w:pPr>
+        <w:pStyle w:val="Author"/>
+        <w:spacing w:after="0"/>
         <w:rPr>
           <w:spacing w:val="-2"/>
           <w:sz w:val="20"/>
           <w:szCs w:val="18"/>
         </w:rPr>
-        <w:lastRenderedPageBreak/>
-        <w:t>Patricia Haden</w:t>
-      </w:r>
-    </w:p>
-    <w:p>
-      <w:pPr>
-        <w:pStyle w:val="Affiliations"/>
-        <w:rPr>
-          <w:spacing w:val="-2"/>
-          <w:szCs w:val="18"/>
-        </w:rPr>
-      </w:pPr>
-      <w:r>
-        <w:rPr>
-          <w:spacing w:val="-2"/>
-          <w:szCs w:val="18"/>
-        </w:rPr>
-        <w:t>School of ICT</w:t>
-      </w:r>
-    </w:p>
-    <w:p>
-      <w:pPr>
-        <w:pStyle w:val="Affiliations"/>
-        <w:rPr>
-          <w:spacing w:val="-2"/>
-          <w:szCs w:val="18"/>
-        </w:rPr>
-      </w:pPr>
-      <w:r>
-        <w:rPr>
-          <w:spacing w:val="-2"/>
-          <w:szCs w:val="18"/>
-        </w:rPr>
-        <w:t>Otago Polytechnic</w:t>
-      </w:r>
-      <w:r>
-        <w:rPr>
-          <w:spacing w:val="-2"/>
-          <w:szCs w:val="18"/>
-        </w:rPr>
-        <w:br/>
-      </w:r>
-      <w:r>
-        <w:rPr>
-          <w:spacing w:val="-2"/>
-          <w:szCs w:val="18"/>
-        </w:rPr>
-        <w:t>Dunedin, New Zealand</w:t>
-      </w:r>
-      <w:r>
-        <w:rPr>
-          <w:spacing w:val="-2"/>
-          <w:szCs w:val="18"/>
-        </w:rPr>
-        <w:br/>
-      </w:r>
-      <w:r>
-        <w:rPr>
-          <w:spacing w:val="-2"/>
-          <w:szCs w:val="18"/>
-        </w:rPr>
-        <w:t>Patricia.Haden@op.ac.nz</w:t>
-      </w:r>
-    </w:p>
-    <w:p>
-      <w:pPr>
-        <w:pStyle w:val="E-Mail"/>
+      </w:pPr>
+      <w:r>
         <w:rPr>
           <w:spacing w:val="-2"/>
           <w:sz w:val="20"/>
           <w:szCs w:val="18"/>
         </w:rPr>
-      </w:pPr>
-      <w:r>
+        <w:t>Patricia Haden</w:t>
+      </w:r>
+    </w:p>
+    <w:p>
+      <w:pPr>
+        <w:pStyle w:val="Affiliations"/>
+        <w:rPr>
+          <w:spacing w:val="-2"/>
+          <w:szCs w:val="18"/>
+        </w:rPr>
+      </w:pPr>
+      <w:r>
+        <w:rPr>
+          <w:spacing w:val="-2"/>
+          <w:szCs w:val="18"/>
+        </w:rPr>
+        <w:t>School of ICT</w:t>
+      </w:r>
+    </w:p>
+    <w:p>
+      <w:pPr>
+        <w:pStyle w:val="Affiliations"/>
+        <w:rPr>
+          <w:spacing w:val="-2"/>
+          <w:szCs w:val="18"/>
+        </w:rPr>
+      </w:pPr>
+      <w:r>
+        <w:rPr>
+          <w:spacing w:val="-2"/>
+          <w:szCs w:val="18"/>
+        </w:rPr>
+        <w:t>Otago Polytechnic</w:t>
+      </w:r>
+      <w:r>
+        <w:rPr>
+          <w:spacing w:val="-2"/>
+          <w:szCs w:val="18"/>
+        </w:rPr>
+        <w:br/>
+      </w:r>
+      <w:r>
+        <w:rPr>
+          <w:spacing w:val="-2"/>
+          <w:szCs w:val="18"/>
+        </w:rPr>
+        <w:t>Dunedin, New Zealand</w:t>
+      </w:r>
+      <w:r>
+        <w:rPr>
+          <w:spacing w:val="-2"/>
+          <w:szCs w:val="18"/>
+        </w:rPr>
+        <w:br/>
+      </w:r>
+      <w:r>
+        <w:rPr>
+          <w:spacing w:val="-2"/>
+          <w:szCs w:val="18"/>
+        </w:rPr>
+        <w:t>Patricia.Haden@op.ac.nz</w:t>
+      </w:r>
+    </w:p>
+    <w:p>
+      <w:pPr>
+        <w:pStyle w:val="E-Mail"/>
         <w:rPr>
           <w:spacing w:val="-2"/>
           <w:sz w:val="20"/>
           <w:szCs w:val="18"/>
         </w:rPr>
-        <w:t xml:space="preserve"> </w:t>
-      </w:r>
-    </w:p>
-    <w:p>
-      <w:pPr>
-        <w:pStyle w:val="Author"/>
-        <w:spacing w:after="0"/>
+      </w:pPr>
+      <w:r>
         <w:rPr>
           <w:spacing w:val="-2"/>
           <w:sz w:val="20"/>
           <w:szCs w:val="18"/>
         </w:rPr>
-      </w:pPr>
-      <w:r>
+        <w:t xml:space="preserve"> </w:t>
+      </w:r>
+    </w:p>
+    <w:p>
+      <w:pPr>
+        <w:pStyle w:val="Author"/>
+        <w:spacing w:after="0"/>
         <w:rPr>
           <w:spacing w:val="-2"/>
           <w:sz w:val="20"/>
           <w:szCs w:val="18"/>
         </w:rPr>
-        <w:br w:type="column"/>
-      </w:r>
+      </w:pPr>
       <w:r>
         <w:rPr>
           <w:spacing w:val="-2"/>
           <w:sz w:val="20"/>
           <w:szCs w:val="18"/>
         </w:rPr>
-        <w:lastRenderedPageBreak/>
-        <w:t>Joy Gasson</w:t>
-      </w:r>
-    </w:p>
-    <w:p>
-      <w:pPr>
-        <w:pStyle w:val="Affiliations"/>
-        <w:rPr>
-          <w:spacing w:val="-2"/>
-          <w:szCs w:val="18"/>
-        </w:rPr>
-      </w:pPr>
-      <w:r>
-        <w:rPr>
-          <w:spacing w:val="-2"/>
-          <w:szCs w:val="18"/>
-        </w:rPr>
-        <w:t>School of ICT</w:t>
-      </w:r>
-    </w:p>
-    <w:p>
-      <w:pPr>
-        <w:pStyle w:val="Affiliations"/>
-        <w:rPr>
-          <w:spacing w:val="-2"/>
-          <w:szCs w:val="18"/>
-        </w:rPr>
-      </w:pPr>
-      <w:r>
-        <w:rPr>
-          <w:spacing w:val="-2"/>
-          <w:szCs w:val="18"/>
-        </w:rPr>
-        <w:t>Otago Polytechnic</w:t>
-      </w:r>
-      <w:r>
-        <w:rPr>
-          <w:spacing w:val="-2"/>
-          <w:szCs w:val="18"/>
-        </w:rPr>
-        <w:br/>
-        <w:t>Dunedin, New Zealand</w:t>
-      </w:r>
-      <w:r>
-        <w:rPr>
-          <w:spacing w:val="-2"/>
-          <w:szCs w:val="18"/>
-        </w:rPr>
-        <w:br/>
-      </w:r>
-      <w:r>
-        <w:rPr>
-          <w:spacing w:val="-2"/>
-          <w:szCs w:val="18"/>
-        </w:rPr>
-        <w:t>Joy.Gasson</w:t>
-      </w:r>
-      <w:r>
-        <w:rPr>
-          <w:spacing w:val="-2"/>
-          <w:szCs w:val="18"/>
-        </w:rPr>
-        <w:t>@op.ac.nz</w:t>
+        <w:br w:type="column"/>
       </w:r>
     </w:p>
     <w:p>
@@ -240,76 +180,141 @@
           <w:sz w:val="20"/>
           <w:szCs w:val="18"/>
         </w:rPr>
-        <w:br w:type="column"/>
-      </w:r>
-      <w:r>
+        <w:t>Joy Gasson</w:t>
+      </w:r>
+    </w:p>
+    <w:p>
+      <w:pPr>
+        <w:pStyle w:val="Affiliations"/>
+        <w:rPr>
+          <w:spacing w:val="-2"/>
+          <w:szCs w:val="18"/>
+        </w:rPr>
+      </w:pPr>
+      <w:r>
+        <w:rPr>
+          <w:spacing w:val="-2"/>
+          <w:szCs w:val="18"/>
+        </w:rPr>
+        <w:t>School of ICT</w:t>
+      </w:r>
+    </w:p>
+    <w:p>
+      <w:pPr>
+        <w:pStyle w:val="Affiliations"/>
+        <w:rPr>
+          <w:spacing w:val="-2"/>
+          <w:szCs w:val="18"/>
+        </w:rPr>
+      </w:pPr>
+      <w:r>
+        <w:rPr>
+          <w:spacing w:val="-2"/>
+          <w:szCs w:val="18"/>
+        </w:rPr>
+        <w:t>Otago Polytechnic</w:t>
+      </w:r>
+      <w:r>
+        <w:rPr>
+          <w:spacing w:val="-2"/>
+          <w:szCs w:val="18"/>
+        </w:rPr>
+        <w:br/>
+        <w:t>Dunedin, New Zealand</w:t>
+      </w:r>
+      <w:r>
+        <w:rPr>
+          <w:spacing w:val="-2"/>
+          <w:szCs w:val="18"/>
+        </w:rPr>
+        <w:br/>
+      </w:r>
+      <w:r>
+        <w:rPr>
+          <w:spacing w:val="-2"/>
+          <w:szCs w:val="18"/>
+        </w:rPr>
+        <w:t>Joy.Gasson</w:t>
+      </w:r>
+      <w:r>
+        <w:rPr>
+          <w:spacing w:val="-2"/>
+          <w:szCs w:val="18"/>
+        </w:rPr>
+        <w:t>@op.ac.nz</w:t>
+      </w:r>
+    </w:p>
+    <w:p>
+      <w:pPr>
+        <w:pStyle w:val="Author"/>
+        <w:spacing w:after="0"/>
         <w:rPr>
           <w:spacing w:val="-2"/>
           <w:sz w:val="20"/>
           <w:szCs w:val="18"/>
         </w:rPr>
-        <w:lastRenderedPageBreak/>
-        <w:t>Krissi Wood</w:t>
-      </w:r>
-    </w:p>
-    <w:p>
-      <w:pPr>
-        <w:pStyle w:val="Affiliations"/>
-        <w:rPr>
-          <w:spacing w:val="-2"/>
-          <w:szCs w:val="18"/>
-        </w:rPr>
-      </w:pPr>
-      <w:r>
-        <w:rPr>
-          <w:spacing w:val="-2"/>
-          <w:szCs w:val="18"/>
-        </w:rPr>
-        <w:t>School of ICT</w:t>
-      </w:r>
-    </w:p>
-    <w:p>
-      <w:pPr>
-        <w:pStyle w:val="Author"/>
-        <w:spacing w:after="0"/>
+      </w:pPr>
+      <w:r>
         <w:rPr>
           <w:spacing w:val="-2"/>
           <w:sz w:val="20"/>
           <w:szCs w:val="18"/>
         </w:rPr>
-      </w:pPr>
-      <w:r>
+        <w:br w:type="column"/>
+      </w:r>
+    </w:p>
+    <w:p>
+      <w:pPr>
+        <w:pStyle w:val="Author"/>
+        <w:spacing w:after="0"/>
         <w:rPr>
           <w:spacing w:val="-2"/>
           <w:sz w:val="20"/>
           <w:szCs w:val="18"/>
         </w:rPr>
-        <w:t>Otago Polytechnic</w:t>
-      </w:r>
+      </w:pPr>
       <w:r>
         <w:rPr>
           <w:spacing w:val="-2"/>
           <w:sz w:val="20"/>
           <w:szCs w:val="18"/>
         </w:rPr>
-        <w:br/>
-        <w:t>Dunedin, New Zealand</w:t>
-      </w:r>
-      <w:r>
+        <w:t>Krissi Wood</w:t>
+      </w:r>
+    </w:p>
+    <w:p>
+      <w:pPr>
+        <w:pStyle w:val="Affiliations"/>
+        <w:rPr>
+          <w:spacing w:val="-2"/>
+          <w:szCs w:val="18"/>
+        </w:rPr>
+      </w:pPr>
+      <w:r>
+        <w:rPr>
+          <w:spacing w:val="-2"/>
+          <w:szCs w:val="18"/>
+        </w:rPr>
+        <w:t>School of ICT</w:t>
+      </w:r>
+    </w:p>
+    <w:p>
+      <w:pPr>
+        <w:pStyle w:val="Author"/>
+        <w:spacing w:after="0"/>
         <w:rPr>
           <w:spacing w:val="-2"/>
           <w:sz w:val="20"/>
           <w:szCs w:val="18"/>
         </w:rPr>
-        <w:br/>
-      </w:r>
+      </w:pPr>
       <w:r>
         <w:rPr>
           <w:spacing w:val="-2"/>
           <w:sz w:val="20"/>
           <w:szCs w:val="18"/>
         </w:rPr>
-        <w:t>Krissi Wood</w:t>
+        <w:t>Otago Polytechnic</w:t>
       </w:r>
       <w:r>
         <w:rPr>
@@ -317,7 +322,8 @@
           <w:sz w:val="20"/>
           <w:szCs w:val="18"/>
         </w:rPr>
-        <w:t>@op.ac.nz</w:t>
+        <w:br/>
+        <w:t>Dunedin, New Zealand</w:t>
       </w:r>
       <w:r>
         <w:rPr>
@@ -325,8 +331,7 @@
           <w:sz w:val="20"/>
           <w:szCs w:val="18"/>
         </w:rPr>
-        <w:tab/>
-        <w:t xml:space="preserve">                </w:t>
+        <w:br/>
       </w:r>
       <w:r>
         <w:rPr>
@@ -334,7 +339,7 @@
           <w:sz w:val="20"/>
           <w:szCs w:val="18"/>
         </w:rPr>
-        <w:br w:type="column"/>
+        <w:t>Krissi Wood</w:t>
       </w:r>
       <w:r>
         <w:rPr>
@@ -342,7 +347,42 @@
           <w:sz w:val="20"/>
           <w:szCs w:val="18"/>
         </w:rPr>
-        <w:lastRenderedPageBreak/>
+        <w:t>@op.ac.nz</w:t>
+      </w:r>
+      <w:r>
+        <w:rPr>
+          <w:spacing w:val="-2"/>
+          <w:sz w:val="20"/>
+          <w:szCs w:val="18"/>
+        </w:rPr>
+        <w:tab/>
+        <w:t xml:space="preserve">                </w:t>
+      </w:r>
+      <w:r>
+        <w:rPr>
+          <w:spacing w:val="-2"/>
+          <w:sz w:val="20"/>
+          <w:szCs w:val="18"/>
+        </w:rPr>
+        <w:br w:type="column"/>
+      </w:r>
+    </w:p>
+    <w:p>
+      <w:pPr>
+        <w:pStyle w:val="Author"/>
+        <w:spacing w:after="0"/>
+        <w:rPr>
+          <w:spacing w:val="-2"/>
+          <w:sz w:val="20"/>
+          <w:szCs w:val="18"/>
+        </w:rPr>
+      </w:pPr>
+      <w:r>
+        <w:rPr>
+          <w:spacing w:val="-2"/>
+          <w:sz w:val="20"/>
+          <w:szCs w:val="18"/>
+        </w:rPr>
         <w:t>Dale Parsons</w:t>
       </w:r>
     </w:p>
@@ -645,7 +685,7 @@
     </w:p>
     <w:p>
       <w:pPr>
-        <w:framePr w:w="4680" w:h="1977" w:hRule="exact" w:hSpace="187" w:wrap="around" w:vAnchor="page" w:hAnchor="page" w:x="1155" w:y="12605" w:anchorLock="1"/>
+        <w:framePr w:w="4680" w:h="1977" w:hRule="exact" w:hSpace="187" w:wrap="around" w:vAnchor="page" w:hAnchor="page" w:x="1070" w:y="12731" w:anchorLock="1"/>
         <w:rPr>
           <w:sz w:val="16"/>
         </w:rPr>
@@ -659,7 +699,7 @@
     </w:p>
     <w:p>
       <w:pPr>
-        <w:framePr w:w="4680" w:h="1977" w:hRule="exact" w:hSpace="187" w:wrap="around" w:vAnchor="page" w:hAnchor="page" w:x="1155" w:y="12605" w:anchorLock="1"/>
+        <w:framePr w:w="4680" w:h="1977" w:hRule="exact" w:hSpace="187" w:wrap="around" w:vAnchor="page" w:hAnchor="page" w:x="1070" w:y="12731" w:anchorLock="1"/>
         <w:rPr>
           <w:sz w:val="16"/>
         </w:rPr>
@@ -670,6 +710,7 @@
         </w:rPr>
         <w:t>ACE 2016</w:t>
       </w:r>
+      <w:proofErr w:type="gramStart"/>
       <w:r>
         <w:rPr>
           <w:sz w:val="16"/>
@@ -686,12 +727,19 @@
         <w:rPr>
           <w:sz w:val="16"/>
         </w:rPr>
-        <w:t>February 2–5, 2016</w:t>
-      </w:r>
+        <w:t>February</w:t>
+      </w:r>
+      <w:proofErr w:type="gramEnd"/>
       <w:r>
         <w:rPr>
           <w:sz w:val="16"/>
         </w:rPr>
+        <w:t xml:space="preserve"> 2–5, 2016</w:t>
+      </w:r>
+      <w:r>
+        <w:rPr>
+          <w:sz w:val="16"/>
+        </w:rPr>
         <w:t xml:space="preserve">, </w:t>
       </w:r>
       <w:r>
@@ -709,11 +757,12 @@
     </w:p>
     <w:p>
       <w:pPr>
-        <w:framePr w:w="4680" w:h="1977" w:hRule="exact" w:hSpace="187" w:wrap="around" w:vAnchor="page" w:hAnchor="page" w:x="1155" w:y="12605" w:anchorLock="1"/>
+        <w:framePr w:w="4680" w:h="1977" w:hRule="exact" w:hSpace="187" w:wrap="around" w:vAnchor="page" w:hAnchor="page" w:x="1070" w:y="12731" w:anchorLock="1"/>
         <w:rPr>
           <w:sz w:val="16"/>
         </w:rPr>
       </w:pPr>
+      <w:proofErr w:type="gramStart"/>
       <w:r>
         <w:rPr>
           <w:sz w:val="16"/>
@@ -726,10 +775,11 @@
         </w:rPr>
         <w:t xml:space="preserve"> ACM 1-58113-000-0/00/0010 …$15.00.</w:t>
       </w:r>
-    </w:p>
-    <w:p>
-      <w:pPr>
-        <w:framePr w:w="4680" w:h="1977" w:hRule="exact" w:hSpace="187" w:wrap="around" w:vAnchor="page" w:hAnchor="page" w:x="1155" w:y="12605" w:anchorLock="1"/>
+      <w:proofErr w:type="gramEnd"/>
+    </w:p>
+    <w:p>
+      <w:pPr>
+        <w:framePr w:w="4680" w:h="1977" w:hRule="exact" w:hSpace="187" w:wrap="around" w:vAnchor="page" w:hAnchor="page" w:x="1070" w:y="12731" w:anchorLock="1"/>
         <w:rPr>
           <w:iCs/>
         </w:rPr>
@@ -743,11 +793,11 @@
     </w:p>
     <w:p>
       <w:r>
-        <w:t xml:space="preserve">In the years between 1974 and 2010, digital technologies progressed rapidly. Use of sophisticated software became ubiquitous in the sciences; advances in programming languages and development environments made software development a practical approach to complex problem-solving even for non-specialists; access to computer hardware evolved to near universality. The knowledge high school students needed to </w:t>
+        <w:t xml:space="preserve">In the years between 1974 and 2010, digital technologies progressed rapidly. Use of sophisticated software became ubiquitous in the sciences; advances in programming languages and development environments made software development a practical approach to complex problem-solving even for non-specialists; access to computer hardware evolved to near </w:t>
       </w:r>
       <w:r>
         <w:lastRenderedPageBreak/>
-        <w:t xml:space="preserve">succeed in modern digital society </w:t>
+        <w:t xml:space="preserve">universality. The knowledge high school students needed to succeed in modern digital society </w:t>
       </w:r>
       <w:r>
         <w:t xml:space="preserve">was completely transformed, </w:t>
@@ -1002,7 +1052,15 @@
         <w:t xml:space="preserve">schools </w:t>
       </w:r>
       <w:r>
-        <w:t>outside the main urban centres. Spending a year, or even a single semester doing a tertiary qualification is impractical for most high s</w:t>
+        <w:t xml:space="preserve">outside the main urban </w:t>
+      </w:r>
+      <w:proofErr w:type="spellStart"/>
+      <w:r>
+        <w:t>centres</w:t>
+      </w:r>
+      <w:proofErr w:type="spellEnd"/>
+      <w:r>
+        <w:t>. Spending a year, or even a single semester doing a tertiary qualification is impractical for most high s</w:t>
       </w:r>
       <w:r>
         <w:t>ch</w:t>
@@ -1120,9 +1178,11 @@
       <w:r>
         <w:t xml:space="preserve"> (which includes many rural schools)</w:t>
       </w:r>
+      <w:proofErr w:type="gramStart"/>
       <w:r>
         <w:t>,</w:t>
       </w:r>
+      <w:proofErr w:type="gramEnd"/>
       <w:r>
         <w:t xml:space="preserve"> with a </w:t>
       </w:r>
@@ -1169,7 +1229,15 @@
         <w:t xml:space="preserve"> the</w:t>
       </w:r>
       <w:r>
-        <w:t xml:space="preserve"> specific structure and content, and preliminary outcomes.</w:t>
+        <w:t xml:space="preserve"> specific structure and </w:t>
+      </w:r>
+      <w:proofErr w:type="gramStart"/>
+      <w:r>
+        <w:t>content,</w:t>
+      </w:r>
+      <w:proofErr w:type="gramEnd"/>
+      <w:r>
+        <w:t xml:space="preserve"> and preliminary outcomes.</w:t>
       </w:r>
     </w:p>
     <w:p>
@@ -1201,7 +1269,6 @@
         <w:t>ach discussed in detail below).</w:t>
       </w:r>
     </w:p>
-    <w:p/>
     <w:p>
       <w:r>
         <w:t>Our workshops:</w:t>
@@ -1228,11 +1295,16 @@
           <w:numId w:val="3"/>
         </w:numPr>
       </w:pPr>
+      <w:proofErr w:type="spellStart"/>
       <w:r>
         <w:t>E</w:t>
       </w:r>
       <w:r>
-        <w:t>mphasise the fundamental principles of computer programming, not simply the use of a specific tool or language.</w:t>
+        <w:t>mphasise</w:t>
+      </w:r>
+      <w:proofErr w:type="spellEnd"/>
+      <w:r>
+        <w:t xml:space="preserve"> the fundamental principles of computer programming, not simply the use of a specific tool or language.</w:t>
       </w:r>
     </w:p>
     <w:p>
@@ -1255,8 +1327,13 @@
         <w:t>teachers and the Otago Polytechnic</w:t>
       </w:r>
       <w:r>
-        <w:t xml:space="preserve"> faculty, to provide necessary support.</w:t>
-      </w:r>
+        <w:t xml:space="preserve"> faculty, to provide necessary </w:t>
+      </w:r>
+      <w:proofErr w:type="gramStart"/>
+      <w:r>
+        <w:t>support.</w:t>
+      </w:r>
+      <w:proofErr w:type="gramEnd"/>
     </w:p>
     <w:p>
       <w:pPr>
@@ -1280,7 +1357,15 @@
         <w:t>Our workshops develop both CK and PCK.</w:t>
       </w:r>
       <w:r>
-        <w:t xml:space="preserve"> Many people can program; few can teach programming. Several decades of computer science education has demonstrated the inherent difficulty of teaching computer programming</w:t>
+        <w:t xml:space="preserve"> Many people can </w:t>
+      </w:r>
+      <w:proofErr w:type="gramStart"/>
+      <w:r>
+        <w:t>program</w:t>
+      </w:r>
+      <w:proofErr w:type="gramEnd"/>
+      <w:r>
+        <w:t>; few can teach programming. Several decades of computer science education has demonstrated the inherent difficulty of teaching computer programming</w:t>
       </w:r>
       <w:r>
         <w:t xml:space="preserve"> well</w:t>
@@ -1308,8 +1393,13 @@
         <w:t>h</w:t>
       </w:r>
       <w:r>
-        <w:t>er with these techniques [10, 26, 27</w:t>
-      </w:r>
+        <w:t xml:space="preserve">er with these techniques [10, 26, </w:t>
+      </w:r>
+      <w:proofErr w:type="gramStart"/>
+      <w:r>
+        <w:t>27</w:t>
+      </w:r>
+      <w:proofErr w:type="gramEnd"/>
       <w:r>
         <w:t>]</w:t>
       </w:r>
@@ -1366,7 +1456,21 @@
         <w:rPr>
           <w:b/>
         </w:rPr>
-        <w:t>Our workshops emphasise the fundamental principles of computer programming, not simply the use of a specific tool or language.</w:t>
+        <w:t xml:space="preserve">Our workshops </w:t>
+      </w:r>
+      <w:proofErr w:type="spellStart"/>
+      <w:r>
+        <w:rPr>
+          <w:b/>
+        </w:rPr>
+        <w:t>emphasise</w:t>
+      </w:r>
+      <w:proofErr w:type="spellEnd"/>
+      <w:r>
+        <w:rPr>
+          <w:b/>
+        </w:rPr>
+        <w:t xml:space="preserve"> the fundamental principles of computer programming, not simply the use of a specific tool or language.</w:t>
       </w:r>
       <w:r>
         <w:t xml:space="preserve"> One of the most common criticisms of computing education in schools is that it too often teaches "tool use" rather than</w:t>
@@ -1375,8 +1479,13 @@
         <w:t xml:space="preserve"> compu</w:t>
       </w:r>
       <w:r>
-        <w:t>ting theory and concepts [13, 22, 25</w:t>
-      </w:r>
+        <w:t xml:space="preserve">ting theory and concepts [13, 22, </w:t>
+      </w:r>
+      <w:proofErr w:type="gramStart"/>
+      <w:r>
+        <w:t>25</w:t>
+      </w:r>
+      <w:proofErr w:type="gramEnd"/>
       <w:r>
         <w:t>]</w:t>
       </w:r>
@@ -1427,11 +1536,17 @@
         <w:t>Our workshops are pragmatically accessible to teachers from our catchment.</w:t>
       </w:r>
       <w:r>
-        <w:t xml:space="preserve"> High school teachers in our region are extremely busy, and have very limited funding for professional development. Our workshops are therefore short (three days in 2013, shortened to two days in 2014) and inexpensive (free in 2013, NZ$25 in 2014). They are scheduled on weekends and during school holidays to minimise the amount of leave teachers must take.</w:t>
-      </w:r>
-    </w:p>
-    <w:p/>
-    <w:p/>
+        <w:t xml:space="preserve"> High school teachers in our region are extremely busy, and have very limited funding for professional development. Our workshops are therefore short (three days in 2013, shortened to two days in 2014) and inexpensive (free in 2013, NZ$25 in 2014). They are scheduled on weekends and during school holidays to </w:t>
+      </w:r>
+      <w:proofErr w:type="spellStart"/>
+      <w:r>
+        <w:t>minimise</w:t>
+      </w:r>
+      <w:proofErr w:type="spellEnd"/>
+      <w:r>
+        <w:t xml:space="preserve"> the amount of leave teachers must take.</w:t>
+      </w:r>
+    </w:p>
     <w:p>
       <w:pPr>
         <w:pStyle w:val="Heading1"/>
@@ -1443,13 +1558,6 @@
     </w:p>
     <w:p>
       <w:pPr>
-        <w:rPr>
-          <w:b/>
-        </w:rPr>
-      </w:pPr>
-    </w:p>
-    <w:p>
-      <w:pPr>
         <w:pStyle w:val="Heading2"/>
         <w:spacing w:before="0"/>
       </w:pPr>
@@ -1546,7 +1654,20 @@
         <w:t>].</w:t>
       </w:r>
       <w:r>
-        <w:t xml:space="preserve"> Several features of Scratch ensure this ease: The block combination constraints prevent syntax errors; many complex behaviours (e.g. collision detection) are implemented as single statement primitives; the interpreted execution model provides immediate visual feedback, etc. These features mean that Scratch is likely to be a good choice both for our novice teachers and for their novi</w:t>
+        <w:t xml:space="preserve"> Several features of Scratch ensure this ease: The block combination constraints prevent syntax errors; </w:t>
+      </w:r>
+      <w:proofErr w:type="gramStart"/>
+      <w:r>
+        <w:t xml:space="preserve">many complex </w:t>
+      </w:r>
+      <w:proofErr w:type="spellStart"/>
+      <w:r>
+        <w:t>behaviours</w:t>
+      </w:r>
+      <w:proofErr w:type="spellEnd"/>
+      <w:proofErr w:type="gramEnd"/>
+      <w:r>
+        <w:t xml:space="preserve"> (e.g. collision detection) are implemented as single statement primitives; the interpreted execution model provides immediate visual feedback, etc. These features mean that Scratch is likely to be a good choice both for our novice teachers and for their novi</w:t>
       </w:r>
       <w:r>
         <w:t>ce students</w:t>
@@ -1590,24 +1711,53 @@
         <w:t>12]</w:t>
       </w:r>
       <w:r>
-        <w:t xml:space="preserve">. When working with a text-based language, providing a concrete example of an abstract programming concept such as "conditionals" would involve a verbal description (potentially difficult to </w:t>
+        <w:t xml:space="preserve">. </w:t>
+      </w:r>
+      <w:proofErr w:type="gramStart"/>
+      <w:r>
+        <w:t xml:space="preserve">When working with a text-based language, providing a concrete example of an abstract programming concept such as "conditionals" would involve a verbal description (potentially difficult to </w:t>
       </w:r>
       <w:r>
         <w:t>produce</w:t>
       </w:r>
       <w:r>
-        <w:t xml:space="preserve">) or advance preparation of some sort of demonstration program (time-consuming and inflexible). In Scratch, conditional behaviours can be explicitly and immediately demonstrated by constructing a conditional syntax block and clicking on it, producing alternative </w:t>
+        <w:t>) or advance preparation of some sort of demonstration program (time-consuming and inflexible).</w:t>
+      </w:r>
+      <w:proofErr w:type="gramEnd"/>
+      <w:r>
+        <w:t xml:space="preserve"> In Scratch, conditional </w:t>
+      </w:r>
+      <w:proofErr w:type="spellStart"/>
+      <w:r>
+        <w:t>behaviours</w:t>
+      </w:r>
+      <w:proofErr w:type="spellEnd"/>
+      <w:r>
+        <w:t xml:space="preserve"> can be explicitly and immediately demonstrated by constructing a conditional syntax block and clicking on it, producing alternative </w:t>
       </w:r>
       <w:r>
         <w:t xml:space="preserve">visible </w:t>
       </w:r>
-      <w:r>
-        <w:t>behaviours for the associated sprite.</w:t>
-      </w:r>
-    </w:p>
-    <w:p>
-      <w:r>
-        <w:t xml:space="preserve">In spite of these strengths, using Scratch has certain documented risks. Meerbaum-Salant and her colleagues </w:t>
+      <w:proofErr w:type="spellStart"/>
+      <w:r>
+        <w:t>behaviours</w:t>
+      </w:r>
+      <w:proofErr w:type="spellEnd"/>
+      <w:r>
+        <w:t xml:space="preserve"> for the associated sprite.</w:t>
+      </w:r>
+    </w:p>
+    <w:p>
+      <w:r>
+        <w:t xml:space="preserve">In spite of these strengths, using Scratch has certain documented risks. </w:t>
+      </w:r>
+      <w:proofErr w:type="spellStart"/>
+      <w:r>
+        <w:t>Meerbaum-Salant</w:t>
+      </w:r>
+      <w:proofErr w:type="spellEnd"/>
+      <w:r>
+        <w:t xml:space="preserve"> and her colleagues </w:t>
       </w:r>
       <w:r>
         <w:t>[20</w:t>
@@ -1699,8 +1849,13 @@
         <w:t>difficulties</w:t>
       </w:r>
       <w:r>
-        <w:t xml:space="preserve"> and be prepared to provide support for these teachers when they first migrate</w:t>
-      </w:r>
+        <w:t xml:space="preserve"> and be prepared to provide support for these teachers when they first </w:t>
+      </w:r>
+      <w:proofErr w:type="gramStart"/>
+      <w:r>
+        <w:t>migrate</w:t>
+      </w:r>
+      <w:proofErr w:type="gramEnd"/>
       <w:r>
         <w:t xml:space="preserve"> themselves</w:t>
       </w:r>
@@ -1736,7 +1891,15 @@
         </w:numPr>
       </w:pPr>
       <w:r>
-        <w:t>Essential programming concepts and how to use Scratch to teach them.</w:t>
+        <w:t xml:space="preserve">Essential programming concepts and how to use </w:t>
+      </w:r>
+      <w:proofErr w:type="gramStart"/>
+      <w:r>
+        <w:t>Scratch</w:t>
+      </w:r>
+      <w:proofErr w:type="gramEnd"/>
+      <w:r>
+        <w:t xml:space="preserve"> to teach them.</w:t>
       </w:r>
     </w:p>
     <w:p>
@@ -1772,12 +1935,26 @@
         <w:rPr>
           <w:b/>
         </w:rPr>
-        <w:t>Section 1: Essential programming concepts and how to use Scratch to teach them</w:t>
-      </w:r>
+        <w:t xml:space="preserve">Section 1: Essential programming concepts and how to use </w:t>
+      </w:r>
+      <w:proofErr w:type="gramStart"/>
       <w:r>
         <w:rPr>
           <w:b/>
         </w:rPr>
+        <w:t>Scratch</w:t>
+      </w:r>
+      <w:proofErr w:type="gramEnd"/>
+      <w:r>
+        <w:rPr>
+          <w:b/>
+        </w:rPr>
+        <w:t xml:space="preserve"> to teach them</w:t>
+      </w:r>
+      <w:r>
+        <w:rPr>
+          <w:b/>
+        </w:rPr>
         <w:t>.</w:t>
       </w:r>
       <w:r>
@@ -1793,7 +1970,15 @@
         <w:t>the workshop</w:t>
       </w:r>
       <w:r>
-        <w:t xml:space="preserve">.  We discuss both the strengths and weakness of Scratch in this context, and emphasise the importance of teaching programming, not teaching Scratch. </w:t>
+        <w:t xml:space="preserve">.  We discuss both the strengths and weakness of Scratch in this context, and </w:t>
+      </w:r>
+      <w:proofErr w:type="spellStart"/>
+      <w:r>
+        <w:t>emphasise</w:t>
+      </w:r>
+      <w:proofErr w:type="spellEnd"/>
+      <w:r>
+        <w:t xml:space="preserve"> the importance of teaching programming, not teaching Scratch. </w:t>
       </w:r>
     </w:p>
     <w:p>
@@ -1820,7 +2005,15 @@
         <w:t>ing as an intellectual practice</w:t>
       </w:r>
       <w:r>
-        <w:t xml:space="preserve"> and the programming tools we use to perform that practice. After the principle has been discussed abstractly, we demonstrate how to depict the associated logic in an Activity Diagram. This introduces an effective teaching tool and again emphasises the importance of underlying concept over syntactic detail.  Next we illustrate the details of the principle's implementation in Scratch, and support the participants through one or more simple programming exercises. There is evidence that presenting a single concept, followed by extensive rehearsal, produces good learning outcomes in introductory programming </w:t>
+        <w:t xml:space="preserve"> and the programming tools we use to perform that practice. After the principle has been discussed abstractly, we demonstrate how to depict the associated logic in an Activity Diagram. This introduces an effective teaching tool and again </w:t>
+      </w:r>
+      <w:proofErr w:type="spellStart"/>
+      <w:r>
+        <w:t>emphasises</w:t>
+      </w:r>
+      <w:proofErr w:type="spellEnd"/>
+      <w:r>
+        <w:t xml:space="preserve"> the importance of underlying concept over syntactic detail.  Next we illustrate the details of the principle's implementation in Scratch, and support the participants through one or more simple programming exercises. There is evidence that presenting a single concept, followed by extensive rehearsal, produces good learning outcomes in introductory programming </w:t>
       </w:r>
       <w:r>
         <w:t>[19</w:t>
@@ -1940,11 +2133,19 @@
       <w:r>
         <w:t xml:space="preserve">the excellent online book </w:t>
       </w:r>
+      <w:proofErr w:type="gramStart"/>
       <w:r>
         <w:rPr>
           <w:i/>
         </w:rPr>
-        <w:t>Starting from Scratch</w:t>
+        <w:t>Starting</w:t>
+      </w:r>
+      <w:proofErr w:type="gramEnd"/>
+      <w:r>
+        <w:rPr>
+          <w:i/>
+        </w:rPr>
+        <w:t xml:space="preserve"> from Scratch</w:t>
       </w:r>
       <w:r>
         <w:t>, by Jeremy Scott [29</w:t>
@@ -1961,7 +2162,6 @@
         <w:t>All workshop participants complete the two programming projects. The first project is done individually; the second is done using our modified Pair Programming protocol. The workshop facilitators assist the teachers as needed to ensure that all are able to produce working solutions (again, giving them the confidence necessary to use the materials in their own classrooms). This session is, without question, the part of the workshop that the participants enjoy the most. It is gratifying to see teachers who had previously been very negative about the possibility of learning to program and the responsibility of having to teach it, experience the great satisfaction that comes from successfully constructing a dynamic, interactive digital artefact.</w:t>
       </w:r>
     </w:p>
-    <w:p/>
     <w:p>
       <w:pPr>
         <w:rPr>
@@ -1999,7 +2199,15 @@
         <w:t xml:space="preserve"> </w:t>
       </w:r>
       <w:r>
-        <w:t xml:space="preserve">In the final section of the workshop we discuss how to support a complete software development project. The programming industry has a number of development protocols designed to ensure smooth progress from initial concept, through logical and physical design, to implementation, deployment and testing. Such approaches are not, however, commonly included in introductory programming courses. However, for the secondary school teacher, we believe incorporating a formal software development life cycle has a number of benefits. First, it helps to build good software practices from the very beginning of a student’s education, avoiding problems such as those identified by Meerbaum-Salant and her colleagues </w:t>
+        <w:t xml:space="preserve">In the final section of the workshop we discuss how to support a complete software development project. The programming industry has a number of development protocols designed to ensure smooth progress from initial concept, through logical and physical design, to implementation, deployment and testing. Such approaches are not, however, commonly included in introductory programming courses. However, for the secondary school teacher, we believe incorporating a formal software development life cycle has a number of benefits. First, it helps to build good software practices from the very beginning of a student’s education, avoiding problems such as those identified by </w:t>
+      </w:r>
+      <w:proofErr w:type="spellStart"/>
+      <w:r>
+        <w:t>Meerbaum-Salant</w:t>
+      </w:r>
+      <w:proofErr w:type="spellEnd"/>
+      <w:r>
+        <w:t xml:space="preserve"> and her colleagues </w:t>
       </w:r>
       <w:r>
         <w:t>[20</w:t>
@@ -2052,26 +2260,61 @@
         <w:footnoteReference w:id="2"/>
       </w:r>
       <w:r>
-        <w:t xml:space="preserve"> begins with a brief discussion of the role of a formal SDLC, the general structure used in industrial software development, and the purpose of each of the steps (requirements analysis, logical design, physical design, etc.) We discuss very briefly terms like “agile”, “test-driven development” and “extreme programming”, so that the teachers will be comfortable with these concepts if they encounter them in their independent reading. We then present a simplified SDLC, which we have designed specifically to be suitable for beginner or younger programmers, and for small interactive applications of the type most often created with Scratch. We eschew terms such as “logical analysis” in favour of more vernacular language, and elim</w:t>
+        <w:t xml:space="preserve"> begins with a brief discussion of the role of a formal SDLC, the general structure used in industrial software development, and the purpose of each of the steps (requirements analysis, logical design, physical design, etc.) We discuss very briefly terms like “agile”, “test-driven development” and “extreme programming”, so that the teachers will be comfortable with these concepts if they encounter them in their independent reading. We then present a simplified SDLC, which we have designed specifically to be suitable for beginner or younger programmers, and for small interactive applications of the type most often created with Scratch. We eschew terms such as “logical analysis” in </w:t>
+      </w:r>
+      <w:proofErr w:type="spellStart"/>
+      <w:r>
+        <w:t>favour</w:t>
+      </w:r>
+      <w:proofErr w:type="spellEnd"/>
+      <w:r>
+        <w:t xml:space="preserve"> of more vernacular language, and elim</w:t>
       </w:r>
       <w:r>
         <w:t>inate irrelevant steps such as maintenance</w:t>
       </w:r>
       <w:r>
-        <w:t>.  We discuss each step and provide worksheets that can be given to students to organise and support their progress through the development.</w:t>
-      </w:r>
-    </w:p>
-    <w:p>
-      <w:pPr>
+        <w:t xml:space="preserve">.  We discuss each step and provide worksheets that can be given to students to </w:t>
+      </w:r>
+      <w:proofErr w:type="spellStart"/>
+      <w:r>
+        <w:t>organis</w:t>
+      </w:r>
+      <w:r>
+        <w:t>e</w:t>
+      </w:r>
+      <w:proofErr w:type="spellEnd"/>
+      <w:r>
+        <w:t xml:space="preserve"> and support their progress through the development.</w:t>
+      </w:r>
+    </w:p>
+    <w:p>
+      <w:r>
         <w:rPr>
           <w:lang w:val="en-NZ"/>
         </w:rPr>
-      </w:pPr>
+        <w:t>Our simplified SDLC is shown in Table 1</w:t>
+      </w:r>
       <w:r>
         <w:rPr>
           <w:lang w:val="en-NZ"/>
         </w:rPr>
-        <w:t>Our simplified SDLC is:</w:t>
+        <w:t>, below</w:t>
+      </w:r>
+      <w:r>
+        <w:rPr>
+          <w:lang w:val="en-NZ"/>
+        </w:rPr>
+        <w:t>.</w:t>
+      </w:r>
+      <w:r>
+        <w:rPr>
+          <w:lang w:val="en-NZ"/>
+        </w:rPr>
+        <w:t xml:space="preserve"> </w:t>
+      </w:r>
+      <w:r>
+        <w:t>After discussing the entire process, we distribute a set of supporting worksheets that have been partially completed, as though by a typical high school student, for an interactive maze game. The workshop participants take on the role of this student and complete the worksheets and, time permitting, implement the game. This exercise allows us to clarify any confusion teachers may have about terminology, level of detail, etc. It gives them supported experience using the worksheets and a complete, if somewhat abbreviated experience of the entire proposed SDLC. After this session, our expectation is that they will be able to take the entire process directly into their own classrooms.</w:t>
       </w:r>
     </w:p>
     <w:p>
@@ -2085,6 +2328,7 @@
         <w:pStyle w:val="Caption"/>
         <w:keepNext/>
       </w:pPr>
+      <w:proofErr w:type="gramStart"/>
       <w:r>
         <w:t xml:space="preserve">Table </w:t>
       </w:r>
@@ -2110,7 +2354,11 @@
         <w:fldChar w:fldCharType="end"/>
       </w:r>
       <w:r>
-        <w:t xml:space="preserve">. </w:t>
+        <w:t>.</w:t>
+      </w:r>
+      <w:proofErr w:type="gramEnd"/>
+      <w:r>
+        <w:t xml:space="preserve"> </w:t>
       </w:r>
       <w:r>
         <w:t>Simplified SDLC</w:t>
@@ -2299,8 +2547,13 @@
           </w:tcPr>
           <w:p>
             <w:r>
-              <w:t>Storyboarding and pseudocoding</w:t>
+              <w:t xml:space="preserve">Storyboarding and </w:t>
             </w:r>
+            <w:proofErr w:type="spellStart"/>
+            <w:r>
+              <w:t>pseudocoding</w:t>
+            </w:r>
+            <w:proofErr w:type="spellEnd"/>
             <w:r>
               <w:t>.</w:t>
             </w:r>
@@ -2377,17 +2630,6 @@
       </w:pPr>
     </w:p>
     <w:p>
-      <w:r>
-        <w:t>After discussing the entire process, we distribute a set of supporting worksheets that have been partially completed, as though by a typical high school studen</w:t>
-      </w:r>
-      <w:r>
-        <w:t xml:space="preserve">t, for an interactive maze game. </w:t>
-      </w:r>
-      <w:r>
-        <w:t>The workshop participants take on the role of this student and complete the worksheets and, time permitting, implement the game. This exercise allows us to clarify any confusion teachers may have about terminology, level of detail, etc. It gives them supported experience using the worksheets and a complete, if somewhat abbreviated experience of the entire proposed SDLC. After this session, our expectation is that they will be able to take the entire process directly into their own classrooms.</w:t>
-      </w:r>
-    </w:p>
-    <w:p>
       <w:pPr>
         <w:pStyle w:val="Heading1"/>
       </w:pPr>
@@ -2408,7 +2650,23 @@
         <w:t>schools (i.e. those in Dunedin</w:t>
       </w:r>
       <w:r>
-        <w:t>) and those from the rural centres up to 200 kms distant. Classroom situations for the participants ranged from a large a</w:t>
+        <w:t xml:space="preserve">) and those from the rural </w:t>
+      </w:r>
+      <w:proofErr w:type="spellStart"/>
+      <w:r>
+        <w:t>centres</w:t>
+      </w:r>
+      <w:proofErr w:type="spellEnd"/>
+      <w:r>
+        <w:t xml:space="preserve"> up to 200 </w:t>
+      </w:r>
+      <w:proofErr w:type="spellStart"/>
+      <w:r>
+        <w:t>kms</w:t>
+      </w:r>
+      <w:proofErr w:type="spellEnd"/>
+      <w:r>
+        <w:t xml:space="preserve"> distant. Classroom situations for the participants ranged from a large a</w:t>
       </w:r>
       <w:r>
         <w:t>ll-girl</w:t>
@@ -2501,6 +2759,7 @@
         <w:t>To determine the ability of teachers to transfer the contents of the workshop to the classroom, we made contact with all 14 participants of both workshops via email, asking the following questions:</w:t>
       </w:r>
     </w:p>
+    <w:p/>
     <w:p>
       <w:pPr>
         <w:numPr>
@@ -2650,7 +2909,15 @@
     </w:p>
     <w:p>
       <w:r>
-        <w:t xml:space="preserve">Three respondents indicated the need for additional support, specifically requesting more classroom exercises and resources. In addition, two participants (both from 2014) have independently made contact with us, asking for help with materials. One teacher requested a template for structuring an assessment, the other asked for a model solution to an intended classroom project. Other professional development programmes for in-service teachers have observed a similar </w:t>
+        <w:t xml:space="preserve">Three respondents indicated the need for additional support, specifically requesting more classroom exercises and resources. In addition, two participants (both from 2014) have independently made contact with us, asking for help with materials. One teacher requested a template for structuring an assessment, the other asked for a model solution to an intended classroom project. Other professional development </w:t>
+      </w:r>
+      <w:proofErr w:type="spellStart"/>
+      <w:r>
+        <w:t>programmes</w:t>
+      </w:r>
+      <w:proofErr w:type="spellEnd"/>
+      <w:r>
+        <w:t xml:space="preserve"> for in-service teachers have observed a similar </w:t>
       </w:r>
       <w:r>
         <w:t>need to support transfer of knowledge from the workshop to the classroom</w:t>
@@ -2659,7 +2926,15 @@
         <w:t>. For exa</w:t>
       </w:r>
       <w:r>
-        <w:t xml:space="preserve">mple Ahamed and his colleagues [1] </w:t>
+        <w:t xml:space="preserve">mple </w:t>
+      </w:r>
+      <w:proofErr w:type="spellStart"/>
+      <w:r>
+        <w:t>Ahamed</w:t>
+      </w:r>
+      <w:proofErr w:type="spellEnd"/>
+      <w:r>
+        <w:t xml:space="preserve"> and his colleagues [1] </w:t>
       </w:r>
       <w:r>
         <w:t xml:space="preserve">describe a workshop for STEM teachers interested in adding computing (and hence computational thinking) to their curricula. While self-report responses to the workshops were positive, the authors note that </w:t>
@@ -2779,7 +3054,23 @@
         <w:t>avenues</w:t>
       </w:r>
       <w:r>
-        <w:t xml:space="preserve"> for obtaining such data. First, one could observe actual assessment results for the new achievement standards. Unfortunately, these data are not publically available. Even if they were, they would be of limited use to us at this time, since the majority of the participants have, as mentioned above, introduced Scratch in their younger classes, and these students have yet to sit any nationalised assessments. Second, one could measure directly student programming ability after a period of instruction provided by the workshop participants. Unfortunately, this approach would suffer from the widely recognised lack of validated measures of programming skill, particularly at the novice level </w:t>
+        <w:t xml:space="preserve"> for obtaining such data. First, one could observe actual assessment results for the new achievement standards. Unfortunately, these data are not publically available. Even if they were, they would be of limited use to us at this time, since the majority of the participants have, as mentioned above, introduced Scratch in their younger classes, and these students have yet to sit any </w:t>
+      </w:r>
+      <w:proofErr w:type="spellStart"/>
+      <w:r>
+        <w:t>nationalised</w:t>
+      </w:r>
+      <w:proofErr w:type="spellEnd"/>
+      <w:r>
+        <w:t xml:space="preserve"> assessments. Second, one could measure directly student programming ability after a period of instruction provided by the workshop participants. Unfortunately, this approach would suffer from the widely </w:t>
+      </w:r>
+      <w:proofErr w:type="spellStart"/>
+      <w:r>
+        <w:t>recognised</w:t>
+      </w:r>
+      <w:proofErr w:type="spellEnd"/>
+      <w:r>
+        <w:t xml:space="preserve"> lack of validated measures of programming skill, particularly at the novice level </w:t>
       </w:r>
       <w:r>
         <w:t>[e.g. 8]</w:t>
@@ -2794,7 +3085,15 @@
         <w:t>is</w:t>
       </w:r>
       <w:r>
-        <w:t xml:space="preserve"> the small number of student Scratch projects that have been sent to us by the teachers. Although we have been extremely encouraged by the quality of this work, we are reluctant to make generalisations from examples selected by the teachers for our inspection and feedback, as these are likely to be the most complex available.</w:t>
+        <w:t xml:space="preserve"> the small number of student Scratch projects that have been sent to us by the teachers. Although we have been extremely encouraged by the quality of this work, we are reluctant to make </w:t>
+      </w:r>
+      <w:proofErr w:type="spellStart"/>
+      <w:r>
+        <w:t>generalisations</w:t>
+      </w:r>
+      <w:proofErr w:type="spellEnd"/>
+      <w:r>
+        <w:t xml:space="preserve"> from examples selected by the teachers for our inspection and feedback, as these are likely to be the most complex available.</w:t>
       </w:r>
       <w:r>
         <w:t xml:space="preserve"> </w:t>
@@ -2899,10 +3198,7 @@
         <w:t xml:space="preserve">management </w:t>
       </w:r>
       <w:r>
-        <w:t xml:space="preserve">teachers who </w:t>
-      </w:r>
-      <w:r>
-        <w:t xml:space="preserve">have </w:t>
+        <w:t xml:space="preserve">teachers who have </w:t>
       </w:r>
       <w:r>
         <w:t xml:space="preserve">little or </w:t>
@@ -2922,10 +3218,7 @@
         <w:t>w</w:t>
       </w:r>
       <w:r>
-        <w:t xml:space="preserve">ould be to </w:t>
-      </w:r>
-      <w:r>
-        <w:t>provide an initial two-day work</w:t>
+        <w:t>ould be to provide an initial two-day work</w:t>
       </w:r>
       <w:r>
         <w:t>shop as described in the paper</w:t>
@@ -2940,7 +3233,10 @@
         <w:t xml:space="preserve">followed by </w:t>
       </w:r>
       <w:r>
-        <w:t xml:space="preserve">an organized ongoing </w:t>
+        <w:t>an organis</w:t>
+      </w:r>
+      <w:r>
+        <w:t xml:space="preserve">ed ongoing </w:t>
       </w:r>
       <w:r>
         <w:t>support</w:t>
@@ -2976,7 +3272,10 @@
         <w:t xml:space="preserve"> [16</w:t>
       </w:r>
       <w:r>
-        <w:t xml:space="preserve">]. Such a formalized ongoing relationship would also </w:t>
+        <w:t>]. Such a formalis</w:t>
+      </w:r>
+      <w:r>
+        <w:t xml:space="preserve">ed ongoing relationship would also </w:t>
       </w:r>
       <w:r>
         <w:t>facilitate</w:t>
@@ -3081,79 +3380,65 @@
       </w:r>
       <w:r>
         <w:t xml:space="preserve"> of</w:t>
+      </w:r>
+      <w:r>
+        <w:t xml:space="preserve"> the workshop facilitators</w:t>
+      </w:r>
+      <w:r>
+        <w:t xml:space="preserve">. </w:t>
+      </w:r>
+      <w:r>
+        <w:t>This is obviously not sustainable, and a more reali</w:t>
+      </w:r>
+      <w:r>
+        <w:t>stic funding model must be foun</w:t>
+      </w:r>
+      <w:r>
+        <w:t xml:space="preserve">d. </w:t>
+      </w:r>
+      <w:r>
+        <w:t>For example, one might seek c</w:t>
+      </w:r>
+      <w:r>
+        <w:t xml:space="preserve">ollaboration with </w:t>
+      </w:r>
+      <w:r>
+        <w:t xml:space="preserve">local </w:t>
+      </w:r>
+      <w:r>
+        <w:t>industry partners, who would expect to benefit directly from an increasing pool of IT graduates</w:t>
+      </w:r>
+      <w:r>
+        <w:t>.</w:t>
+      </w:r>
+      <w:r>
+        <w:t xml:space="preserve"> </w:t>
+      </w:r>
+      <w:r>
+        <w:t>The combined efforts of s</w:t>
+      </w:r>
+      <w:r>
+        <w:t xml:space="preserve">econdary educators, tertiary educators and industry funding partners </w:t>
+      </w:r>
+      <w:r>
+        <w:t>will be needed to</w:t>
+      </w:r>
+      <w:r>
+        <w:t xml:space="preserve"> modernis</w:t>
+      </w:r>
+      <w:r>
+        <w:t>e</w:t>
       </w:r>
       <w:bookmarkStart w:id="0" w:name="_GoBack"/>
       <w:bookmarkEnd w:id="0"/>
       <w:r>
-        <w:t xml:space="preserve"> the workshop facilitators</w:t>
-      </w:r>
-      <w:r>
-        <w:t xml:space="preserve">. </w:t>
-      </w:r>
-      <w:r>
-        <w:t>This is obviously not sustainable, and a more reali</w:t>
-      </w:r>
-      <w:r>
-        <w:t>stic funding model must be foun</w:t>
-      </w:r>
-      <w:r>
-        <w:t xml:space="preserve">d. </w:t>
-      </w:r>
-      <w:r>
-        <w:t>For example, one might seek c</w:t>
-      </w:r>
-      <w:r>
-        <w:t xml:space="preserve">ollaboration with </w:t>
-      </w:r>
-      <w:r>
-        <w:t xml:space="preserve">local </w:t>
-      </w:r>
-      <w:r>
-        <w:t>industry partners, who would expect to benefit directly from an increasing pool of IT graduates</w:t>
-      </w:r>
-      <w:r>
-        <w:t>.</w:t>
-      </w:r>
-      <w:r>
-        <w:t xml:space="preserve"> </w:t>
-      </w:r>
-      <w:r>
-        <w:t>The combined efforts of s</w:t>
-      </w:r>
-      <w:r>
-        <w:t xml:space="preserve">econdary educators, tertiary educators and industry funding partners </w:t>
-      </w:r>
-      <w:r>
-        <w:t>will be needed to</w:t>
-      </w:r>
-      <w:r>
-        <w:t xml:space="preserve"> modernize and strengthen </w:t>
+        <w:t xml:space="preserve"> and strengthen </w:t>
       </w:r>
       <w:r>
         <w:t xml:space="preserve">high school </w:t>
       </w:r>
       <w:r>
         <w:t>computing education.</w:t>
-      </w:r>
-    </w:p>
-    <w:p>
-      <w:pPr>
-        <w:spacing w:after="0"/>
-        <w:jc w:val="left"/>
-      </w:pPr>
-    </w:p>
-    <w:p>
-      <w:pPr>
-        <w:ind w:left="720"/>
-      </w:pPr>
-      <w:r>
-        <w:t xml:space="preserve"> </w:t>
-      </w:r>
-      <w:r>
-        <w:t xml:space="preserve"> </w:t>
-      </w:r>
-      <w:r>
-        <w:br/>
       </w:r>
     </w:p>
     <w:p>
@@ -3169,16 +3454,74 @@
       <w:pPr>
         <w:pStyle w:val="References"/>
       </w:pPr>
-      <w:r>
-        <w:t>Ahamed, S.I., Brylow, D., Ge, R., Madiraju, P., Merrill,  S. J., and Struble, C. A., Early, J.P., 2010. Computational Thinking for the Sciences. In SIGCSE '10 Proceedings of the 41st ACM technical symposium on Computer science education. 42-46. DOI=10.1145/1734263.1734277</w:t>
+      <w:proofErr w:type="spellStart"/>
+      <w:r>
+        <w:t>Ahamed</w:t>
+      </w:r>
+      <w:proofErr w:type="spellEnd"/>
+      <w:r>
+        <w:t xml:space="preserve">, S.I., </w:t>
+      </w:r>
+      <w:proofErr w:type="spellStart"/>
+      <w:r>
+        <w:t>Brylow</w:t>
+      </w:r>
+      <w:proofErr w:type="spellEnd"/>
+      <w:r>
+        <w:t xml:space="preserve">, D., Ge, R., </w:t>
+      </w:r>
+      <w:proofErr w:type="spellStart"/>
+      <w:r>
+        <w:t>Madiraju</w:t>
+      </w:r>
+      <w:proofErr w:type="spellEnd"/>
+      <w:r>
+        <w:t>, P., Merrill</w:t>
+      </w:r>
+      <w:proofErr w:type="gramStart"/>
+      <w:r>
+        <w:t>,  S</w:t>
+      </w:r>
+      <w:proofErr w:type="gramEnd"/>
+      <w:r>
+        <w:t xml:space="preserve">. J., and </w:t>
+      </w:r>
+      <w:proofErr w:type="spellStart"/>
+      <w:r>
+        <w:t>Struble</w:t>
+      </w:r>
+      <w:proofErr w:type="spellEnd"/>
+      <w:r>
+        <w:t>, C. A., Early, J.P., 2010. Computational Thinking for the Sciences. In SIGCSE '10 Proceedings of the 41st ACM technical symposium on Computer science education. 42-46. DOI=10.1145/1734263.1734277</w:t>
       </w:r>
     </w:p>
     <w:p>
       <w:pPr>
         <w:pStyle w:val="References"/>
       </w:pPr>
-      <w:r>
-        <w:t>Armoni, M., Meerbaum-Salant , O., and Ben-Ari , M. 2015. From Scratch to "Real" Programming. ACM Transactions on Computing Education, 14,4,25. DOI= 10.1145/2677087.</w:t>
+      <w:proofErr w:type="spellStart"/>
+      <w:r>
+        <w:t>Armoni</w:t>
+      </w:r>
+      <w:proofErr w:type="spellEnd"/>
+      <w:r>
+        <w:t xml:space="preserve">, M., </w:t>
+      </w:r>
+      <w:proofErr w:type="spellStart"/>
+      <w:r>
+        <w:t>Meerbaum-</w:t>
+      </w:r>
+      <w:proofErr w:type="gramStart"/>
+      <w:r>
+        <w:t>Salant</w:t>
+      </w:r>
+      <w:proofErr w:type="spellEnd"/>
+      <w:r>
+        <w:t xml:space="preserve"> ,</w:t>
+      </w:r>
+      <w:proofErr w:type="gramEnd"/>
+      <w:r>
+        <w:t xml:space="preserve"> O., and Ben-Ari , M. 2015. From Scratch to "Real" Programming. ACM Transactions on Computing Education, 14,4,25. DOI= 10.1145/2677087.</w:t>
       </w:r>
     </w:p>
     <w:p>
@@ -3186,7 +3529,15 @@
         <w:pStyle w:val="References"/>
       </w:pPr>
       <w:r>
-        <w:t>Bell, S., Frey, T., and Vasserman, E. 2014. Spreading the Word: Introducing Pre-Service Teachers to</w:t>
+        <w:t xml:space="preserve">Bell, S., Frey, T., and </w:t>
+      </w:r>
+      <w:proofErr w:type="spellStart"/>
+      <w:r>
+        <w:t>Vasserman</w:t>
+      </w:r>
+      <w:proofErr w:type="spellEnd"/>
+      <w:r>
+        <w:t>, E. 2014. Spreading the Word: Introducing Pre-Service Teachers to</w:t>
       </w:r>
       <w:r>
         <w:t xml:space="preserve"> </w:t>
@@ -3211,7 +3562,15 @@
         <w:pStyle w:val="References"/>
       </w:pPr>
       <w:r>
-        <w:t>Bell, T., Andreae, P., and Lambert, L. 2010. Computer Science in New Zealand High Schools. In ACE 2010. Proceedings of the 12th Australasian Computing Education Conference, 103, 15-22.</w:t>
+        <w:t xml:space="preserve">Bell, T., </w:t>
+      </w:r>
+      <w:proofErr w:type="spellStart"/>
+      <w:r>
+        <w:t>Andreae</w:t>
+      </w:r>
+      <w:proofErr w:type="spellEnd"/>
+      <w:r>
+        <w:t>, P., and Lambert, L. 2010. Computer Science in New Zealand High Schools. In ACE 2010. Proceedings of the 12th Australasian Computing Education Conference, 103, 15-22.</w:t>
       </w:r>
     </w:p>
     <w:p>
@@ -3219,15 +3578,45 @@
         <w:pStyle w:val="References"/>
       </w:pPr>
       <w:r>
-        <w:t>Benda, K., Bruckmand, A., and Guzdial, M. 2012. When Life and Learning Do Not Fit: Challenges of Workload and Communication in Introductory Computer Science Online. ACM Transactions on Computing Education, 12, 4, Article 15. DOI= 10.1145/2382564.2382567.</w:t>
+        <w:t xml:space="preserve">Benda, K., </w:t>
+      </w:r>
+      <w:proofErr w:type="spellStart"/>
+      <w:r>
+        <w:t>Bruckmand</w:t>
+      </w:r>
+      <w:proofErr w:type="spellEnd"/>
+      <w:r>
+        <w:t xml:space="preserve">, A., and </w:t>
+      </w:r>
+      <w:proofErr w:type="spellStart"/>
+      <w:r>
+        <w:t>Guzdial</w:t>
+      </w:r>
+      <w:proofErr w:type="spellEnd"/>
+      <w:r>
+        <w:t>, M. 2012. When Life and Learning Do Not Fit: Challenges of Workload and Communication in Introductory Computer Science Online. ACM Transactions on Computing Education, 12, 4, Article 15. DOI= 10.1145/2382564.2382567.</w:t>
       </w:r>
     </w:p>
     <w:p>
       <w:pPr>
         <w:pStyle w:val="References"/>
-      </w:pPr>
-      <w:r>
-        <w:t>Bort, H., and Brylow, D. 2013. CS4</w:t>
+        <w:spacing w:after="0"/>
+      </w:pPr>
+      <w:proofErr w:type="spellStart"/>
+      <w:r>
+        <w:t>Bort</w:t>
+      </w:r>
+      <w:proofErr w:type="spellEnd"/>
+      <w:r>
+        <w:t xml:space="preserve">, H., and </w:t>
+      </w:r>
+      <w:proofErr w:type="spellStart"/>
+      <w:r>
+        <w:t>Brylow</w:t>
+      </w:r>
+      <w:proofErr w:type="spellEnd"/>
+      <w:r>
+        <w:t>, D. 2013. CS4</w:t>
       </w:r>
       <w:r>
         <w:t xml:space="preserve"> </w:t>
@@ -3239,15 +3628,42 @@
         <w:t xml:space="preserve"> </w:t>
       </w:r>
       <w:r>
-        <w:t>Present in CS4HS Participant Lesson Plans. In SIGCSE '13 Proceedings of the 44th ACM technical symposium on Computer science education. 427-432. DOI= 10.1145/2445196.2445323.</w:t>
+        <w:t>Present in CS4HS Participant Lesson Plans. In SIGCSE '13 Proceedings of the</w:t>
+      </w:r>
+      <w:r>
+        <w:t xml:space="preserve"> </w:t>
+      </w:r>
+      <w:r>
+        <w:t>44th ACM technical symposium on Computer science education. 427-432. DOI= 10.1145/2445196.2445323.</w:t>
       </w:r>
     </w:p>
     <w:p>
       <w:pPr>
         <w:pStyle w:val="References"/>
       </w:pPr>
-      <w:r>
-        <w:t>Byckling, P., and Sajaniemi, J. 2006. A role-based analysis model for the evaluation of novices' programming knowledge development. In ICER '06: Proceedings of the 2006 international workshop on Computing education research, 85-96. DOI= 10.1145/1151588.1151602.</w:t>
+      <w:proofErr w:type="spellStart"/>
+      <w:r>
+        <w:t>Byckling</w:t>
+      </w:r>
+      <w:proofErr w:type="spellEnd"/>
+      <w:r>
+        <w:t xml:space="preserve">, P., and </w:t>
+      </w:r>
+      <w:proofErr w:type="spellStart"/>
+      <w:r>
+        <w:t>Sajaniemi</w:t>
+      </w:r>
+      <w:proofErr w:type="spellEnd"/>
+      <w:r>
+        <w:t xml:space="preserve">, J. 2006. A role-based analysis model for the evaluation of novices' programming knowledge development. In ICER '06: Proceedings of the 2006 international workshop on </w:t>
+      </w:r>
+      <w:proofErr w:type="gramStart"/>
+      <w:r>
+        <w:t>Computing</w:t>
+      </w:r>
+      <w:proofErr w:type="gramEnd"/>
+      <w:r>
+        <w:t xml:space="preserve"> education research, 85-96. DOI= 10.1145/1151588.1151602.</w:t>
       </w:r>
     </w:p>
     <w:p>
@@ -3263,7 +3679,15 @@
         <w:pStyle w:val="References"/>
       </w:pPr>
       <w:r>
-        <w:t>Cooper, S., Grover, S., Guzdial, M., and Simon, B. 2014. A future for computing education research. Communications of the ACM, 57, 11, 34-36. DOI= 10.1145/2668899.</w:t>
+        <w:t xml:space="preserve">Cooper, S., Grover, S., </w:t>
+      </w:r>
+      <w:proofErr w:type="spellStart"/>
+      <w:r>
+        <w:t>Guzdial</w:t>
+      </w:r>
+      <w:proofErr w:type="spellEnd"/>
+      <w:r>
+        <w:t>, M., and Simon, B. 2014. A future for computing education research. Communications of the ACM, 57, 11, 34-36. DOI= 10.1145/2668899.</w:t>
       </w:r>
     </w:p>
     <w:p>
@@ -3271,7 +3695,23 @@
         <w:pStyle w:val="References"/>
       </w:pPr>
       <w:r>
-        <w:t>Duncan, C., Bell, T., and Tanimoto, S. 2014. Should Your 8-year-old Learn Coding. In WiPSCE'14, Proceedings of the 9th Workshop in Primary and Secondary Computing Education, 60-69. DOI= 10.1145/2670757.2670774.</w:t>
+        <w:t xml:space="preserve">Duncan, C., Bell, T., and </w:t>
+      </w:r>
+      <w:proofErr w:type="spellStart"/>
+      <w:r>
+        <w:t>Tanimoto</w:t>
+      </w:r>
+      <w:proofErr w:type="spellEnd"/>
+      <w:r>
+        <w:t xml:space="preserve">, S. 2014. Should </w:t>
+      </w:r>
+      <w:proofErr w:type="gramStart"/>
+      <w:r>
+        <w:t>Your</w:t>
+      </w:r>
+      <w:proofErr w:type="gramEnd"/>
+      <w:r>
+        <w:t xml:space="preserve"> 8-year-old Learn Coding. In WiPSCE'14, Proceedings of the 9th Workshop in Primary and Secondary Computing Education, 60-69. DOI= 10.1145/2670757.2670774.</w:t>
       </w:r>
     </w:p>
     <w:p>
@@ -3279,7 +3719,31 @@
         <w:pStyle w:val="References"/>
       </w:pPr>
       <w:r>
-        <w:t>Felder, R. M., Woods, D. R., Stice, J. E., &amp; Rugarcia (2000). The future of education II. Teaching methods that work. Chem. Engr. Education, 34,1, 26-30.</w:t>
+        <w:t xml:space="preserve">Felder, R. M., Woods, D. R., </w:t>
+      </w:r>
+      <w:proofErr w:type="spellStart"/>
+      <w:r>
+        <w:t>Stice</w:t>
+      </w:r>
+      <w:proofErr w:type="spellEnd"/>
+      <w:r>
+        <w:t xml:space="preserve">, J. E., &amp; </w:t>
+      </w:r>
+      <w:proofErr w:type="spellStart"/>
+      <w:r>
+        <w:t>Rugarcia</w:t>
+      </w:r>
+      <w:proofErr w:type="spellEnd"/>
+      <w:r>
+        <w:t xml:space="preserve"> (2000). The future of education II. Teaching methods that work. Chem. Engr. Education, 34</w:t>
+      </w:r>
+      <w:proofErr w:type="gramStart"/>
+      <w:r>
+        <w:t>,1</w:t>
+      </w:r>
+      <w:proofErr w:type="gramEnd"/>
+      <w:r>
+        <w:t>, 26-30.</w:t>
       </w:r>
     </w:p>
     <w:p>
@@ -3302,19 +3766,37 @@
       <w:pPr>
         <w:pStyle w:val="References"/>
       </w:pPr>
-      <w:r>
-        <w:t>Kaučič, B.</w:t>
-      </w:r>
-      <w:r>
-        <w:t xml:space="preserve"> and Asič, T. 2011. Improving Introductory Programming with Scratch. In MIPRO Proceedings of the 34th International Convention on Information and Communication Technology, Electronics and Microelectronics, 1095 - 1100. </w:t>
+      <w:proofErr w:type="spellStart"/>
+      <w:r>
+        <w:t>Kaučič</w:t>
+      </w:r>
+      <w:proofErr w:type="spellEnd"/>
+      <w:r>
+        <w:t>, B.</w:t>
+      </w:r>
+      <w:r>
+        <w:t xml:space="preserve"> and </w:t>
+      </w:r>
+      <w:proofErr w:type="spellStart"/>
+      <w:r>
+        <w:t>Asič</w:t>
+      </w:r>
+      <w:proofErr w:type="spellEnd"/>
+      <w:r>
+        <w:t xml:space="preserve">, T. 2011. Improving Introductory Programming with Scratch. In MIPRO Proceedings of the 34th International Convention on Information and Communication Technology, Electronics and Microelectronics, 1095 - 1100. </w:t>
       </w:r>
     </w:p>
     <w:p>
       <w:pPr>
         <w:pStyle w:val="References"/>
       </w:pPr>
-      <w:r>
-        <w:t>Lave, J. and Wenger, E. 1991</w:t>
+      <w:proofErr w:type="gramStart"/>
+      <w:r>
+        <w:t>Lave,</w:t>
+      </w:r>
+      <w:proofErr w:type="gramEnd"/>
+      <w:r>
+        <w:t xml:space="preserve"> J. and Wenger, E. 1991</w:t>
       </w:r>
       <w:r>
         <w:t>. Situated Learning: Legitimate Peripheral Participation. Cambridge: Cambridge University</w:t>
@@ -3324,8 +3806,29 @@
       <w:pPr>
         <w:pStyle w:val="References"/>
       </w:pPr>
-      <w:r>
-        <w:t>Liberman, N., Kolikant, Y B-D., and Beeri, C. 2009. In-service teachers learning of a new paradigm: a case study. In ICER '09 Proceedings of the fifth international workshop on computing education, 43-50. DOI= 10.1145/1584322.1584329.</w:t>
+      <w:proofErr w:type="spellStart"/>
+      <w:r>
+        <w:t>Liberman</w:t>
+      </w:r>
+      <w:proofErr w:type="spellEnd"/>
+      <w:r>
+        <w:t xml:space="preserve">, N., </w:t>
+      </w:r>
+      <w:proofErr w:type="spellStart"/>
+      <w:r>
+        <w:t>Kolikant</w:t>
+      </w:r>
+      <w:proofErr w:type="spellEnd"/>
+      <w:r>
+        <w:t xml:space="preserve">, Y B-D., and </w:t>
+      </w:r>
+      <w:proofErr w:type="spellStart"/>
+      <w:r>
+        <w:t>Beeri</w:t>
+      </w:r>
+      <w:proofErr w:type="spellEnd"/>
+      <w:r>
+        <w:t>, C. 2009. In-service teachers learning of a new paradigm: a case study. In ICER '09 Proceedings of the fifth international workshop on computing education, 43-50. DOI= 10.1145/1584322.1584329.</w:t>
       </w:r>
     </w:p>
     <w:p>
@@ -3333,23 +3836,89 @@
         <w:pStyle w:val="References"/>
       </w:pPr>
       <w:r>
-        <w:t xml:space="preserve">Maloney, J., Resnick, M., Rusk, N., Silverman, and B., Eastmond, E. 2010. The Scratch Programming Language and Environment. ACM Transactions of Computing Education, 10, 4, (November 2010). DOI= 10.1145/1868358.1868363. </w:t>
+        <w:t xml:space="preserve">Maloney, J., Resnick, M., Rusk, N., Silverman, and B., </w:t>
+      </w:r>
+      <w:proofErr w:type="spellStart"/>
+      <w:r>
+        <w:t>Eastmond</w:t>
+      </w:r>
+      <w:proofErr w:type="spellEnd"/>
+      <w:r>
+        <w:t xml:space="preserve">, E. 2010. The Scratch Programming Language and Environment. ACM Transactions of Computing Education, 10, 4, (November 2010). DOI= 10.1145/1868358.1868363. </w:t>
       </w:r>
     </w:p>
     <w:p>
       <w:pPr>
         <w:pStyle w:val="References"/>
       </w:pPr>
-      <w:r>
-        <w:t>Meerbaum-Salant , O., Armoni, M., and Ben-Ari , M. 2010. Learning computer science concepts with Scratch. In ICER '10 Proceedings of the Sixth international workshop on Computing education research. 69-76. DOI= 10.1145/1839594.1839607.</w:t>
+      <w:proofErr w:type="spellStart"/>
+      <w:r>
+        <w:t>Meerbaum-</w:t>
+      </w:r>
+      <w:proofErr w:type="gramStart"/>
+      <w:r>
+        <w:t>Salant</w:t>
+      </w:r>
+      <w:proofErr w:type="spellEnd"/>
+      <w:r>
+        <w:t xml:space="preserve"> ,</w:t>
+      </w:r>
+      <w:proofErr w:type="gramEnd"/>
+      <w:r>
+        <w:t xml:space="preserve"> O., </w:t>
+      </w:r>
+      <w:proofErr w:type="spellStart"/>
+      <w:r>
+        <w:t>Armoni</w:t>
+      </w:r>
+      <w:proofErr w:type="spellEnd"/>
+      <w:r>
+        <w:t xml:space="preserve">, M., and Ben-Ari , M. 2010. Learning computer science concepts with Scratch. In ICER '10 Proceedings of the Sixth international workshop on </w:t>
+      </w:r>
+      <w:proofErr w:type="gramStart"/>
+      <w:r>
+        <w:t>Computing</w:t>
+      </w:r>
+      <w:proofErr w:type="gramEnd"/>
+      <w:r>
+        <w:t xml:space="preserve"> education research. 69-76. DOI= 10.1145/1839594.1839607.</w:t>
       </w:r>
     </w:p>
     <w:p>
       <w:pPr>
         <w:pStyle w:val="References"/>
       </w:pPr>
-      <w:r>
-        <w:t>Meerbaum-Salant , O., Armoni, M., and Ben-Ari , M. 2011. Habits of Programming in Scratch. In ITiCSE '11: Proceedings of the 16th annual conference on Innovation and technology in computer science education. 168-172. DOI= 10.1145/1999747.1999796.</w:t>
+      <w:proofErr w:type="spellStart"/>
+      <w:r>
+        <w:t>Meerbaum-</w:t>
+      </w:r>
+      <w:proofErr w:type="gramStart"/>
+      <w:r>
+        <w:t>Salant</w:t>
+      </w:r>
+      <w:proofErr w:type="spellEnd"/>
+      <w:r>
+        <w:t xml:space="preserve"> ,</w:t>
+      </w:r>
+      <w:proofErr w:type="gramEnd"/>
+      <w:r>
+        <w:t xml:space="preserve"> O., </w:t>
+      </w:r>
+      <w:proofErr w:type="spellStart"/>
+      <w:r>
+        <w:t>Armoni</w:t>
+      </w:r>
+      <w:proofErr w:type="spellEnd"/>
+      <w:r>
+        <w:t xml:space="preserve">, M., and Ben-Ari , M. 2011. Habits of Programming in Scratch. In </w:t>
+      </w:r>
+      <w:proofErr w:type="spellStart"/>
+      <w:r>
+        <w:t>ITiCSE</w:t>
+      </w:r>
+      <w:proofErr w:type="spellEnd"/>
+      <w:r>
+        <w:t xml:space="preserve"> '11: Proceedings of the 16th annual conference on Innovation and technology in computer science education. 168-172. DOI= 10.1145/1999747.1999796.</w:t>
       </w:r>
     </w:p>
     <w:p>
@@ -3357,7 +3926,23 @@
         <w:pStyle w:val="References"/>
       </w:pPr>
       <w:r>
-        <w:t>Ni, L., and Guzdial, M. 2012. Who AM I?: understanding high school computer science teachers' professional identity. In SIGCSE '12 Proceedings of the 43rd ACM technical symposium on Computer Science Education, 499-504. DOI= 10.1145/2157136.2157283.</w:t>
+        <w:t xml:space="preserve">Ni, L., and </w:t>
+      </w:r>
+      <w:proofErr w:type="spellStart"/>
+      <w:r>
+        <w:t>Guzdial</w:t>
+      </w:r>
+      <w:proofErr w:type="spellEnd"/>
+      <w:r>
+        <w:t>, M. 2012. Who AM I</w:t>
+      </w:r>
+      <w:proofErr w:type="gramStart"/>
+      <w:r>
+        <w:t>?:</w:t>
+      </w:r>
+      <w:proofErr w:type="gramEnd"/>
+      <w:r>
+        <w:t xml:space="preserve"> understanding high school computer science teachers' professional identity. In SIGCSE '12 Proceedings of the 43rd ACM technical symposium on Computer Science Education, 499-504. DOI= 10.1145/2157136.2157283.</w:t>
       </w:r>
     </w:p>
     <w:p>
@@ -3365,7 +3950,15 @@
         <w:pStyle w:val="References"/>
       </w:pPr>
       <w:r>
-        <w:t>Opel, S., and Brinda, T. 2013. Arguments for Contextual Teaching with Learning Fields in Vocational IT Schools – Results of an Interview Study among IT and CS Training Companies. WiPSCE '13: Proceedings of the 8th Workshop in Primary and Secondary Computing Education, 122-131. DOI= 10.1145/2532748.2532749.</w:t>
+        <w:t xml:space="preserve">Opel, S., and Brinda, T. 2013. Arguments for Contextual Teaching with Learning Fields in Vocational IT Schools – Results of an Interview Study among IT and CS Training Companies. </w:t>
+      </w:r>
+      <w:proofErr w:type="spellStart"/>
+      <w:r>
+        <w:t>WiPSCE</w:t>
+      </w:r>
+      <w:proofErr w:type="spellEnd"/>
+      <w:r>
+        <w:t xml:space="preserve"> '13: Proceedings of the 8th Workshop in Primary and Secondary Computing Education, 122-131. DOI= 10.1145/2532748.2532749.</w:t>
       </w:r>
     </w:p>
     <w:p>
@@ -3373,13 +3966,29 @@
         <w:pStyle w:val="References"/>
       </w:pPr>
       <w:r>
-        <w:t>Opel, S., Höpfl, A., and Brinda, T. 2013. Practical Implementation of Learning Fields in Vocational</w:t>
+        <w:t xml:space="preserve">Opel, S., </w:t>
+      </w:r>
+      <w:proofErr w:type="spellStart"/>
+      <w:r>
+        <w:t>Höpfl</w:t>
+      </w:r>
+      <w:proofErr w:type="spellEnd"/>
+      <w:r>
+        <w:t>, A., and Brinda, T. 2013. Practical Implementation of Learning Fields in Vocational</w:t>
       </w:r>
       <w:r>
         <w:t xml:space="preserve"> </w:t>
       </w:r>
       <w:r>
-        <w:t>IT/CS Education – A Guideline on Designing Learning Situations. WiPSCE '13: Proceedings of the 8th Workshop in Primary and Secondary Computing Education, 132-135. DOI= 10.1145/2532748.2532760.</w:t>
+        <w:t xml:space="preserve">IT/CS Education – A Guideline on Designing Learning Situations. </w:t>
+      </w:r>
+      <w:proofErr w:type="spellStart"/>
+      <w:r>
+        <w:t>WiPSCE</w:t>
+      </w:r>
+      <w:proofErr w:type="spellEnd"/>
+      <w:r>
+        <w:t xml:space="preserve"> '13: Proceedings of the 8th Workshop in Primary and Secondary Computing Education, 132-135. DOI= 10.1145/2532748.2532760.</w:t>
       </w:r>
     </w:p>
     <w:p>
@@ -3387,39 +3996,131 @@
         <w:pStyle w:val="References"/>
       </w:pPr>
       <w:r>
-        <w:t>Parsons, D., Wood, K. and Haden, P. 2015. What Are We Doing When We Assess Programming?. In ACE '15: Proceedings of the Seventeenth Australasian Computing Education. 160, 119-127.</w:t>
+        <w:t>Parsons, D., Wood, K. and Haden, P. 2015. What Are We Doing When We Assess Programming</w:t>
+      </w:r>
+      <w:proofErr w:type="gramStart"/>
+      <w:r>
+        <w:t>?.</w:t>
+      </w:r>
+      <w:proofErr w:type="gramEnd"/>
+      <w:r>
+        <w:t xml:space="preserve"> In ACE '15: Proceedings of the Seventeenth Australasian Computing Education. 160, 119-127.</w:t>
       </w:r>
     </w:p>
     <w:p>
       <w:pPr>
         <w:pStyle w:val="References"/>
       </w:pPr>
-      <w:r>
-        <w:t>Ragonis, N. 2012. Integrating the Teaching of Algorithmic Patterns into  Computer Science Teacher Preparation Programs. ITiCSE '12: Proceedings of the 17th ACM annual conference on Innovation and technology in computer science education. 339-344. DOI= 10.1145/2325296.2325375.</w:t>
+      <w:proofErr w:type="spellStart"/>
+      <w:r>
+        <w:t>Ragonis</w:t>
+      </w:r>
+      <w:proofErr w:type="spellEnd"/>
+      <w:r>
+        <w:t xml:space="preserve">, N. 2012. Integrating the Teaching of Algorithmic Patterns </w:t>
+      </w:r>
+      <w:proofErr w:type="gramStart"/>
+      <w:r>
+        <w:t>into  Computer</w:t>
+      </w:r>
+      <w:proofErr w:type="gramEnd"/>
+      <w:r>
+        <w:t xml:space="preserve"> Science Teacher Preparation Programs. </w:t>
+      </w:r>
+      <w:proofErr w:type="spellStart"/>
+      <w:r>
+        <w:t>ITiCSE</w:t>
+      </w:r>
+      <w:proofErr w:type="spellEnd"/>
+      <w:r>
+        <w:t xml:space="preserve"> '12: Proceedings of the 17th ACM annual conference on Innovation and technology in computer science education. 339-344. DOI= 10.1145/2325296.2325375.</w:t>
       </w:r>
     </w:p>
     <w:p>
       <w:pPr>
         <w:pStyle w:val="References"/>
       </w:pPr>
-      <w:r>
-        <w:t>Ragonis, N., and Hazzan, O. 2008. Tutoring Model for promoting teaching skills of computer science prospective teachers. ITiCSE '08: Proceedings of the 13th ACM annual conference on Innovation and technology in computer science education. 276-280. DOI= 10.1145/1597849.1384345.</w:t>
+      <w:proofErr w:type="spellStart"/>
+      <w:r>
+        <w:t>Ragonis</w:t>
+      </w:r>
+      <w:proofErr w:type="spellEnd"/>
+      <w:r>
+        <w:t xml:space="preserve">, N., and Hazzan, O. 2008. Tutoring Model for promoting teaching skills of computer science prospective teachers. </w:t>
+      </w:r>
+      <w:proofErr w:type="spellStart"/>
+      <w:r>
+        <w:t>ITiCSE</w:t>
+      </w:r>
+      <w:proofErr w:type="spellEnd"/>
+      <w:r>
+        <w:t xml:space="preserve"> '08: Proceedings of the 13th ACM annual conference on Innovation and technology in computer science education. 276-280. DOI= 10.1145/1597849.1384345.</w:t>
       </w:r>
     </w:p>
     <w:p>
       <w:pPr>
         <w:pStyle w:val="References"/>
       </w:pPr>
-      <w:r>
-        <w:t>Ragonis, N., Hazzan, O., and Gal-Ezer, J. 2010. A Survey of Computer Science Teacher Preparation  Programs in Israel Tells Us: Computer Science Deserves  a Designated High School Teacher Preparation!  In SIGCSE '10: Proceedings of the 41st ACM technical symposium on Computer science education. 401-405. DOI= 10.1145/1734263.1734402.</w:t>
+      <w:proofErr w:type="spellStart"/>
+      <w:r>
+        <w:t>Ragonis</w:t>
+      </w:r>
+      <w:proofErr w:type="spellEnd"/>
+      <w:r>
+        <w:t>, N., Hazzan, O., and Gal-</w:t>
+      </w:r>
+      <w:proofErr w:type="spellStart"/>
+      <w:r>
+        <w:t>Ezer</w:t>
+      </w:r>
+      <w:proofErr w:type="spellEnd"/>
+      <w:r>
+        <w:t xml:space="preserve">, J. 2010. A Survey of Computer Science Teacher </w:t>
+      </w:r>
+      <w:proofErr w:type="gramStart"/>
+      <w:r>
+        <w:t>Preparation  Programs</w:t>
+      </w:r>
+      <w:proofErr w:type="gramEnd"/>
+      <w:r>
+        <w:t xml:space="preserve"> in Israel Tells Us: Computer Science Deserves  a Designated High School Teacher Preparation!  In SIGCSE '10: Proceedings of the 41st ACM technical symposium on Computer science education. 401-405. DOI= 10.1145/1734263.1734402.</w:t>
       </w:r>
     </w:p>
     <w:p>
       <w:pPr>
         <w:pStyle w:val="References"/>
       </w:pPr>
-      <w:r>
-        <w:t>Ruf, A., Mhuling, A., and Hubwieser, P. 2014. Scratch vs. Karel – Impact on Learning Outcomes and Motivation. In WiPSCE '14: Proceedings of the 9th Workshop in Primary and Secondary Computing Education. 50-59. DOI= 10.1145/2670757.2670772.</w:t>
+      <w:proofErr w:type="spellStart"/>
+      <w:r>
+        <w:t>Ruf</w:t>
+      </w:r>
+      <w:proofErr w:type="spellEnd"/>
+      <w:r>
+        <w:t xml:space="preserve">, A., </w:t>
+      </w:r>
+      <w:proofErr w:type="spellStart"/>
+      <w:r>
+        <w:t>Mhuling</w:t>
+      </w:r>
+      <w:proofErr w:type="spellEnd"/>
+      <w:r>
+        <w:t xml:space="preserve">, A., and </w:t>
+      </w:r>
+      <w:proofErr w:type="spellStart"/>
+      <w:r>
+        <w:t>Hubwieser</w:t>
+      </w:r>
+      <w:proofErr w:type="spellEnd"/>
+      <w:r>
+        <w:t xml:space="preserve">, P. 2014. Scratch vs. Karel – Impact on Learning Outcomes and Motivation. In </w:t>
+      </w:r>
+      <w:proofErr w:type="spellStart"/>
+      <w:r>
+        <w:t>WiPSCE</w:t>
+      </w:r>
+      <w:proofErr w:type="spellEnd"/>
+      <w:r>
+        <w:t xml:space="preserve"> '14: Proceedings of the 9th Workshop in Primary and Secondary Computing Education. 50-59. DOI= 10.1145/2670757.2670772.</w:t>
       </w:r>
     </w:p>
     <w:p>
@@ -3443,7 +4144,23 @@
         <w:pStyle w:val="References"/>
       </w:pPr>
       <w:r>
-        <w:t>Thompson, D., and Bell, T. 2012. Adoption of new Computer Science high school standards by New Zealand teachers. In WiPSCE' 13. Proceedings of the 8th Workshop in Primary and Secondary Computing Education, 87-90. DOI= 10.1145/2532748.2532759.</w:t>
+        <w:t xml:space="preserve">Thompson, D., and Bell, T. 2012. Adoption of new Computer Science high school standards by New Zealand teachers. In </w:t>
+      </w:r>
+      <w:proofErr w:type="spellStart"/>
+      <w:r>
+        <w:t>WiPSCE</w:t>
+      </w:r>
+      <w:proofErr w:type="spellEnd"/>
+      <w:r>
+        <w:t xml:space="preserve">' 13. Proceedings of the 8th Workshop </w:t>
+      </w:r>
+      <w:proofErr w:type="gramStart"/>
+      <w:r>
+        <w:t>in</w:t>
+      </w:r>
+      <w:proofErr w:type="gramEnd"/>
+      <w:r>
+        <w:t xml:space="preserve"> Primary and Secondary Computing Education, 87-90. DOI= 10.1145/2532748.2532759.</w:t>
       </w:r>
     </w:p>
     <w:p>
@@ -3451,34 +4168,21 @@
         <w:pStyle w:val="References"/>
       </w:pPr>
       <w:r>
-        <w:t>Ward B., Bell, T., Marghitu, D., and Lambert, L. 2010. Teaching computer science concepts in Scratch and Alice. Journal of Computing Sciences in Colleges. 26, 2, 173-180.</w:t>
+        <w:t xml:space="preserve">Ward B., Bell, T., </w:t>
+      </w:r>
+      <w:proofErr w:type="spellStart"/>
+      <w:r>
+        <w:t>Marghitu</w:t>
+      </w:r>
+      <w:proofErr w:type="spellEnd"/>
+      <w:r>
+        <w:t>, D., and Lambert, L. 2010. Teaching computer science concepts in Scratch and Alice. Journal of Computing Sciences in Colleges. 26, 2, 173-180.</w:t>
       </w:r>
     </w:p>
     <w:p>
       <w:pPr>
         <w:pStyle w:val="References"/>
-      </w:pPr>
-      <w:r>
-        <w:t>Wood, K., Parsons, D., Gasson, J., and Haden, P. 2013. It's never too early: pair programming in CS1 . In ACE '13: Proceedings of the Fifteenth Australasian Computing Education, 136, 13-21.</w:t>
-      </w:r>
-    </w:p>
-    <w:p>
-      <w:pPr>
-        <w:pStyle w:val="References"/>
-        <w:numPr>
-          <w:ilvl w:val="0"/>
-          <w:numId w:val="0"/>
-        </w:numPr>
-      </w:pPr>
-    </w:p>
-    <w:p>
-      <w:pPr>
-        <w:pStyle w:val="References"/>
-        <w:numPr>
-          <w:ilvl w:val="0"/>
-          <w:numId w:val="0"/>
-        </w:numPr>
-        <w:ind w:left="360" w:hanging="360"/>
+        <w:spacing w:after="0"/>
         <w:sectPr>
           <w:type w:val="continuous"/>
           <w:pgSz w:w="12240" w:h="15840" w:code="1"/>
@@ -3486,10 +4190,28 @@
           <w:cols w:num="2" w:space="475"/>
         </w:sectPr>
       </w:pPr>
+      <w:r>
+        <w:t xml:space="preserve">Wood, K., Parsons, D., Gasson, J., and Haden, P. 2013. It's never too early: pair programming in </w:t>
+      </w:r>
+      <w:proofErr w:type="gramStart"/>
+      <w:r>
+        <w:t>CS1 .</w:t>
+      </w:r>
+      <w:proofErr w:type="gramEnd"/>
+      <w:r>
+        <w:t xml:space="preserve"> In ACE '13: Proceedings of the Fifteenth Australasian </w:t>
+      </w:r>
+      <w:r>
+        <w:t>Computing Education, 136, 13-21.</w:t>
+      </w:r>
     </w:p>
     <w:p>
       <w:pPr>
         <w:pStyle w:val="Paper-Title"/>
+        <w:jc w:val="both"/>
+        <w:rPr>
+          <w:sz w:val="20"/>
+        </w:rPr>
       </w:pPr>
     </w:p>
     <w:sectPr>
@@ -3580,17 +4302,30 @@
         <w:footnoteRef/>
       </w:r>
       <w:r>
-        <w:t xml:space="preserve"> Standards 91075 and 91076. Details at www.nzqa.govt.nz/ncea/</w:t>
-      </w:r>
-      <w:r>
         <w:t xml:space="preserve"> </w:t>
       </w:r>
+      <w:proofErr w:type="gramStart"/>
+      <w:r>
+        <w:t>Standards 91075 and 91076.</w:t>
+      </w:r>
+      <w:proofErr w:type="gramEnd"/>
+      <w:r>
+        <w:t xml:space="preserve"> </w:t>
+      </w:r>
+      <w:proofErr w:type="gramStart"/>
+      <w:r>
+        <w:t>Details at www.nzqa.govt.nz/ncea/</w:t>
+      </w:r>
+      <w:r>
+        <w:t xml:space="preserve"> </w:t>
+      </w:r>
       <w:r>
         <w:t>assessment</w:t>
       </w:r>
       <w:r>
         <w:t>.</w:t>
       </w:r>
+      <w:proofErr w:type="gramEnd"/>
     </w:p>
   </w:footnote>
   <w:footnote w:id="2">
@@ -3632,6 +4367,7 @@
     <w:p>
       <w:pPr>
         <w:pStyle w:val="FootnoteText"/>
+        <w:spacing w:after="0"/>
       </w:pPr>
       <w:r>
         <w:rPr>
@@ -4513,15 +5249,6 @@
   </w:num>
   <w:num w:numId="9">
     <w:abstractNumId w:val="6"/>
-    <w:lvlOverride w:ilvl="0"/>
-    <w:lvlOverride w:ilvl="1"/>
-    <w:lvlOverride w:ilvl="2"/>
-    <w:lvlOverride w:ilvl="3"/>
-    <w:lvlOverride w:ilvl="4"/>
-    <w:lvlOverride w:ilvl="5"/>
-    <w:lvlOverride w:ilvl="6"/>
-    <w:lvlOverride w:ilvl="7"/>
-    <w:lvlOverride w:ilvl="8"/>
   </w:num>
 </w:numbering>
 </file>
@@ -5938,7 +6665,7 @@
 </file>
 
 <file path=customXml/itemProps1.xml><?xml version="1.0" encoding="utf-8"?>
-<ds:datastoreItem xmlns:ds="http://schemas.openxmlformats.org/officeDocument/2006/customXml" ds:itemID="{E48CA5EA-F580-4848-AD33-E17B6726ADA3}">
+<ds:datastoreItem xmlns:ds="http://schemas.openxmlformats.org/officeDocument/2006/customXml" ds:itemID="{6F806A38-8554-465F-A57E-C52D7636563D}">
   <ds:schemaRefs>
     <ds:schemaRef ds:uri="http://schemas.openxmlformats.org/officeDocument/2006/bibliography"/>
   </ds:schemaRefs>

</xml_diff>

<commit_message>
Add response to reviewers document
</commit_message>
<xml_diff>
--- a/HGWP_ACE2016_Final.docx
+++ b/HGWP_ACE2016_Final.docx
@@ -710,7 +710,6 @@
         </w:rPr>
         <w:t>ACE 2016</w:t>
       </w:r>
-      <w:proofErr w:type="gramStart"/>
       <w:r>
         <w:rPr>
           <w:sz w:val="16"/>
@@ -727,55 +726,46 @@
         <w:rPr>
           <w:sz w:val="16"/>
         </w:rPr>
-        <w:t>February</w:t>
-      </w:r>
-      <w:proofErr w:type="gramEnd"/>
+        <w:t>February 2–5, 2016</w:t>
+      </w:r>
       <w:r>
         <w:rPr>
           <w:sz w:val="16"/>
         </w:rPr>
-        <w:t xml:space="preserve"> 2–5, 2016</w:t>
+        <w:t xml:space="preserve">, </w:t>
       </w:r>
       <w:r>
         <w:rPr>
           <w:sz w:val="16"/>
         </w:rPr>
-        <w:t xml:space="preserve">, </w:t>
+        <w:t>Canberra, Australia</w:t>
       </w:r>
       <w:r>
         <w:rPr>
           <w:sz w:val="16"/>
         </w:rPr>
-        <w:t>Canberra, Australia</w:t>
-      </w:r>
-      <w:r>
+        <w:t>.</w:t>
+      </w:r>
+    </w:p>
+    <w:p>
+      <w:pPr>
+        <w:framePr w:w="4680" w:h="1977" w:hRule="exact" w:hSpace="187" w:wrap="around" w:vAnchor="page" w:hAnchor="page" w:x="1070" w:y="12731" w:anchorLock="1"/>
         <w:rPr>
           <w:sz w:val="16"/>
         </w:rPr>
-        <w:t>.</w:t>
-      </w:r>
-    </w:p>
-    <w:p>
-      <w:pPr>
-        <w:framePr w:w="4680" w:h="1977" w:hRule="exact" w:hSpace="187" w:wrap="around" w:vAnchor="page" w:hAnchor="page" w:x="1070" w:y="12731" w:anchorLock="1"/>
+      </w:pPr>
+      <w:r>
         <w:rPr>
           <w:sz w:val="16"/>
         </w:rPr>
-      </w:pPr>
-      <w:proofErr w:type="gramStart"/>
+        <w:t>Copyright 2016</w:t>
+      </w:r>
       <w:r>
         <w:rPr>
           <w:sz w:val="16"/>
         </w:rPr>
-        <w:t>Copyright 2016</w:t>
-      </w:r>
-      <w:r>
-        <w:rPr>
-          <w:sz w:val="16"/>
-        </w:rPr>
         <w:t xml:space="preserve"> ACM 1-58113-000-0/00/0010 …$15.00.</w:t>
       </w:r>
-      <w:proofErr w:type="gramEnd"/>
     </w:p>
     <w:p>
       <w:pPr>
@@ -832,7 +822,15 @@
         <w:t xml:space="preserve"> The standards be</w:t>
       </w:r>
       <w:r>
-        <w:t>came mandatory for Level 1 (the seco</w:t>
+        <w:t xml:space="preserve">came mandatory for </w:t>
+      </w:r>
+      <w:r>
+        <w:t xml:space="preserve">NCEA </w:t>
+      </w:r>
+      <w:bookmarkStart w:id="0" w:name="_GoBack"/>
+      <w:bookmarkEnd w:id="0"/>
+      <w:r>
+        <w:t>Level 1 (the seco</w:t>
       </w:r>
       <w:r>
         <w:t>nd</w:t>
@@ -1052,15 +1050,7 @@
         <w:t xml:space="preserve">schools </w:t>
       </w:r>
       <w:r>
-        <w:t xml:space="preserve">outside the main urban </w:t>
-      </w:r>
-      <w:proofErr w:type="spellStart"/>
-      <w:r>
-        <w:t>centres</w:t>
-      </w:r>
-      <w:proofErr w:type="spellEnd"/>
-      <w:r>
-        <w:t>. Spending a year, or even a single semester doing a tertiary qualification is impractical for most high s</w:t>
+        <w:t>outside the main urban centres. Spending a year, or even a single semester doing a tertiary qualification is impractical for most high s</w:t>
       </w:r>
       <w:r>
         <w:t>ch</w:t>
@@ -1178,11 +1168,9 @@
       <w:r>
         <w:t xml:space="preserve"> (which includes many rural schools)</w:t>
       </w:r>
-      <w:proofErr w:type="gramStart"/>
       <w:r>
         <w:t>,</w:t>
       </w:r>
-      <w:proofErr w:type="gramEnd"/>
       <w:r>
         <w:t xml:space="preserve"> with a </w:t>
       </w:r>
@@ -1229,15 +1217,7 @@
         <w:t xml:space="preserve"> the</w:t>
       </w:r>
       <w:r>
-        <w:t xml:space="preserve"> specific structure and </w:t>
-      </w:r>
-      <w:proofErr w:type="gramStart"/>
-      <w:r>
-        <w:t>content,</w:t>
-      </w:r>
-      <w:proofErr w:type="gramEnd"/>
-      <w:r>
-        <w:t xml:space="preserve"> and preliminary outcomes.</w:t>
+        <w:t xml:space="preserve"> specific structure and content, and preliminary outcomes.</w:t>
       </w:r>
     </w:p>
     <w:p>
@@ -1295,16 +1275,11 @@
           <w:numId w:val="3"/>
         </w:numPr>
       </w:pPr>
-      <w:proofErr w:type="spellStart"/>
       <w:r>
         <w:t>E</w:t>
       </w:r>
       <w:r>
-        <w:t>mphasise</w:t>
-      </w:r>
-      <w:proofErr w:type="spellEnd"/>
-      <w:r>
-        <w:t xml:space="preserve"> the fundamental principles of computer programming, not simply the use of a specific tool or language.</w:t>
+        <w:t>mphasise the fundamental principles of computer programming, not simply the use of a specific tool or language.</w:t>
       </w:r>
     </w:p>
     <w:p>
@@ -1327,13 +1302,8 @@
         <w:t>teachers and the Otago Polytechnic</w:t>
       </w:r>
       <w:r>
-        <w:t xml:space="preserve"> faculty, to provide necessary </w:t>
-      </w:r>
-      <w:proofErr w:type="gramStart"/>
-      <w:r>
-        <w:t>support.</w:t>
-      </w:r>
-      <w:proofErr w:type="gramEnd"/>
+        <w:t xml:space="preserve"> faculty, to provide necessary support.</w:t>
+      </w:r>
     </w:p>
     <w:p>
       <w:pPr>
@@ -1357,15 +1327,7 @@
         <w:t>Our workshops develop both CK and PCK.</w:t>
       </w:r>
       <w:r>
-        <w:t xml:space="preserve"> Many people can </w:t>
-      </w:r>
-      <w:proofErr w:type="gramStart"/>
-      <w:r>
-        <w:t>program</w:t>
-      </w:r>
-      <w:proofErr w:type="gramEnd"/>
-      <w:r>
-        <w:t>; few can teach programming. Several decades of computer science education has demonstrated the inherent difficulty of teaching computer programming</w:t>
+        <w:t xml:space="preserve"> Many people can program; few can teach programming. Several decades of computer science education has demonstrated the inherent difficulty of teaching computer programming</w:t>
       </w:r>
       <w:r>
         <w:t xml:space="preserve"> well</w:t>
@@ -1393,13 +1355,8 @@
         <w:t>h</w:t>
       </w:r>
       <w:r>
-        <w:t xml:space="preserve">er with these techniques [10, 26, </w:t>
-      </w:r>
-      <w:proofErr w:type="gramStart"/>
-      <w:r>
-        <w:t>27</w:t>
-      </w:r>
-      <w:proofErr w:type="gramEnd"/>
+        <w:t>er with these techniques [10, 26, 27</w:t>
+      </w:r>
       <w:r>
         <w:t>]</w:t>
       </w:r>
@@ -1456,95 +1413,68 @@
         <w:rPr>
           <w:b/>
         </w:rPr>
-        <w:t xml:space="preserve">Our workshops </w:t>
-      </w:r>
-      <w:proofErr w:type="spellStart"/>
+        <w:t>Our workshops emphasise the fundamental principles of computer programming, not simply the use of a specific tool or language.</w:t>
+      </w:r>
+      <w:r>
+        <w:t xml:space="preserve"> One of the most common criticisms of computing education in schools is that it too often teaches "tool use" rather than</w:t>
+      </w:r>
+      <w:r>
+        <w:t xml:space="preserve"> compu</w:t>
+      </w:r>
+      <w:r>
+        <w:t>ting theory and concepts [13, 22, 25</w:t>
+      </w:r>
+      <w:r>
+        <w:t>]</w:t>
+      </w:r>
+      <w:r>
+        <w:t xml:space="preserve">. The limitation of this approach is self-evident -- concentrate exclusively on the details of the tool, and all you have taught is how to use that particular tool. An understanding of core concepts is essential to enable students (and teachers) to move independently to new languages, systems, environments and computational problems. </w:t>
+      </w:r>
+    </w:p>
+    <w:p>
       <w:r>
         <w:rPr>
           <w:b/>
         </w:rPr>
-        <w:t>emphasise</w:t>
-      </w:r>
-      <w:proofErr w:type="spellEnd"/>
+        <w:t>Our workshops are the beginning of an ongoing relationship between the high school</w:t>
+      </w:r>
       <w:r>
         <w:rPr>
           <w:b/>
         </w:rPr>
-        <w:t xml:space="preserve"> the fundamental principles of computer programming, not simply the use of a specific tool or language.</w:t>
-      </w:r>
-      <w:r>
-        <w:t xml:space="preserve"> One of the most common criticisms of computing education in schools is that it too often teaches "tool use" rather than</w:t>
-      </w:r>
-      <w:r>
-        <w:t xml:space="preserve"> compu</w:t>
-      </w:r>
-      <w:r>
-        <w:t xml:space="preserve">ting theory and concepts [13, 22, </w:t>
-      </w:r>
-      <w:proofErr w:type="gramStart"/>
-      <w:r>
-        <w:t>25</w:t>
-      </w:r>
-      <w:proofErr w:type="gramEnd"/>
-      <w:r>
-        <w:t>]</w:t>
-      </w:r>
-      <w:r>
-        <w:t xml:space="preserve">. The limitation of this approach is self-evident -- concentrate exclusively on the details of the tool, and all you have taught is how to use that particular tool. An understanding of core concepts is essential to enable students (and teachers) to move independently to new languages, systems, environments and computational problems. </w:t>
-      </w:r>
-    </w:p>
-    <w:p>
+        <w:t xml:space="preserve"> </w:t>
+      </w:r>
       <w:r>
         <w:rPr>
           <w:b/>
         </w:rPr>
-        <w:t>Our workshops are the beginning of an ongoing relationship between the high school</w:t>
+        <w:t>teachers and the Otago Polytechnic</w:t>
       </w:r>
       <w:r>
         <w:rPr>
           <w:b/>
         </w:rPr>
-        <w:t xml:space="preserve"> </w:t>
-      </w:r>
+        <w:t xml:space="preserve"> faculty, to provide necessary support. </w:t>
+      </w:r>
+      <w:r>
+        <w:t xml:space="preserve">No brief training experience, no matter how carefully designed and implemented, can provide a novice programmer with all the skills and knowledge necessary to design, deliver and assess a full computer programming course. As our workshop participants move to their own classrooms, they will inevitably hit snags, have questions and need help. </w:t>
+      </w:r>
+      <w:r>
+        <w:t>In consequence,</w:t>
+      </w:r>
+      <w:r>
+        <w:t xml:space="preserve"> we offer an ongoing mentoring relationship with our teachers following the workshop. </w:t>
+      </w:r>
+    </w:p>
+    <w:p>
       <w:r>
         <w:rPr>
           <w:b/>
         </w:rPr>
-        <w:t>teachers and the Otago Polytechnic</w:t>
-      </w:r>
-      <w:r>
-        <w:rPr>
-          <w:b/>
-        </w:rPr>
-        <w:t xml:space="preserve"> faculty, to provide necessary support. </w:t>
-      </w:r>
-      <w:r>
-        <w:t xml:space="preserve">No brief training experience, no matter how carefully designed and implemented, can provide a novice programmer with all the skills and knowledge necessary to design, deliver and assess a full computer programming course. As our workshop participants move to their own classrooms, they will inevitably hit snags, have questions and need help. </w:t>
-      </w:r>
-      <w:r>
-        <w:t>In consequence,</w:t>
-      </w:r>
-      <w:r>
-        <w:t xml:space="preserve"> we offer an ongoing mentoring relationship with our teachers following the workshop. </w:t>
-      </w:r>
-    </w:p>
-    <w:p>
-      <w:r>
-        <w:rPr>
-          <w:b/>
-        </w:rPr>
         <w:t>Our workshops are pragmatically accessible to teachers from our catchment.</w:t>
       </w:r>
       <w:r>
-        <w:t xml:space="preserve"> High school teachers in our region are extremely busy, and have very limited funding for professional development. Our workshops are therefore short (three days in 2013, shortened to two days in 2014) and inexpensive (free in 2013, NZ$25 in 2014). They are scheduled on weekends and during school holidays to </w:t>
-      </w:r>
-      <w:proofErr w:type="spellStart"/>
-      <w:r>
-        <w:t>minimise</w:t>
-      </w:r>
-      <w:proofErr w:type="spellEnd"/>
-      <w:r>
-        <w:t xml:space="preserve"> the amount of leave teachers must take.</w:t>
+        <w:t xml:space="preserve"> High school teachers in our region are extremely busy, and have very limited funding for professional development. Our workshops are therefore short (three days in 2013, shortened to two days in 2014) and inexpensive (free in 2013, NZ$25 in 2014). They are scheduled on weekends and during school holidays to minimise the amount of leave teachers must take.</w:t>
       </w:r>
     </w:p>
     <w:p>
@@ -1654,20 +1584,7 @@
         <w:t>].</w:t>
       </w:r>
       <w:r>
-        <w:t xml:space="preserve"> Several features of Scratch ensure this ease: The block combination constraints prevent syntax errors; </w:t>
-      </w:r>
-      <w:proofErr w:type="gramStart"/>
-      <w:r>
-        <w:t xml:space="preserve">many complex </w:t>
-      </w:r>
-      <w:proofErr w:type="spellStart"/>
-      <w:r>
-        <w:t>behaviours</w:t>
-      </w:r>
-      <w:proofErr w:type="spellEnd"/>
-      <w:proofErr w:type="gramEnd"/>
-      <w:r>
-        <w:t xml:space="preserve"> (e.g. collision detection) are implemented as single statement primitives; the interpreted execution model provides immediate visual feedback, etc. These features mean that Scratch is likely to be a good choice both for our novice teachers and for their novi</w:t>
+        <w:t xml:space="preserve"> Several features of Scratch ensure this ease: The block combination constraints prevent syntax errors; many complex behaviours (e.g. collision detection) are implemented as single statement primitives; the interpreted execution model provides immediate visual feedback, etc. These features mean that Scratch is likely to be a good choice both for our novice teachers and for their novi</w:t>
       </w:r>
       <w:r>
         <w:t>ce students</w:t>
@@ -1711,53 +1628,24 @@
         <w:t>12]</w:t>
       </w:r>
       <w:r>
-        <w:t xml:space="preserve">. </w:t>
-      </w:r>
-      <w:proofErr w:type="gramStart"/>
-      <w:r>
-        <w:t xml:space="preserve">When working with a text-based language, providing a concrete example of an abstract programming concept such as "conditionals" would involve a verbal description (potentially difficult to </w:t>
+        <w:t xml:space="preserve">. When working with a text-based language, providing a concrete example of an abstract programming concept such as "conditionals" would involve a verbal description (potentially difficult to </w:t>
       </w:r>
       <w:r>
         <w:t>produce</w:t>
       </w:r>
       <w:r>
-        <w:t>) or advance preparation of some sort of demonstration program (time-consuming and inflexible).</w:t>
-      </w:r>
-      <w:proofErr w:type="gramEnd"/>
-      <w:r>
-        <w:t xml:space="preserve"> In Scratch, conditional </w:t>
-      </w:r>
-      <w:proofErr w:type="spellStart"/>
-      <w:r>
-        <w:t>behaviours</w:t>
-      </w:r>
-      <w:proofErr w:type="spellEnd"/>
-      <w:r>
-        <w:t xml:space="preserve"> can be explicitly and immediately demonstrated by constructing a conditional syntax block and clicking on it, producing alternative </w:t>
+        <w:t xml:space="preserve">) or advance preparation of some sort of demonstration program (time-consuming and inflexible). In Scratch, conditional behaviours can be explicitly and immediately demonstrated by constructing a conditional syntax block and clicking on it, producing alternative </w:t>
       </w:r>
       <w:r>
         <w:t xml:space="preserve">visible </w:t>
       </w:r>
-      <w:proofErr w:type="spellStart"/>
-      <w:r>
-        <w:t>behaviours</w:t>
-      </w:r>
-      <w:proofErr w:type="spellEnd"/>
-      <w:r>
-        <w:t xml:space="preserve"> for the associated sprite.</w:t>
-      </w:r>
-    </w:p>
-    <w:p>
-      <w:r>
-        <w:t xml:space="preserve">In spite of these strengths, using Scratch has certain documented risks. </w:t>
-      </w:r>
-      <w:proofErr w:type="spellStart"/>
-      <w:r>
-        <w:t>Meerbaum-Salant</w:t>
-      </w:r>
-      <w:proofErr w:type="spellEnd"/>
-      <w:r>
-        <w:t xml:space="preserve"> and her colleagues </w:t>
+      <w:r>
+        <w:t>behaviours for the associated sprite.</w:t>
+      </w:r>
+    </w:p>
+    <w:p>
+      <w:r>
+        <w:t xml:space="preserve">In spite of these strengths, using Scratch has certain documented risks. Meerbaum-Salant and her colleagues </w:t>
       </w:r>
       <w:r>
         <w:t>[20</w:t>
@@ -1849,13 +1737,8 @@
         <w:t>difficulties</w:t>
       </w:r>
       <w:r>
-        <w:t xml:space="preserve"> and be prepared to provide support for these teachers when they first </w:t>
-      </w:r>
-      <w:proofErr w:type="gramStart"/>
-      <w:r>
-        <w:t>migrate</w:t>
-      </w:r>
-      <w:proofErr w:type="gramEnd"/>
+        <w:t xml:space="preserve"> and be prepared to provide support for these teachers when they first migrate</w:t>
+      </w:r>
       <w:r>
         <w:t xml:space="preserve"> themselves</w:t>
       </w:r>
@@ -1891,15 +1774,7 @@
         </w:numPr>
       </w:pPr>
       <w:r>
-        <w:t xml:space="preserve">Essential programming concepts and how to use </w:t>
-      </w:r>
-      <w:proofErr w:type="gramStart"/>
-      <w:r>
-        <w:t>Scratch</w:t>
-      </w:r>
-      <w:proofErr w:type="gramEnd"/>
-      <w:r>
-        <w:t xml:space="preserve"> to teach them.</w:t>
+        <w:t>Essential programming concepts and how to use Scratch to teach them.</w:t>
       </w:r>
     </w:p>
     <w:p>
@@ -1935,26 +1810,134 @@
         <w:rPr>
           <w:b/>
         </w:rPr>
-        <w:t xml:space="preserve">Section 1: Essential programming concepts and how to use </w:t>
-      </w:r>
-      <w:proofErr w:type="gramStart"/>
+        <w:t>Section 1: Essential programming concepts and how to use Scratch to teach them</w:t>
+      </w:r>
       <w:r>
         <w:rPr>
           <w:b/>
         </w:rPr>
-        <w:t>Scratch</w:t>
-      </w:r>
-      <w:proofErr w:type="gramEnd"/>
+        <w:t>.</w:t>
+      </w:r>
       <w:r>
         <w:rPr>
           <w:b/>
         </w:rPr>
-        <w:t xml:space="preserve"> to teach them</w:t>
-      </w:r>
-      <w:r>
+        <w:t xml:space="preserve"> </w:t>
+      </w:r>
+      <w:r>
+        <w:t xml:space="preserve">The first section begins with a general outline of the workshop plan, and an explanation of what Scratch is, and why we have selected it for </w:t>
+      </w:r>
+      <w:r>
+        <w:t>the workshop</w:t>
+      </w:r>
+      <w:r>
+        <w:t xml:space="preserve">.  We discuss both the strengths and weakness of Scratch in this context, and emphasise the importance of teaching programming, not teaching Scratch. </w:t>
+      </w:r>
+    </w:p>
+    <w:p>
+      <w:r>
+        <w:t xml:space="preserve">We then work through the essential principles of computer programming: problem decomposition, sequence, conditionals, loops and data. We also cover some more advanced concepts that are primitive to Scratch, such as event-driven design (e.g. responding to mouse and keyboard events) and multi-threading (the way that all sprites in a Scratch program are running their scripts in parallel). </w:t>
+      </w:r>
+    </w:p>
+    <w:p>
+      <w:r>
+        <w:t xml:space="preserve">The materials we use for this section (PowerPoint slides and programming exercises) are set at a level which would also be suitable for use with high school students. Teachers are encouraged to view this section of the workshop as providing materials they can use and a model they can follow when they return to their classrooms. This structure ensures that even non-programmers will be able to follow the presentation, and gives the teachers the immediate confidence of knowing that their introductory classroom materials are already prepared. </w:t>
+      </w:r>
+    </w:p>
+    <w:p>
+      <w:r>
+        <w:t xml:space="preserve">Each concept in turn is introduced and discussed in its abstract form; that is, without reference to a particular language or development environment. For example, the initial discussion of conditionals focuses on the need for problem solutions to be able to follow alternate paths depending on the problem state -- no time is spent worrying about semi-colons </w:t>
+      </w:r>
+      <w:r>
+        <w:t>or</w:t>
+      </w:r>
+      <w:r>
+        <w:t xml:space="preserve"> parentheses. This approach highlights the essential difference between programm</w:t>
+      </w:r>
+      <w:r>
+        <w:t>ing as an intellectual practice</w:t>
+      </w:r>
+      <w:r>
+        <w:t xml:space="preserve"> and the programming tools we use to perform that practice. After the principle has been discussed abstractly, we demonstrate how to depict the associated logic in an Activity Diagram. This introduces an effective teaching tool and again emphasises the importance of underlying concept over syntactic detail.  Next we illustrate the details of the principle's implementation in Scratch, and support the participants through one or more simple programming exercises. There is evidence that presenting a single concept, followed by extensive rehearsal, produces good learning outcomes in introductory programming </w:t>
+      </w:r>
+      <w:r>
+        <w:t>[19</w:t>
+      </w:r>
+      <w:r>
+        <w:t>].</w:t>
+      </w:r>
+      <w:r>
+        <w:t xml:space="preserve"> By using this structure in the workshop, we simultaneously build the skills of the participants and demonstrate an effective structure for their own teaching practice.</w:t>
+      </w:r>
+    </w:p>
+    <w:p>
+      <w:r>
+        <w:t xml:space="preserve">The early, very simple exercises are performed with each participant at his or her own machine. As the problem complexity increases, we introduce </w:t>
+      </w:r>
+      <w:r>
+        <w:t>the</w:t>
+      </w:r>
+      <w:r>
+        <w:t xml:space="preserve"> simplified Pair Programming protocol </w:t>
+      </w:r>
+      <w:r>
+        <w:t>[33</w:t>
+      </w:r>
+      <w:r>
+        <w:t xml:space="preserve">]. </w:t>
+      </w:r>
+      <w:r>
+        <w:t xml:space="preserve"> By providing the classroom materials, </w:t>
+      </w:r>
+      <w:r>
+        <w:t>modeling</w:t>
+      </w:r>
+      <w:r>
+        <w:t xml:space="preserve"> the effective presentation of programming concepts and explicitly demonstrating specific validated pedagogical</w:t>
+      </w:r>
+      <w:r>
+        <w:t xml:space="preserve"> techniques</w:t>
+      </w:r>
+      <w:r>
+        <w:t xml:space="preserve">, we ensure that our participants are developing both CK and PCK. </w:t>
+      </w:r>
+    </w:p>
+    <w:p>
+      <w:r>
+        <w:t xml:space="preserve">This section of the workshop fills the first day, taking approximately six hours of </w:t>
+      </w:r>
+      <w:r>
+        <w:t>focused</w:t>
+      </w:r>
+      <w:r>
+        <w:t xml:space="preserve"> work time, divided by brief tea and lunch breaks. Participants in both workshops have responded very positively to this section, but have also indicated that it requires a great deal of concentration, and can be fatiguing. We therefore end the workshop in the late afternoon and do not schedule any evening activities, t</w:t>
+      </w:r>
+      <w:r>
+        <w:t>o allow time for rest and reflect</w:t>
+      </w:r>
+      <w:r>
+        <w:t>ion on the day's</w:t>
+      </w:r>
+      <w:r>
+        <w:t xml:space="preserve"> material.</w:t>
+      </w:r>
+    </w:p>
+    <w:p>
+      <w:pPr>
         <w:rPr>
           <w:b/>
         </w:rPr>
+      </w:pPr>
+      <w:r>
+        <w:rPr>
+          <w:b/>
+        </w:rPr>
+        <w:t>Section 2: Complete Scratch programming projects suitable for the high school classroom</w:t>
+      </w:r>
+      <w:r>
+        <w:rPr>
+          <w:b/>
+        </w:rPr>
         <w:t>.</w:t>
       </w:r>
       <w:r>
@@ -1964,117 +1947,56 @@
         <w:t xml:space="preserve"> </w:t>
       </w:r>
       <w:r>
-        <w:t xml:space="preserve">The first section begins with a general outline of the workshop plan, and an explanation of what Scratch is, and why we have selected it for </w:t>
-      </w:r>
-      <w:r>
-        <w:t>the workshop</w:t>
-      </w:r>
-      <w:r>
-        <w:t xml:space="preserve">.  We discuss both the strengths and weakness of Scratch in this context, and </w:t>
-      </w:r>
-      <w:proofErr w:type="spellStart"/>
-      <w:r>
-        <w:t>emphasise</w:t>
-      </w:r>
-      <w:proofErr w:type="spellEnd"/>
-      <w:r>
-        <w:t xml:space="preserve"> the importance of teaching programming, not teaching Scratch. </w:t>
-      </w:r>
-    </w:p>
-    <w:p>
-      <w:r>
-        <w:t xml:space="preserve">We then work through the essential principles of computer programming: problem decomposition, sequence, conditionals, loops and data. We also cover some more advanced concepts that are primitive to Scratch, such as event-driven design (e.g. responding to mouse and keyboard events) and multi-threading (the way that all sprites in a Scratch program are running their scripts in parallel). </w:t>
-      </w:r>
-    </w:p>
-    <w:p>
-      <w:r>
-        <w:t xml:space="preserve">The materials we use for this section (PowerPoint slides and programming exercises) are set at a level which would also be suitable for use with high school students. Teachers are encouraged to view this section of the workshop as providing materials they can use and a model they can follow when they return to their classrooms. This structure ensures that even non-programmers will be able to follow the presentation, and gives the teachers the immediate confidence of knowing that their introductory classroom materials are already prepared. </w:t>
-      </w:r>
-    </w:p>
-    <w:p>
-      <w:r>
-        <w:t xml:space="preserve">Each concept in turn is introduced and discussed in its abstract form; that is, without reference to a particular language or development environment. For example, the initial discussion of conditionals focuses on the need for problem solutions to be able to follow alternate paths depending on the problem state -- no time is spent worrying about semi-colons </w:t>
-      </w:r>
-      <w:r>
-        <w:t>or</w:t>
-      </w:r>
-      <w:r>
-        <w:t xml:space="preserve"> parentheses. This approach highlights the essential difference between programm</w:t>
-      </w:r>
-      <w:r>
-        <w:t>ing as an intellectual practice</w:t>
-      </w:r>
-      <w:r>
-        <w:t xml:space="preserve"> and the programming tools we use to perform that practice. After the principle has been discussed abstractly, we demonstrate how to depict the associated logic in an Activity Diagram. This introduces an effective teaching tool and again </w:t>
-      </w:r>
-      <w:proofErr w:type="spellStart"/>
-      <w:r>
-        <w:t>emphasises</w:t>
-      </w:r>
-      <w:proofErr w:type="spellEnd"/>
-      <w:r>
-        <w:t xml:space="preserve"> the importance of underlying concept over syntactic detail.  Next we illustrate the details of the principle's implementation in Scratch, and support the participants through one or more simple programming exercises. There is evidence that presenting a single concept, followed by extensive rehearsal, produces good learning outcomes in introductory programming </w:t>
-      </w:r>
-      <w:r>
-        <w:t>[19</w:t>
-      </w:r>
-      <w:r>
-        <w:t>].</w:t>
-      </w:r>
-      <w:r>
-        <w:t xml:space="preserve"> By using this structure in the workshop, we simultaneously build the skills of the participants and demonstrate an effective structure for their own teaching practice.</w:t>
-      </w:r>
-    </w:p>
-    <w:p>
-      <w:r>
-        <w:t xml:space="preserve">The early, very simple exercises are performed with each participant at his or her own machine. As the problem complexity increases, we introduce </w:t>
-      </w:r>
-      <w:r>
-        <w:t>the</w:t>
-      </w:r>
-      <w:r>
-        <w:t xml:space="preserve"> simplified Pair Programming protocol </w:t>
-      </w:r>
-      <w:r>
-        <w:t>[33</w:t>
+        <w:t xml:space="preserve">In the second section of the workshop we move from the basic principles to more pragmatic considerations of how to structure a multi-week module on introductory computer programming. Our primary goals in this section are to 1) strength the participants' developing programming skills, 2) </w:t>
+      </w:r>
+      <w:r>
+        <w:t xml:space="preserve">to </w:t>
+      </w:r>
+      <w:r>
+        <w:t xml:space="preserve">provide complete classroom materials and confidence in their delivery and solution and 3) to direct participants to useful teaching resources for Scratch. The second and third of these again address the concern teachers have about not </w:t>
+      </w:r>
+      <w:r>
+        <w:t>being able</w:t>
+      </w:r>
+      <w:r>
+        <w:t xml:space="preserve"> to transfer </w:t>
+      </w:r>
+      <w:r>
+        <w:t>what they learn in a workshop</w:t>
+      </w:r>
+      <w:r>
+        <w:t xml:space="preserve"> to their own classrooms. The discussion of how to locate quality resources is especially appreciated by teachers who have tried to "teach themselves Scratch online" and have become lost in the vast amount of user-generated content available, not all of which is pedagogically sound.</w:t>
+      </w:r>
+    </w:p>
+    <w:p>
+      <w:r>
+        <w:t>In this section, we work through two complete programming proje</w:t>
+      </w:r>
+      <w:r>
+        <w:t xml:space="preserve">cts based on examples found in </w:t>
+      </w:r>
+      <w:r>
+        <w:t xml:space="preserve">the excellent online book </w:t>
+      </w:r>
+      <w:r>
+        <w:rPr>
+          <w:i/>
+        </w:rPr>
+        <w:t>Starting from Scratch</w:t>
+      </w:r>
+      <w:r>
+        <w:t>, by Jeremy Scott [29</w:t>
       </w:r>
       <w:r>
         <w:t xml:space="preserve">]. </w:t>
       </w:r>
       <w:r>
-        <w:t xml:space="preserve"> By providing the classroom materials, </w:t>
-      </w:r>
-      <w:r>
-        <w:t>modeling</w:t>
-      </w:r>
-      <w:r>
-        <w:t xml:space="preserve"> the effective presentation of programming concepts and explicitly demonstrating specific validated pedagogical</w:t>
-      </w:r>
-      <w:r>
-        <w:t xml:space="preserve"> techniques</w:t>
-      </w:r>
-      <w:r>
-        <w:t xml:space="preserve">, we ensure that our participants are developing both CK and PCK. </w:t>
-      </w:r>
-    </w:p>
-    <w:p>
-      <w:r>
-        <w:t xml:space="preserve">This section of the workshop fills the first day, taking approximately six hours of </w:t>
-      </w:r>
-      <w:r>
-        <w:t>focused</w:t>
-      </w:r>
-      <w:r>
-        <w:t xml:space="preserve"> work time, divided by brief tea and lunch breaks. Participants in both workshops have responded very positively to this section, but have also indicated that it requires a great deal of concentration, and can be fatiguing. We therefore end the workshop in the late afternoon and do not schedule any evening activities, t</w:t>
-      </w:r>
-      <w:r>
-        <w:t>o allow time for rest and reflect</w:t>
-      </w:r>
-      <w:r>
-        <w:t>ion on the day's</w:t>
-      </w:r>
-      <w:r>
-        <w:t xml:space="preserve"> material.</w:t>
+        <w:t>We recommend this book, and its companion tutor's manual, as a rich source of example projects. We find especially effective the number of extension exercises that come with each project, as they promote essential rehearsal. For our workshop, we make minor modifications to the Scott material to further explain certain points and, occasionally, to adjust the language for the New Zealand reader.</w:t>
+      </w:r>
+    </w:p>
+    <w:p>
+      <w:r>
+        <w:t>All workshop participants complete the two programming projects. The first project is done individually; the second is done using our modified Pair Programming protocol. The workshop facilitators assist the teachers as needed to ensure that all are able to produce working solutions (again, giving them the confidence necessary to use the materials in their own classrooms). This session is, without question, the part of the workshop that the participants enjoy the most. It is gratifying to see teachers who had previously been very negative about the possibility of learning to program and the responsibility of having to teach it, experience the great satisfaction that comes from successfully constructing a dynamic, interactive digital artefact.</w:t>
       </w:r>
     </w:p>
     <w:p>
@@ -2087,12 +2009,24 @@
         <w:rPr>
           <w:b/>
         </w:rPr>
-        <w:t>Section 2: Complete Scratch programming projects suitable for the high school classroom</w:t>
+        <w:t>Section 3</w:t>
       </w:r>
       <w:r>
         <w:rPr>
           <w:b/>
         </w:rPr>
+        <w:t xml:space="preserve">: </w:t>
+      </w:r>
+      <w:r>
+        <w:rPr>
+          <w:b/>
+        </w:rPr>
+        <w:t>Teaching children good software development practices</w:t>
+      </w:r>
+      <w:r>
+        <w:rPr>
+          <w:b/>
+        </w:rPr>
         <w:t>.</w:t>
       </w:r>
       <w:r>
@@ -2102,112 +2036,7 @@
         <w:t xml:space="preserve"> </w:t>
       </w:r>
       <w:r>
-        <w:t xml:space="preserve">In the second section of the workshop we move from the basic principles to more pragmatic considerations of how to structure a multi-week module on introductory computer programming. Our primary goals in this section are to 1) strength the participants' developing programming skills, 2) </w:t>
-      </w:r>
-      <w:r>
-        <w:t xml:space="preserve">to </w:t>
-      </w:r>
-      <w:r>
-        <w:t xml:space="preserve">provide complete classroom materials and confidence in their delivery and solution and 3) to direct participants to useful teaching resources for Scratch. The second and third of these again address the concern teachers have about not </w:t>
-      </w:r>
-      <w:r>
-        <w:t>being able</w:t>
-      </w:r>
-      <w:r>
-        <w:t xml:space="preserve"> to transfer </w:t>
-      </w:r>
-      <w:r>
-        <w:t>what they learn in a workshop</w:t>
-      </w:r>
-      <w:r>
-        <w:t xml:space="preserve"> to their own classrooms. The discussion of how to locate quality resources is especially appreciated by teachers who have tried to "teach themselves Scratch online" and have become lost in the vast amount of user-generated content available, not all of which is pedagogically sound.</w:t>
-      </w:r>
-    </w:p>
-    <w:p>
-      <w:r>
-        <w:t>In this section, we work through two complete programming proje</w:t>
-      </w:r>
-      <w:r>
-        <w:t xml:space="preserve">cts based on examples found in </w:t>
-      </w:r>
-      <w:r>
-        <w:t xml:space="preserve">the excellent online book </w:t>
-      </w:r>
-      <w:proofErr w:type="gramStart"/>
-      <w:r>
-        <w:rPr>
-          <w:i/>
-        </w:rPr>
-        <w:t>Starting</w:t>
-      </w:r>
-      <w:proofErr w:type="gramEnd"/>
-      <w:r>
-        <w:rPr>
-          <w:i/>
-        </w:rPr>
-        <w:t xml:space="preserve"> from Scratch</w:t>
-      </w:r>
-      <w:r>
-        <w:t>, by Jeremy Scott [29</w:t>
-      </w:r>
-      <w:r>
-        <w:t xml:space="preserve">]. </w:t>
-      </w:r>
-      <w:r>
-        <w:t>We recommend this book, and its companion tutor's manual, as a rich source of example projects. We find especially effective the number of extension exercises that come with each project, as they promote essential rehearsal. For our workshop, we make minor modifications to the Scott material to further explain certain points and, occasionally, to adjust the language for the New Zealand reader.</w:t>
-      </w:r>
-    </w:p>
-    <w:p>
-      <w:r>
-        <w:t>All workshop participants complete the two programming projects. The first project is done individually; the second is done using our modified Pair Programming protocol. The workshop facilitators assist the teachers as needed to ensure that all are able to produce working solutions (again, giving them the confidence necessary to use the materials in their own classrooms). This session is, without question, the part of the workshop that the participants enjoy the most. It is gratifying to see teachers who had previously been very negative about the possibility of learning to program and the responsibility of having to teach it, experience the great satisfaction that comes from successfully constructing a dynamic, interactive digital artefact.</w:t>
-      </w:r>
-    </w:p>
-    <w:p>
-      <w:pPr>
-        <w:rPr>
-          <w:b/>
-        </w:rPr>
-      </w:pPr>
-      <w:r>
-        <w:rPr>
-          <w:b/>
-        </w:rPr>
-        <w:t>Section 3</w:t>
-      </w:r>
-      <w:r>
-        <w:rPr>
-          <w:b/>
-        </w:rPr>
-        <w:t xml:space="preserve">: </w:t>
-      </w:r>
-      <w:r>
-        <w:rPr>
-          <w:b/>
-        </w:rPr>
-        <w:t>Teaching children good software development practices</w:t>
-      </w:r>
-      <w:r>
-        <w:rPr>
-          <w:b/>
-        </w:rPr>
-        <w:t>.</w:t>
-      </w:r>
-      <w:r>
-        <w:rPr>
-          <w:b/>
-        </w:rPr>
-        <w:t xml:space="preserve"> </w:t>
-      </w:r>
-      <w:r>
-        <w:t xml:space="preserve">In the final section of the workshop we discuss how to support a complete software development project. The programming industry has a number of development protocols designed to ensure smooth progress from initial concept, through logical and physical design, to implementation, deployment and testing. Such approaches are not, however, commonly included in introductory programming courses. However, for the secondary school teacher, we believe incorporating a formal software development life cycle has a number of benefits. First, it helps to build good software practices from the very beginning of a student’s education, avoiding problems such as those identified by </w:t>
-      </w:r>
-      <w:proofErr w:type="spellStart"/>
-      <w:r>
-        <w:t>Meerbaum-Salant</w:t>
-      </w:r>
-      <w:proofErr w:type="spellEnd"/>
-      <w:r>
-        <w:t xml:space="preserve"> and her colleagues </w:t>
+        <w:t xml:space="preserve">In the final section of the workshop we discuss how to support a complete software development project. The programming industry has a number of development protocols designed to ensure smooth progress from initial concept, through logical and physical design, to implementation, deployment and testing. Such approaches are not, however, commonly included in introductory programming courses. However, for the secondary school teacher, we believe incorporating a formal software development life cycle has a number of benefits. First, it helps to build good software practices from the very beginning of a student’s education, avoiding problems such as those identified by Meerbaum-Salant and her colleagues </w:t>
       </w:r>
       <w:r>
         <w:t>[20</w:t>
@@ -2260,15 +2089,7 @@
         <w:footnoteReference w:id="2"/>
       </w:r>
       <w:r>
-        <w:t xml:space="preserve"> begins with a brief discussion of the role of a formal SDLC, the general structure used in industrial software development, and the purpose of each of the steps (requirements analysis, logical design, physical design, etc.) We discuss very briefly terms like “agile”, “test-driven development” and “extreme programming”, so that the teachers will be comfortable with these concepts if they encounter them in their independent reading. We then present a simplified SDLC, which we have designed specifically to be suitable for beginner or younger programmers, and for small interactive applications of the type most often created with Scratch. We eschew terms such as “logical analysis” in </w:t>
-      </w:r>
-      <w:proofErr w:type="spellStart"/>
-      <w:r>
-        <w:t>favour</w:t>
-      </w:r>
-      <w:proofErr w:type="spellEnd"/>
-      <w:r>
-        <w:t xml:space="preserve"> of more vernacular language, and elim</w:t>
+        <w:t xml:space="preserve"> begins with a brief discussion of the role of a formal SDLC, the general structure used in industrial software development, and the purpose of each of the steps (requirements analysis, logical design, physical design, etc.) We discuss very briefly terms like “agile”, “test-driven development” and “extreme programming”, so that the teachers will be comfortable with these concepts if they encounter them in their independent reading. We then present a simplified SDLC, which we have designed specifically to be suitable for beginner or younger programmers, and for small interactive applications of the type most often created with Scratch. We eschew terms such as “logical analysis” in favour of more vernacular language, and elim</w:t>
       </w:r>
       <w:r>
         <w:t>inate irrelevant steps such as maintenance</w:t>
@@ -2276,14 +2097,12 @@
       <w:r>
         <w:t xml:space="preserve">.  We discuss each step and provide worksheets that can be given to students to </w:t>
       </w:r>
-      <w:proofErr w:type="spellStart"/>
       <w:r>
         <w:t>organis</w:t>
       </w:r>
       <w:r>
         <w:t>e</w:t>
       </w:r>
-      <w:proofErr w:type="spellEnd"/>
       <w:r>
         <w:t xml:space="preserve"> and support their progress through the development.</w:t>
       </w:r>
@@ -2328,7 +2147,6 @@
         <w:pStyle w:val="Caption"/>
         <w:keepNext/>
       </w:pPr>
-      <w:proofErr w:type="gramStart"/>
       <w:r>
         <w:t xml:space="preserve">Table </w:t>
       </w:r>
@@ -2354,11 +2172,7 @@
         <w:fldChar w:fldCharType="end"/>
       </w:r>
       <w:r>
-        <w:t>.</w:t>
-      </w:r>
-      <w:proofErr w:type="gramEnd"/>
-      <w:r>
-        <w:t xml:space="preserve"> </w:t>
+        <w:t xml:space="preserve">. </w:t>
       </w:r>
       <w:r>
         <w:t>Simplified SDLC</w:t>
@@ -2547,13 +2361,8 @@
           </w:tcPr>
           <w:p>
             <w:r>
-              <w:t xml:space="preserve">Storyboarding and </w:t>
+              <w:t>Storyboarding and pseudocoding</w:t>
             </w:r>
-            <w:proofErr w:type="spellStart"/>
-            <w:r>
-              <w:t>pseudocoding</w:t>
-            </w:r>
-            <w:proofErr w:type="spellEnd"/>
             <w:r>
               <w:t>.</w:t>
             </w:r>
@@ -2650,23 +2459,7 @@
         <w:t>schools (i.e. those in Dunedin</w:t>
       </w:r>
       <w:r>
-        <w:t xml:space="preserve">) and those from the rural </w:t>
-      </w:r>
-      <w:proofErr w:type="spellStart"/>
-      <w:r>
-        <w:t>centres</w:t>
-      </w:r>
-      <w:proofErr w:type="spellEnd"/>
-      <w:r>
-        <w:t xml:space="preserve"> up to 200 </w:t>
-      </w:r>
-      <w:proofErr w:type="spellStart"/>
-      <w:r>
-        <w:t>kms</w:t>
-      </w:r>
-      <w:proofErr w:type="spellEnd"/>
-      <w:r>
-        <w:t xml:space="preserve"> distant. Classroom situations for the participants ranged from a large a</w:t>
+        <w:t>) and those from the rural centres up to 200 kms distant. Classroom situations for the participants ranged from a large a</w:t>
       </w:r>
       <w:r>
         <w:t>ll-girl</w:t>
@@ -2909,15 +2702,7 @@
     </w:p>
     <w:p>
       <w:r>
-        <w:t xml:space="preserve">Three respondents indicated the need for additional support, specifically requesting more classroom exercises and resources. In addition, two participants (both from 2014) have independently made contact with us, asking for help with materials. One teacher requested a template for structuring an assessment, the other asked for a model solution to an intended classroom project. Other professional development </w:t>
-      </w:r>
-      <w:proofErr w:type="spellStart"/>
-      <w:r>
-        <w:t>programmes</w:t>
-      </w:r>
-      <w:proofErr w:type="spellEnd"/>
-      <w:r>
-        <w:t xml:space="preserve"> for in-service teachers have observed a similar </w:t>
+        <w:t xml:space="preserve">Three respondents indicated the need for additional support, specifically requesting more classroom exercises and resources. In addition, two participants (both from 2014) have independently made contact with us, asking for help with materials. One teacher requested a template for structuring an assessment, the other asked for a model solution to an intended classroom project. Other professional development programmes for in-service teachers have observed a similar </w:t>
       </w:r>
       <w:r>
         <w:t>need to support transfer of knowledge from the workshop to the classroom</w:t>
@@ -2926,15 +2711,7 @@
         <w:t>. For exa</w:t>
       </w:r>
       <w:r>
-        <w:t xml:space="preserve">mple </w:t>
-      </w:r>
-      <w:proofErr w:type="spellStart"/>
-      <w:r>
-        <w:t>Ahamed</w:t>
-      </w:r>
-      <w:proofErr w:type="spellEnd"/>
-      <w:r>
-        <w:t xml:space="preserve"> and his colleagues [1] </w:t>
+        <w:t xml:space="preserve">mple Ahamed and his colleagues [1] </w:t>
       </w:r>
       <w:r>
         <w:t xml:space="preserve">describe a workshop for STEM teachers interested in adding computing (and hence computational thinking) to their curricula. While self-report responses to the workshops were positive, the authors note that </w:t>
@@ -3054,23 +2831,7 @@
         <w:t>avenues</w:t>
       </w:r>
       <w:r>
-        <w:t xml:space="preserve"> for obtaining such data. First, one could observe actual assessment results for the new achievement standards. Unfortunately, these data are not publically available. Even if they were, they would be of limited use to us at this time, since the majority of the participants have, as mentioned above, introduced Scratch in their younger classes, and these students have yet to sit any </w:t>
-      </w:r>
-      <w:proofErr w:type="spellStart"/>
-      <w:r>
-        <w:t>nationalised</w:t>
-      </w:r>
-      <w:proofErr w:type="spellEnd"/>
-      <w:r>
-        <w:t xml:space="preserve"> assessments. Second, one could measure directly student programming ability after a period of instruction provided by the workshop participants. Unfortunately, this approach would suffer from the widely </w:t>
-      </w:r>
-      <w:proofErr w:type="spellStart"/>
-      <w:r>
-        <w:t>recognised</w:t>
-      </w:r>
-      <w:proofErr w:type="spellEnd"/>
-      <w:r>
-        <w:t xml:space="preserve"> lack of validated measures of programming skill, particularly at the novice level </w:t>
+        <w:t xml:space="preserve"> for obtaining such data. First, one could observe actual assessment results for the new achievement standards. Unfortunately, these data are not publically available. Even if they were, they would be of limited use to us at this time, since the majority of the participants have, as mentioned above, introduced Scratch in their younger classes, and these students have yet to sit any nationalised assessments. Second, one could measure directly student programming ability after a period of instruction provided by the workshop participants. Unfortunately, this approach would suffer from the widely recognised lack of validated measures of programming skill, particularly at the novice level </w:t>
       </w:r>
       <w:r>
         <w:t>[e.g. 8]</w:t>
@@ -3085,15 +2846,7 @@
         <w:t>is</w:t>
       </w:r>
       <w:r>
-        <w:t xml:space="preserve"> the small number of student Scratch projects that have been sent to us by the teachers. Although we have been extremely encouraged by the quality of this work, we are reluctant to make </w:t>
-      </w:r>
-      <w:proofErr w:type="spellStart"/>
-      <w:r>
-        <w:t>generalisations</w:t>
-      </w:r>
-      <w:proofErr w:type="spellEnd"/>
-      <w:r>
-        <w:t xml:space="preserve"> from examples selected by the teachers for our inspection and feedback, as these are likely to be the most complex available.</w:t>
+        <w:t xml:space="preserve"> the small number of student Scratch projects that have been sent to us by the teachers. Although we have been extremely encouraged by the quality of this work, we are reluctant to make generalisations from examples selected by the teachers for our inspection and feedback, as these are likely to be the most complex available.</w:t>
       </w:r>
       <w:r>
         <w:t xml:space="preserve"> </w:t>
@@ -3427,12 +3180,7 @@
         <w:t xml:space="preserve"> modernis</w:t>
       </w:r>
       <w:r>
-        <w:t>e</w:t>
-      </w:r>
-      <w:bookmarkStart w:id="0" w:name="_GoBack"/>
-      <w:bookmarkEnd w:id="0"/>
-      <w:r>
-        <w:t xml:space="preserve"> and strengthen </w:t>
+        <w:t xml:space="preserve">e and strengthen </w:t>
       </w:r>
       <w:r>
         <w:t xml:space="preserve">high school </w:t>
@@ -3454,74 +3202,16 @@
       <w:pPr>
         <w:pStyle w:val="References"/>
       </w:pPr>
-      <w:proofErr w:type="spellStart"/>
-      <w:r>
-        <w:t>Ahamed</w:t>
-      </w:r>
-      <w:proofErr w:type="spellEnd"/>
-      <w:r>
-        <w:t xml:space="preserve">, S.I., </w:t>
-      </w:r>
-      <w:proofErr w:type="spellStart"/>
-      <w:r>
-        <w:t>Brylow</w:t>
-      </w:r>
-      <w:proofErr w:type="spellEnd"/>
-      <w:r>
-        <w:t xml:space="preserve">, D., Ge, R., </w:t>
-      </w:r>
-      <w:proofErr w:type="spellStart"/>
-      <w:r>
-        <w:t>Madiraju</w:t>
-      </w:r>
-      <w:proofErr w:type="spellEnd"/>
-      <w:r>
-        <w:t>, P., Merrill</w:t>
-      </w:r>
-      <w:proofErr w:type="gramStart"/>
-      <w:r>
-        <w:t>,  S</w:t>
-      </w:r>
-      <w:proofErr w:type="gramEnd"/>
-      <w:r>
-        <w:t xml:space="preserve">. J., and </w:t>
-      </w:r>
-      <w:proofErr w:type="spellStart"/>
-      <w:r>
-        <w:t>Struble</w:t>
-      </w:r>
-      <w:proofErr w:type="spellEnd"/>
-      <w:r>
-        <w:t>, C. A., Early, J.P., 2010. Computational Thinking for the Sciences. In SIGCSE '10 Proceedings of the 41st ACM technical symposium on Computer science education. 42-46. DOI=10.1145/1734263.1734277</w:t>
+      <w:r>
+        <w:t>Ahamed, S.I., Brylow, D., Ge, R., Madiraju, P., Merrill,  S. J., and Struble, C. A., Early, J.P., 2010. Computational Thinking for the Sciences. In SIGCSE '10 Proceedings of the 41st ACM technical symposium on Computer science education. 42-46. DOI=10.1145/1734263.1734277</w:t>
       </w:r>
     </w:p>
     <w:p>
       <w:pPr>
         <w:pStyle w:val="References"/>
       </w:pPr>
-      <w:proofErr w:type="spellStart"/>
-      <w:r>
-        <w:t>Armoni</w:t>
-      </w:r>
-      <w:proofErr w:type="spellEnd"/>
-      <w:r>
-        <w:t xml:space="preserve">, M., </w:t>
-      </w:r>
-      <w:proofErr w:type="spellStart"/>
-      <w:r>
-        <w:t>Meerbaum-</w:t>
-      </w:r>
-      <w:proofErr w:type="gramStart"/>
-      <w:r>
-        <w:t>Salant</w:t>
-      </w:r>
-      <w:proofErr w:type="spellEnd"/>
-      <w:r>
-        <w:t xml:space="preserve"> ,</w:t>
-      </w:r>
-      <w:proofErr w:type="gramEnd"/>
-      <w:r>
-        <w:t xml:space="preserve"> O., and Ben-Ari , M. 2015. From Scratch to "Real" Programming. ACM Transactions on Computing Education, 14,4,25. DOI= 10.1145/2677087.</w:t>
+      <w:r>
+        <w:t>Armoni, M., Meerbaum-Salant , O., and Ben-Ari , M. 2015. From Scratch to "Real" Programming. ACM Transactions on Computing Education, 14,4,25. DOI= 10.1145/2677087.</w:t>
       </w:r>
     </w:p>
     <w:p>
@@ -3529,15 +3219,7 @@
         <w:pStyle w:val="References"/>
       </w:pPr>
       <w:r>
-        <w:t xml:space="preserve">Bell, S., Frey, T., and </w:t>
-      </w:r>
-      <w:proofErr w:type="spellStart"/>
-      <w:r>
-        <w:t>Vasserman</w:t>
-      </w:r>
-      <w:proofErr w:type="spellEnd"/>
-      <w:r>
-        <w:t>, E. 2014. Spreading the Word: Introducing Pre-Service Teachers to</w:t>
+        <w:t>Bell, S., Frey, T., and Vasserman, E. 2014. Spreading the Word: Introducing Pre-Service Teachers to</w:t>
       </w:r>
       <w:r>
         <w:t xml:space="preserve"> </w:t>
@@ -3562,15 +3244,7 @@
         <w:pStyle w:val="References"/>
       </w:pPr>
       <w:r>
-        <w:t xml:space="preserve">Bell, T., </w:t>
-      </w:r>
-      <w:proofErr w:type="spellStart"/>
-      <w:r>
-        <w:t>Andreae</w:t>
-      </w:r>
-      <w:proofErr w:type="spellEnd"/>
-      <w:r>
-        <w:t>, P., and Lambert, L. 2010. Computer Science in New Zealand High Schools. In ACE 2010. Proceedings of the 12th Australasian Computing Education Conference, 103, 15-22.</w:t>
+        <w:t>Bell, T., Andreae, P., and Lambert, L. 2010. Computer Science in New Zealand High Schools. In ACE 2010. Proceedings of the 12th Australasian Computing Education Conference, 103, 15-22.</w:t>
       </w:r>
     </w:p>
     <w:p>
@@ -3578,23 +3252,7 @@
         <w:pStyle w:val="References"/>
       </w:pPr>
       <w:r>
-        <w:t xml:space="preserve">Benda, K., </w:t>
-      </w:r>
-      <w:proofErr w:type="spellStart"/>
-      <w:r>
-        <w:t>Bruckmand</w:t>
-      </w:r>
-      <w:proofErr w:type="spellEnd"/>
-      <w:r>
-        <w:t xml:space="preserve">, A., and </w:t>
-      </w:r>
-      <w:proofErr w:type="spellStart"/>
-      <w:r>
-        <w:t>Guzdial</w:t>
-      </w:r>
-      <w:proofErr w:type="spellEnd"/>
-      <w:r>
-        <w:t>, M. 2012. When Life and Learning Do Not Fit: Challenges of Workload and Communication in Introductory Computer Science Online. ACM Transactions on Computing Education, 12, 4, Article 15. DOI= 10.1145/2382564.2382567.</w:t>
+        <w:t>Benda, K., Bruckmand, A., and Guzdial, M. 2012. When Life and Learning Do Not Fit: Challenges of Workload and Communication in Introductory Computer Science Online. ACM Transactions on Computing Education, 12, 4, Article 15. DOI= 10.1145/2382564.2382567.</w:t>
       </w:r>
     </w:p>
     <w:p>
@@ -3602,21 +3260,8 @@
         <w:pStyle w:val="References"/>
         <w:spacing w:after="0"/>
       </w:pPr>
-      <w:proofErr w:type="spellStart"/>
-      <w:r>
-        <w:t>Bort</w:t>
-      </w:r>
-      <w:proofErr w:type="spellEnd"/>
-      <w:r>
-        <w:t xml:space="preserve">, H., and </w:t>
-      </w:r>
-      <w:proofErr w:type="spellStart"/>
-      <w:r>
-        <w:t>Brylow</w:t>
-      </w:r>
-      <w:proofErr w:type="spellEnd"/>
-      <w:r>
-        <w:t>, D. 2013. CS4</w:t>
+      <w:r>
+        <w:t>Bort, H., and Brylow, D. 2013. CS4</w:t>
       </w:r>
       <w:r>
         <w:t xml:space="preserve"> </w:t>
@@ -3641,29 +3286,8 @@
       <w:pPr>
         <w:pStyle w:val="References"/>
       </w:pPr>
-      <w:proofErr w:type="spellStart"/>
-      <w:r>
-        <w:t>Byckling</w:t>
-      </w:r>
-      <w:proofErr w:type="spellEnd"/>
-      <w:r>
-        <w:t xml:space="preserve">, P., and </w:t>
-      </w:r>
-      <w:proofErr w:type="spellStart"/>
-      <w:r>
-        <w:t>Sajaniemi</w:t>
-      </w:r>
-      <w:proofErr w:type="spellEnd"/>
-      <w:r>
-        <w:t xml:space="preserve">, J. 2006. A role-based analysis model for the evaluation of novices' programming knowledge development. In ICER '06: Proceedings of the 2006 international workshop on </w:t>
-      </w:r>
-      <w:proofErr w:type="gramStart"/>
-      <w:r>
-        <w:t>Computing</w:t>
-      </w:r>
-      <w:proofErr w:type="gramEnd"/>
-      <w:r>
-        <w:t xml:space="preserve"> education research, 85-96. DOI= 10.1145/1151588.1151602.</w:t>
+      <w:r>
+        <w:t>Byckling, P., and Sajaniemi, J. 2006. A role-based analysis model for the evaluation of novices' programming knowledge development. In ICER '06: Proceedings of the 2006 international workshop on Computing education research, 85-96. DOI= 10.1145/1151588.1151602.</w:t>
       </w:r>
     </w:p>
     <w:p>
@@ -3679,15 +3303,7 @@
         <w:pStyle w:val="References"/>
       </w:pPr>
       <w:r>
-        <w:t xml:space="preserve">Cooper, S., Grover, S., </w:t>
-      </w:r>
-      <w:proofErr w:type="spellStart"/>
-      <w:r>
-        <w:t>Guzdial</w:t>
-      </w:r>
-      <w:proofErr w:type="spellEnd"/>
-      <w:r>
-        <w:t>, M., and Simon, B. 2014. A future for computing education research. Communications of the ACM, 57, 11, 34-36. DOI= 10.1145/2668899.</w:t>
+        <w:t>Cooper, S., Grover, S., Guzdial, M., and Simon, B. 2014. A future for computing education research. Communications of the ACM, 57, 11, 34-36. DOI= 10.1145/2668899.</w:t>
       </w:r>
     </w:p>
     <w:p>
@@ -3695,23 +3311,7 @@
         <w:pStyle w:val="References"/>
       </w:pPr>
       <w:r>
-        <w:t xml:space="preserve">Duncan, C., Bell, T., and </w:t>
-      </w:r>
-      <w:proofErr w:type="spellStart"/>
-      <w:r>
-        <w:t>Tanimoto</w:t>
-      </w:r>
-      <w:proofErr w:type="spellEnd"/>
-      <w:r>
-        <w:t xml:space="preserve">, S. 2014. Should </w:t>
-      </w:r>
-      <w:proofErr w:type="gramStart"/>
-      <w:r>
-        <w:t>Your</w:t>
-      </w:r>
-      <w:proofErr w:type="gramEnd"/>
-      <w:r>
-        <w:t xml:space="preserve"> 8-year-old Learn Coding. In WiPSCE'14, Proceedings of the 9th Workshop in Primary and Secondary Computing Education, 60-69. DOI= 10.1145/2670757.2670774.</w:t>
+        <w:t>Duncan, C., Bell, T., and Tanimoto, S. 2014. Should Your 8-year-old Learn Coding. In WiPSCE'14, Proceedings of the 9th Workshop in Primary and Secondary Computing Education, 60-69. DOI= 10.1145/2670757.2670774.</w:t>
       </w:r>
     </w:p>
     <w:p>
@@ -3719,31 +3319,7 @@
         <w:pStyle w:val="References"/>
       </w:pPr>
       <w:r>
-        <w:t xml:space="preserve">Felder, R. M., Woods, D. R., </w:t>
-      </w:r>
-      <w:proofErr w:type="spellStart"/>
-      <w:r>
-        <w:t>Stice</w:t>
-      </w:r>
-      <w:proofErr w:type="spellEnd"/>
-      <w:r>
-        <w:t xml:space="preserve">, J. E., &amp; </w:t>
-      </w:r>
-      <w:proofErr w:type="spellStart"/>
-      <w:r>
-        <w:t>Rugarcia</w:t>
-      </w:r>
-      <w:proofErr w:type="spellEnd"/>
-      <w:r>
-        <w:t xml:space="preserve"> (2000). The future of education II. Teaching methods that work. Chem. Engr. Education, 34</w:t>
-      </w:r>
-      <w:proofErr w:type="gramStart"/>
-      <w:r>
-        <w:t>,1</w:t>
-      </w:r>
-      <w:proofErr w:type="gramEnd"/>
-      <w:r>
-        <w:t>, 26-30.</w:t>
+        <w:t>Felder, R. M., Woods, D. R., Stice, J. E., &amp; Rugarcia (2000). The future of education II. Teaching methods that work. Chem. Engr. Education, 34,1, 26-30.</w:t>
       </w:r>
     </w:p>
     <w:p>
@@ -3766,37 +3342,19 @@
       <w:pPr>
         <w:pStyle w:val="References"/>
       </w:pPr>
-      <w:proofErr w:type="spellStart"/>
-      <w:r>
-        <w:t>Kaučič</w:t>
-      </w:r>
-      <w:proofErr w:type="spellEnd"/>
-      <w:r>
-        <w:t>, B.</w:t>
-      </w:r>
-      <w:r>
-        <w:t xml:space="preserve"> and </w:t>
-      </w:r>
-      <w:proofErr w:type="spellStart"/>
-      <w:r>
-        <w:t>Asič</w:t>
-      </w:r>
-      <w:proofErr w:type="spellEnd"/>
-      <w:r>
-        <w:t xml:space="preserve">, T. 2011. Improving Introductory Programming with Scratch. In MIPRO Proceedings of the 34th International Convention on Information and Communication Technology, Electronics and Microelectronics, 1095 - 1100. </w:t>
+      <w:r>
+        <w:t>Kaučič, B.</w:t>
+      </w:r>
+      <w:r>
+        <w:t xml:space="preserve"> and Asič, T. 2011. Improving Introductory Programming with Scratch. In MIPRO Proceedings of the 34th International Convention on Information and Communication Technology, Electronics and Microelectronics, 1095 - 1100. </w:t>
       </w:r>
     </w:p>
     <w:p>
       <w:pPr>
         <w:pStyle w:val="References"/>
       </w:pPr>
-      <w:proofErr w:type="gramStart"/>
-      <w:r>
-        <w:t>Lave,</w:t>
-      </w:r>
-      <w:proofErr w:type="gramEnd"/>
-      <w:r>
-        <w:t xml:space="preserve"> J. and Wenger, E. 1991</w:t>
+      <w:r>
+        <w:t>Lave, J. and Wenger, E. 1991</w:t>
       </w:r>
       <w:r>
         <w:t>. Situated Learning: Legitimate Peripheral Participation. Cambridge: Cambridge University</w:t>
@@ -3806,29 +3364,8 @@
       <w:pPr>
         <w:pStyle w:val="References"/>
       </w:pPr>
-      <w:proofErr w:type="spellStart"/>
-      <w:r>
-        <w:t>Liberman</w:t>
-      </w:r>
-      <w:proofErr w:type="spellEnd"/>
-      <w:r>
-        <w:t xml:space="preserve">, N., </w:t>
-      </w:r>
-      <w:proofErr w:type="spellStart"/>
-      <w:r>
-        <w:t>Kolikant</w:t>
-      </w:r>
-      <w:proofErr w:type="spellEnd"/>
-      <w:r>
-        <w:t xml:space="preserve">, Y B-D., and </w:t>
-      </w:r>
-      <w:proofErr w:type="spellStart"/>
-      <w:r>
-        <w:t>Beeri</w:t>
-      </w:r>
-      <w:proofErr w:type="spellEnd"/>
-      <w:r>
-        <w:t>, C. 2009. In-service teachers learning of a new paradigm: a case study. In ICER '09 Proceedings of the fifth international workshop on computing education, 43-50. DOI= 10.1145/1584322.1584329.</w:t>
+      <w:r>
+        <w:t>Liberman, N., Kolikant, Y B-D., and Beeri, C. 2009. In-service teachers learning of a new paradigm: a case study. In ICER '09 Proceedings of the fifth international workshop on computing education, 43-50. DOI= 10.1145/1584322.1584329.</w:t>
       </w:r>
     </w:p>
     <w:p>
@@ -3836,89 +3373,23 @@
         <w:pStyle w:val="References"/>
       </w:pPr>
       <w:r>
-        <w:t xml:space="preserve">Maloney, J., Resnick, M., Rusk, N., Silverman, and B., </w:t>
-      </w:r>
-      <w:proofErr w:type="spellStart"/>
-      <w:r>
-        <w:t>Eastmond</w:t>
-      </w:r>
-      <w:proofErr w:type="spellEnd"/>
-      <w:r>
-        <w:t xml:space="preserve">, E. 2010. The Scratch Programming Language and Environment. ACM Transactions of Computing Education, 10, 4, (November 2010). DOI= 10.1145/1868358.1868363. </w:t>
+        <w:t xml:space="preserve">Maloney, J., Resnick, M., Rusk, N., Silverman, and B., Eastmond, E. 2010. The Scratch Programming Language and Environment. ACM Transactions of Computing Education, 10, 4, (November 2010). DOI= 10.1145/1868358.1868363. </w:t>
       </w:r>
     </w:p>
     <w:p>
       <w:pPr>
         <w:pStyle w:val="References"/>
       </w:pPr>
-      <w:proofErr w:type="spellStart"/>
-      <w:r>
-        <w:t>Meerbaum-</w:t>
-      </w:r>
-      <w:proofErr w:type="gramStart"/>
-      <w:r>
-        <w:t>Salant</w:t>
-      </w:r>
-      <w:proofErr w:type="spellEnd"/>
-      <w:r>
-        <w:t xml:space="preserve"> ,</w:t>
-      </w:r>
-      <w:proofErr w:type="gramEnd"/>
-      <w:r>
-        <w:t xml:space="preserve"> O., </w:t>
-      </w:r>
-      <w:proofErr w:type="spellStart"/>
-      <w:r>
-        <w:t>Armoni</w:t>
-      </w:r>
-      <w:proofErr w:type="spellEnd"/>
-      <w:r>
-        <w:t xml:space="preserve">, M., and Ben-Ari , M. 2010. Learning computer science concepts with Scratch. In ICER '10 Proceedings of the Sixth international workshop on </w:t>
-      </w:r>
-      <w:proofErr w:type="gramStart"/>
-      <w:r>
-        <w:t>Computing</w:t>
-      </w:r>
-      <w:proofErr w:type="gramEnd"/>
-      <w:r>
-        <w:t xml:space="preserve"> education research. 69-76. DOI= 10.1145/1839594.1839607.</w:t>
+      <w:r>
+        <w:t>Meerbaum-Salant , O., Armoni, M., and Ben-Ari , M. 2010. Learning computer science concepts with Scratch. In ICER '10 Proceedings of the Sixth international workshop on Computing education research. 69-76. DOI= 10.1145/1839594.1839607.</w:t>
       </w:r>
     </w:p>
     <w:p>
       <w:pPr>
         <w:pStyle w:val="References"/>
       </w:pPr>
-      <w:proofErr w:type="spellStart"/>
-      <w:r>
-        <w:t>Meerbaum-</w:t>
-      </w:r>
-      <w:proofErr w:type="gramStart"/>
-      <w:r>
-        <w:t>Salant</w:t>
-      </w:r>
-      <w:proofErr w:type="spellEnd"/>
-      <w:r>
-        <w:t xml:space="preserve"> ,</w:t>
-      </w:r>
-      <w:proofErr w:type="gramEnd"/>
-      <w:r>
-        <w:t xml:space="preserve"> O., </w:t>
-      </w:r>
-      <w:proofErr w:type="spellStart"/>
-      <w:r>
-        <w:t>Armoni</w:t>
-      </w:r>
-      <w:proofErr w:type="spellEnd"/>
-      <w:r>
-        <w:t xml:space="preserve">, M., and Ben-Ari , M. 2011. Habits of Programming in Scratch. In </w:t>
-      </w:r>
-      <w:proofErr w:type="spellStart"/>
-      <w:r>
-        <w:t>ITiCSE</w:t>
-      </w:r>
-      <w:proofErr w:type="spellEnd"/>
-      <w:r>
-        <w:t xml:space="preserve"> '11: Proceedings of the 16th annual conference on Innovation and technology in computer science education. 168-172. DOI= 10.1145/1999747.1999796.</w:t>
+      <w:r>
+        <w:t>Meerbaum-Salant , O., Armoni, M., and Ben-Ari , M. 2011. Habits of Programming in Scratch. In ITiCSE '11: Proceedings of the 16th annual conference on Innovation and technology in computer science education. 168-172. DOI= 10.1145/1999747.1999796.</w:t>
       </w:r>
     </w:p>
     <w:p>
@@ -3926,23 +3397,7 @@
         <w:pStyle w:val="References"/>
       </w:pPr>
       <w:r>
-        <w:t xml:space="preserve">Ni, L., and </w:t>
-      </w:r>
-      <w:proofErr w:type="spellStart"/>
-      <w:r>
-        <w:t>Guzdial</w:t>
-      </w:r>
-      <w:proofErr w:type="spellEnd"/>
-      <w:r>
-        <w:t>, M. 2012. Who AM I</w:t>
-      </w:r>
-      <w:proofErr w:type="gramStart"/>
-      <w:r>
-        <w:t>?:</w:t>
-      </w:r>
-      <w:proofErr w:type="gramEnd"/>
-      <w:r>
-        <w:t xml:space="preserve"> understanding high school computer science teachers' professional identity. In SIGCSE '12 Proceedings of the 43rd ACM technical symposium on Computer Science Education, 499-504. DOI= 10.1145/2157136.2157283.</w:t>
+        <w:t>Ni, L., and Guzdial, M. 2012. Who AM I?: understanding high school computer science teachers' professional identity. In SIGCSE '12 Proceedings of the 43rd ACM technical symposium on Computer Science Education, 499-504. DOI= 10.1145/2157136.2157283.</w:t>
       </w:r>
     </w:p>
     <w:p>
@@ -3950,15 +3405,7 @@
         <w:pStyle w:val="References"/>
       </w:pPr>
       <w:r>
-        <w:t xml:space="preserve">Opel, S., and Brinda, T. 2013. Arguments for Contextual Teaching with Learning Fields in Vocational IT Schools – Results of an Interview Study among IT and CS Training Companies. </w:t>
-      </w:r>
-      <w:proofErr w:type="spellStart"/>
-      <w:r>
-        <w:t>WiPSCE</w:t>
-      </w:r>
-      <w:proofErr w:type="spellEnd"/>
-      <w:r>
-        <w:t xml:space="preserve"> '13: Proceedings of the 8th Workshop in Primary and Secondary Computing Education, 122-131. DOI= 10.1145/2532748.2532749.</w:t>
+        <w:t>Opel, S., and Brinda, T. 2013. Arguments for Contextual Teaching with Learning Fields in Vocational IT Schools – Results of an Interview Study among IT and CS Training Companies. WiPSCE '13: Proceedings of the 8th Workshop in Primary and Secondary Computing Education, 122-131. DOI= 10.1145/2532748.2532749.</w:t>
       </w:r>
     </w:p>
     <w:p>
@@ -3966,29 +3413,13 @@
         <w:pStyle w:val="References"/>
       </w:pPr>
       <w:r>
-        <w:t xml:space="preserve">Opel, S., </w:t>
-      </w:r>
-      <w:proofErr w:type="spellStart"/>
-      <w:r>
-        <w:t>Höpfl</w:t>
-      </w:r>
-      <w:proofErr w:type="spellEnd"/>
-      <w:r>
-        <w:t>, A., and Brinda, T. 2013. Practical Implementation of Learning Fields in Vocational</w:t>
+        <w:t>Opel, S., Höpfl, A., and Brinda, T. 2013. Practical Implementation of Learning Fields in Vocational</w:t>
       </w:r>
       <w:r>
         <w:t xml:space="preserve"> </w:t>
       </w:r>
       <w:r>
-        <w:t xml:space="preserve">IT/CS Education – A Guideline on Designing Learning Situations. </w:t>
-      </w:r>
-      <w:proofErr w:type="spellStart"/>
-      <w:r>
-        <w:t>WiPSCE</w:t>
-      </w:r>
-      <w:proofErr w:type="spellEnd"/>
-      <w:r>
-        <w:t xml:space="preserve"> '13: Proceedings of the 8th Workshop in Primary and Secondary Computing Education, 132-135. DOI= 10.1145/2532748.2532760.</w:t>
+        <w:t>IT/CS Education – A Guideline on Designing Learning Situations. WiPSCE '13: Proceedings of the 8th Workshop in Primary and Secondary Computing Education, 132-135. DOI= 10.1145/2532748.2532760.</w:t>
       </w:r>
     </w:p>
     <w:p>
@@ -3996,131 +3427,39 @@
         <w:pStyle w:val="References"/>
       </w:pPr>
       <w:r>
-        <w:t>Parsons, D., Wood, K. and Haden, P. 2015. What Are We Doing When We Assess Programming</w:t>
-      </w:r>
-      <w:proofErr w:type="gramStart"/>
-      <w:r>
-        <w:t>?.</w:t>
-      </w:r>
-      <w:proofErr w:type="gramEnd"/>
-      <w:r>
-        <w:t xml:space="preserve"> In ACE '15: Proceedings of the Seventeenth Australasian Computing Education. 160, 119-127.</w:t>
+        <w:t>Parsons, D., Wood, K. and Haden, P. 2015. What Are We Doing When We Assess Programming?. In ACE '15: Proceedings of the Seventeenth Australasian Computing Education. 160, 119-127.</w:t>
       </w:r>
     </w:p>
     <w:p>
       <w:pPr>
         <w:pStyle w:val="References"/>
       </w:pPr>
-      <w:proofErr w:type="spellStart"/>
-      <w:r>
-        <w:t>Ragonis</w:t>
-      </w:r>
-      <w:proofErr w:type="spellEnd"/>
-      <w:r>
-        <w:t xml:space="preserve">, N. 2012. Integrating the Teaching of Algorithmic Patterns </w:t>
-      </w:r>
-      <w:proofErr w:type="gramStart"/>
-      <w:r>
-        <w:t>into  Computer</w:t>
-      </w:r>
-      <w:proofErr w:type="gramEnd"/>
-      <w:r>
-        <w:t xml:space="preserve"> Science Teacher Preparation Programs. </w:t>
-      </w:r>
-      <w:proofErr w:type="spellStart"/>
-      <w:r>
-        <w:t>ITiCSE</w:t>
-      </w:r>
-      <w:proofErr w:type="spellEnd"/>
-      <w:r>
-        <w:t xml:space="preserve"> '12: Proceedings of the 17th ACM annual conference on Innovation and technology in computer science education. 339-344. DOI= 10.1145/2325296.2325375.</w:t>
+      <w:r>
+        <w:t>Ragonis, N. 2012. Integrating the Teaching of Algorithmic Patterns into  Computer Science Teacher Preparation Programs. ITiCSE '12: Proceedings of the 17th ACM annual conference on Innovation and technology in computer science education. 339-344. DOI= 10.1145/2325296.2325375.</w:t>
       </w:r>
     </w:p>
     <w:p>
       <w:pPr>
         <w:pStyle w:val="References"/>
       </w:pPr>
-      <w:proofErr w:type="spellStart"/>
-      <w:r>
-        <w:t>Ragonis</w:t>
-      </w:r>
-      <w:proofErr w:type="spellEnd"/>
-      <w:r>
-        <w:t xml:space="preserve">, N., and Hazzan, O. 2008. Tutoring Model for promoting teaching skills of computer science prospective teachers. </w:t>
-      </w:r>
-      <w:proofErr w:type="spellStart"/>
-      <w:r>
-        <w:t>ITiCSE</w:t>
-      </w:r>
-      <w:proofErr w:type="spellEnd"/>
-      <w:r>
-        <w:t xml:space="preserve"> '08: Proceedings of the 13th ACM annual conference on Innovation and technology in computer science education. 276-280. DOI= 10.1145/1597849.1384345.</w:t>
+      <w:r>
+        <w:t>Ragonis, N., and Hazzan, O. 2008. Tutoring Model for promoting teaching skills of computer science prospective teachers. ITiCSE '08: Proceedings of the 13th ACM annual conference on Innovation and technology in computer science education. 276-280. DOI= 10.1145/1597849.1384345.</w:t>
       </w:r>
     </w:p>
     <w:p>
       <w:pPr>
         <w:pStyle w:val="References"/>
       </w:pPr>
-      <w:proofErr w:type="spellStart"/>
-      <w:r>
-        <w:t>Ragonis</w:t>
-      </w:r>
-      <w:proofErr w:type="spellEnd"/>
-      <w:r>
-        <w:t>, N., Hazzan, O., and Gal-</w:t>
-      </w:r>
-      <w:proofErr w:type="spellStart"/>
-      <w:r>
-        <w:t>Ezer</w:t>
-      </w:r>
-      <w:proofErr w:type="spellEnd"/>
-      <w:r>
-        <w:t xml:space="preserve">, J. 2010. A Survey of Computer Science Teacher </w:t>
-      </w:r>
-      <w:proofErr w:type="gramStart"/>
-      <w:r>
-        <w:t>Preparation  Programs</w:t>
-      </w:r>
-      <w:proofErr w:type="gramEnd"/>
-      <w:r>
-        <w:t xml:space="preserve"> in Israel Tells Us: Computer Science Deserves  a Designated High School Teacher Preparation!  In SIGCSE '10: Proceedings of the 41st ACM technical symposium on Computer science education. 401-405. DOI= 10.1145/1734263.1734402.</w:t>
+      <w:r>
+        <w:t>Ragonis, N., Hazzan, O., and Gal-Ezer, J. 2010. A Survey of Computer Science Teacher Preparation  Programs in Israel Tells Us: Computer Science Deserves  a Designated High School Teacher Preparation!  In SIGCSE '10: Proceedings of the 41st ACM technical symposium on Computer science education. 401-405. DOI= 10.1145/1734263.1734402.</w:t>
       </w:r>
     </w:p>
     <w:p>
       <w:pPr>
         <w:pStyle w:val="References"/>
       </w:pPr>
-      <w:proofErr w:type="spellStart"/>
-      <w:r>
-        <w:t>Ruf</w:t>
-      </w:r>
-      <w:proofErr w:type="spellEnd"/>
-      <w:r>
-        <w:t xml:space="preserve">, A., </w:t>
-      </w:r>
-      <w:proofErr w:type="spellStart"/>
-      <w:r>
-        <w:t>Mhuling</w:t>
-      </w:r>
-      <w:proofErr w:type="spellEnd"/>
-      <w:r>
-        <w:t xml:space="preserve">, A., and </w:t>
-      </w:r>
-      <w:proofErr w:type="spellStart"/>
-      <w:r>
-        <w:t>Hubwieser</w:t>
-      </w:r>
-      <w:proofErr w:type="spellEnd"/>
-      <w:r>
-        <w:t xml:space="preserve">, P. 2014. Scratch vs. Karel – Impact on Learning Outcomes and Motivation. In </w:t>
-      </w:r>
-      <w:proofErr w:type="spellStart"/>
-      <w:r>
-        <w:t>WiPSCE</w:t>
-      </w:r>
-      <w:proofErr w:type="spellEnd"/>
-      <w:r>
-        <w:t xml:space="preserve"> '14: Proceedings of the 9th Workshop in Primary and Secondary Computing Education. 50-59. DOI= 10.1145/2670757.2670772.</w:t>
+      <w:r>
+        <w:t>Ruf, A., Mhuling, A., and Hubwieser, P. 2014. Scratch vs. Karel – Impact on Learning Outcomes and Motivation. In WiPSCE '14: Proceedings of the 9th Workshop in Primary and Secondary Computing Education. 50-59. DOI= 10.1145/2670757.2670772.</w:t>
       </w:r>
     </w:p>
     <w:p>
@@ -4144,23 +3483,7 @@
         <w:pStyle w:val="References"/>
       </w:pPr>
       <w:r>
-        <w:t xml:space="preserve">Thompson, D., and Bell, T. 2012. Adoption of new Computer Science high school standards by New Zealand teachers. In </w:t>
-      </w:r>
-      <w:proofErr w:type="spellStart"/>
-      <w:r>
-        <w:t>WiPSCE</w:t>
-      </w:r>
-      <w:proofErr w:type="spellEnd"/>
-      <w:r>
-        <w:t xml:space="preserve">' 13. Proceedings of the 8th Workshop </w:t>
-      </w:r>
-      <w:proofErr w:type="gramStart"/>
-      <w:r>
-        <w:t>in</w:t>
-      </w:r>
-      <w:proofErr w:type="gramEnd"/>
-      <w:r>
-        <w:t xml:space="preserve"> Primary and Secondary Computing Education, 87-90. DOI= 10.1145/2532748.2532759.</w:t>
+        <w:t>Thompson, D., and Bell, T. 2012. Adoption of new Computer Science high school standards by New Zealand teachers. In WiPSCE' 13. Proceedings of the 8th Workshop in Primary and Secondary Computing Education, 87-90. DOI= 10.1145/2532748.2532759.</w:t>
       </w:r>
     </w:p>
     <w:p>
@@ -4168,15 +3491,7 @@
         <w:pStyle w:val="References"/>
       </w:pPr>
       <w:r>
-        <w:t xml:space="preserve">Ward B., Bell, T., </w:t>
-      </w:r>
-      <w:proofErr w:type="spellStart"/>
-      <w:r>
-        <w:t>Marghitu</w:t>
-      </w:r>
-      <w:proofErr w:type="spellEnd"/>
-      <w:r>
-        <w:t>, D., and Lambert, L. 2010. Teaching computer science concepts in Scratch and Alice. Journal of Computing Sciences in Colleges. 26, 2, 173-180.</w:t>
+        <w:t>Ward B., Bell, T., Marghitu, D., and Lambert, L. 2010. Teaching computer science concepts in Scratch and Alice. Journal of Computing Sciences in Colleges. 26, 2, 173-180.</w:t>
       </w:r>
     </w:p>
     <w:p>
@@ -4191,15 +3506,7 @@
         </w:sectPr>
       </w:pPr>
       <w:r>
-        <w:t xml:space="preserve">Wood, K., Parsons, D., Gasson, J., and Haden, P. 2013. It's never too early: pair programming in </w:t>
-      </w:r>
-      <w:proofErr w:type="gramStart"/>
-      <w:r>
-        <w:t>CS1 .</w:t>
-      </w:r>
-      <w:proofErr w:type="gramEnd"/>
-      <w:r>
-        <w:t xml:space="preserve"> In ACE '13: Proceedings of the Fifteenth Australasian </w:t>
+        <w:t xml:space="preserve">Wood, K., Parsons, D., Gasson, J., and Haden, P. 2013. It's never too early: pair programming in CS1 . In ACE '13: Proceedings of the Fifteenth Australasian </w:t>
       </w:r>
       <w:r>
         <w:t>Computing Education, 136, 13-21.</w:t>
@@ -4302,30 +3609,17 @@
         <w:footnoteRef/>
       </w:r>
       <w:r>
+        <w:t xml:space="preserve"> Standards 91075 and 91076. Details at www.nzqa.govt.nz/ncea/</w:t>
+      </w:r>
+      <w:r>
         <w:t xml:space="preserve"> </w:t>
       </w:r>
-      <w:proofErr w:type="gramStart"/>
-      <w:r>
-        <w:t>Standards 91075 and 91076.</w:t>
-      </w:r>
-      <w:proofErr w:type="gramEnd"/>
-      <w:r>
-        <w:t xml:space="preserve"> </w:t>
-      </w:r>
-      <w:proofErr w:type="gramStart"/>
-      <w:r>
-        <w:t>Details at www.nzqa.govt.nz/ncea/</w:t>
-      </w:r>
-      <w:r>
-        <w:t xml:space="preserve"> </w:t>
-      </w:r>
       <w:r>
         <w:t>assessment</w:t>
       </w:r>
       <w:r>
         <w:t>.</w:t>
       </w:r>
-      <w:proofErr w:type="gramEnd"/>
     </w:p>
   </w:footnote>
   <w:footnote w:id="2">
@@ -6665,7 +5959,7 @@
 </file>
 
 <file path=customXml/itemProps1.xml><?xml version="1.0" encoding="utf-8"?>
-<ds:datastoreItem xmlns:ds="http://schemas.openxmlformats.org/officeDocument/2006/customXml" ds:itemID="{6F806A38-8554-465F-A57E-C52D7636563D}">
+<ds:datastoreItem xmlns:ds="http://schemas.openxmlformats.org/officeDocument/2006/customXml" ds:itemID="{CF6518AA-5D3D-48F6-A001-A44D3FAD6F17}">
   <ds:schemaRefs>
     <ds:schemaRef ds:uri="http://schemas.openxmlformats.org/officeDocument/2006/bibliography"/>
   </ds:schemaRefs>

</xml_diff>